<commit_message>
documenting use of the app
</commit_message>
<xml_diff>
--- a/app/Documentation.docx
+++ b/app/Documentation.docx
@@ -20,7 +20,16 @@
           <w:szCs w:val="40"/>
           <w:lang w:val="en-US"/>
         </w:rPr>
-        <w:t>Documenting Implementation of My Approach in Java</w:t>
+        <w:t>Document</w:t>
+      </w:r>
+      <w:r>
+        <w:rPr>
+          <w:rFonts w:ascii="Calibri Light" w:hAnsi="Calibri Light" w:cs="Calibri Light"/>
+          <w:sz w:val="40"/>
+          <w:szCs w:val="40"/>
+          <w:lang w:val="en-US"/>
+        </w:rPr>
+        <w:t>ation</w:t>
       </w:r>
     </w:p>
     <w:p>
@@ -1512,7 +1521,7 @@
         </w:rPr>
         <w:lastRenderedPageBreak/>
         <w:drawing>
-          <wp:inline distT="0" distB="0" distL="0" distR="0" wp14:anchorId="24E3C527" wp14:editId="5BDA288D">
+          <wp:inline distT="0" distB="0" distL="0" distR="0" wp14:anchorId="24E3C527" wp14:editId="392CFEF2">
             <wp:extent cx="5770414" cy="3002280"/>
             <wp:effectExtent l="0" t="0" r="1905" b="7620"/>
             <wp:docPr id="1" name="Picture 1"/>
@@ -1653,7 +1662,7 @@
           <w:szCs w:val="22"/>
         </w:rPr>
         <w:drawing>
-          <wp:inline distT="0" distB="0" distL="0" distR="0" wp14:anchorId="4E545A63" wp14:editId="73D5603E">
+          <wp:inline distT="0" distB="0" distL="0" distR="0" wp14:anchorId="4E545A63" wp14:editId="7838E16D">
             <wp:extent cx="5762729" cy="3055442"/>
             <wp:effectExtent l="0" t="0" r="0" b="0"/>
             <wp:docPr id="2" name="Picture 2"/>
@@ -1804,7 +1813,17 @@
           <w:szCs w:val="22"/>
           <w:lang w:val="en-US"/>
         </w:rPr>
-        <w:t xml:space="preserve">Stochastic trees are used only to find an expected pattern sequence candidate. If the visualization of the stochastic tree would be too big to be visualized, application stops to visualize it, provides warning about what happened and let’s user to be shown with the expected pattern sequence candidate, in a matter of seconds. </w:t>
+        <w:t xml:space="preserve">Stochastic trees are used only to find an expected pattern sequence candidate. If the visualization of the stochastic tree would be too big to be visualized, application stops to visualize it, provides warning about what happened and let’s user to be shown with the expected pattern sequence candidate, in a </w:t>
+      </w:r>
+      <w:r>
+        <w:rPr>
+          <w:rFonts w:ascii="Calibri" w:hAnsi="Calibri" w:cs="Calibri"/>
+          <w:sz w:val="22"/>
+          <w:szCs w:val="22"/>
+          <w:lang w:val="en-US"/>
+        </w:rPr>
+        <w:lastRenderedPageBreak/>
+        <w:t xml:space="preserve">matter of seconds. </w:t>
       </w:r>
       <w:r>
         <w:rPr>
@@ -1842,9 +1861,8 @@
           <w:sz w:val="22"/>
           <w:szCs w:val="22"/>
         </w:rPr>
-        <w:lastRenderedPageBreak/>
         <w:drawing>
-          <wp:inline distT="0" distB="0" distL="0" distR="0" wp14:anchorId="7B3780A5" wp14:editId="6A73B436">
+          <wp:inline distT="0" distB="0" distL="0" distR="0" wp14:anchorId="7B3780A5" wp14:editId="60D8CCE2">
             <wp:extent cx="5897376" cy="3131820"/>
             <wp:effectExtent l="0" t="0" r="8255" b="0"/>
             <wp:docPr id="3" name="Picture 3"/>
@@ -1983,7 +2001,7 @@
           <w:szCs w:val="22"/>
         </w:rPr>
         <w:drawing>
-          <wp:inline distT="0" distB="0" distL="0" distR="0" wp14:anchorId="48CFB6B0" wp14:editId="42E51C19">
+          <wp:inline distT="0" distB="0" distL="0" distR="0" wp14:anchorId="48CFB6B0" wp14:editId="3D041650">
             <wp:extent cx="5921762" cy="3139440"/>
             <wp:effectExtent l="0" t="0" r="3175" b="3810"/>
             <wp:docPr id="4" name="Picture 4"/>
@@ -2181,7 +2199,7 @@
           <w:szCs w:val="22"/>
         </w:rPr>
         <w:drawing>
-          <wp:inline distT="0" distB="0" distL="0" distR="0" wp14:anchorId="1BA18475" wp14:editId="4C7F18BE">
+          <wp:inline distT="0" distB="0" distL="0" distR="0" wp14:anchorId="1BA18475" wp14:editId="187E36AC">
             <wp:extent cx="5927965" cy="3108960"/>
             <wp:effectExtent l="0" t="0" r="0" b="0"/>
             <wp:docPr id="5" name="Picture 5"/>
@@ -2571,8 +2589,9 @@
           <w:sz w:val="22"/>
           <w:szCs w:val="22"/>
         </w:rPr>
+        <w:lastRenderedPageBreak/>
         <w:drawing>
-          <wp:inline distT="0" distB="0" distL="0" distR="0" wp14:anchorId="3A28D282" wp14:editId="3134AA89">
+          <wp:inline distT="0" distB="0" distL="0" distR="0" wp14:anchorId="3A28D282" wp14:editId="3035BC1B">
             <wp:extent cx="5760720" cy="2994025"/>
             <wp:effectExtent l="0" t="0" r="0" b="0"/>
             <wp:docPr id="1109324000" name="Picture 1" descr="A screenshot of a computer&#10;&#10;Description automatically generated"/>
@@ -2689,7 +2708,7 @@
           <w:lang w:val="en-US"/>
         </w:rPr>
         <w:drawing>
-          <wp:inline distT="0" distB="0" distL="0" distR="0" wp14:anchorId="6C564302" wp14:editId="43D082BF">
+          <wp:inline distT="0" distB="0" distL="0" distR="0" wp14:anchorId="6C564302" wp14:editId="220EE361">
             <wp:extent cx="5760720" cy="3009265"/>
             <wp:effectExtent l="0" t="0" r="0" b="635"/>
             <wp:docPr id="1900117787" name="Picture 3" descr="A screenshot of a computer"/>
@@ -2762,16 +2781,7 @@
           <w:szCs w:val="22"/>
           <w:lang w:val="en-US"/>
         </w:rPr>
-        <w:t>After clicking on button “Continue”, user is redirected to another tab where he continues the same. He is asked to provide other applicable patterns but this time, after the pattern that was previously identified as pattern expected to be applied next (after SW, and it was Self Selecting Team). Symmetries of relationships are calculated again and provided in the table on the right-hand side.</w:t>
-      </w:r>
-      <w:r>
-        <w:rPr>
-          <w:rFonts w:ascii="Calibri" w:hAnsi="Calibri" w:cs="Calibri"/>
-          <w:sz w:val="22"/>
-          <w:szCs w:val="22"/>
-          <w:lang w:val="en-US"/>
-        </w:rPr>
-        <w:t xml:space="preserve"> This time, </w:t>
+        <w:t xml:space="preserve">After clicking on button “Continue”, user is redirected to another tab where he continues the same. He is asked to provide other applicable patterns but this time, after the pattern that was previously identified as pattern expected to be applied next (after SW, and it was Self Selecting Team). Symmetries of relationships are calculated again and provided in the table on the right-hand side. This time, </w:t>
       </w:r>
       <w:r>
         <w:rPr>
@@ -2820,8 +2830,9 @@
           <w:szCs w:val="22"/>
           <w:lang w:val="en-US"/>
         </w:rPr>
+        <w:lastRenderedPageBreak/>
         <w:drawing>
-          <wp:inline distT="0" distB="0" distL="0" distR="0" wp14:anchorId="3F117340" wp14:editId="1450F3ED">
+          <wp:inline distT="0" distB="0" distL="0" distR="0" wp14:anchorId="3F117340" wp14:editId="1ECC636C">
             <wp:extent cx="5760720" cy="3009265"/>
             <wp:effectExtent l="0" t="0" r="0" b="635"/>
             <wp:docPr id="1488165577" name="Picture 1" descr="A screenshot of a computer&#10;&#10;Description automatically generated"/>
@@ -2964,7 +2975,7 @@
           <w:lang w:val="en-US"/>
         </w:rPr>
         <w:drawing>
-          <wp:inline distT="0" distB="0" distL="0" distR="0" wp14:anchorId="4970C712" wp14:editId="5E13F8EF">
+          <wp:inline distT="0" distB="0" distL="0" distR="0" wp14:anchorId="4970C712" wp14:editId="08256CD2">
             <wp:extent cx="5760720" cy="3034665"/>
             <wp:effectExtent l="0" t="0" r="0" b="0"/>
             <wp:docPr id="938384764" name="Picture 2" descr="A screenshot of a computer&#10;&#10;Description automatically generated"/>
@@ -3149,6 +3160,7 @@
         <w:rPr>
           <w:lang w:val="en-US"/>
         </w:rPr>
+        <w:lastRenderedPageBreak/>
         <w:t>Use on Security Patterns</w:t>
       </w:r>
     </w:p>
@@ -3435,10 +3447,10 @@
           <w:lang w:val="en-US"/>
         </w:rPr>
         <w:drawing>
-          <wp:inline distT="0" distB="0" distL="0" distR="0" wp14:anchorId="67590256" wp14:editId="7EA9668F">
-            <wp:extent cx="5760720" cy="3051810"/>
-            <wp:effectExtent l="0" t="0" r="0" b="0"/>
-            <wp:docPr id="2075866686" name="Picture 3" descr="A screenshot of a computer&#10;&#10;Description automatically generated"/>
+          <wp:inline distT="0" distB="0" distL="0" distR="0" wp14:anchorId="562C5894" wp14:editId="66E1A0F4">
+            <wp:extent cx="5760720" cy="3019425"/>
+            <wp:effectExtent l="0" t="0" r="0" b="9525"/>
+            <wp:docPr id="1465841272" name="Picture 4" descr="A screenshot of a computer&#10;&#10;Description automatically generated"/>
             <wp:cNvGraphicFramePr>
               <a:graphicFrameLocks xmlns:a="http://schemas.openxmlformats.org/drawingml/2006/main" noChangeAspect="1"/>
             </wp:cNvGraphicFramePr>
@@ -3446,196 +3458,11 @@
               <a:graphicData uri="http://schemas.openxmlformats.org/drawingml/2006/picture">
                 <pic:pic xmlns:pic="http://schemas.openxmlformats.org/drawingml/2006/picture">
                   <pic:nvPicPr>
-                    <pic:cNvPr id="2075866686" name="Picture 3" descr="A screenshot of a computer&#10;&#10;Description automatically generated"/>
+                    <pic:cNvPr id="1465841272" name="Picture 4" descr="A screenshot of a computer&#10;&#10;Description automatically generated"/>
                     <pic:cNvPicPr/>
                   </pic:nvPicPr>
                   <pic:blipFill>
                     <a:blip r:embed="rId16" cstate="print">
-                      <a:extLst>
-                        <a:ext uri="{28A0092B-C50C-407E-A947-70E740481C1C}">
-                          <a14:useLocalDpi xmlns:a14="http://schemas.microsoft.com/office/drawing/2010/main" val="0"/>
-                        </a:ext>
-                      </a:extLst>
-                    </a:blip>
-                    <a:stretch>
-                      <a:fillRect/>
-                    </a:stretch>
-                  </pic:blipFill>
-                  <pic:spPr>
-                    <a:xfrm>
-                      <a:off x="0" y="0"/>
-                      <a:ext cx="5760720" cy="3051810"/>
-                    </a:xfrm>
-                    <a:prstGeom prst="rect">
-                      <a:avLst/>
-                    </a:prstGeom>
-                  </pic:spPr>
-                </pic:pic>
-              </a:graphicData>
-            </a:graphic>
-          </wp:inline>
-        </w:drawing>
-      </w:r>
-    </w:p>
-    <w:p>
-      <w:pPr>
-        <w:rPr>
-          <w:lang w:val="en-US"/>
-        </w:rPr>
-      </w:pPr>
-    </w:p>
-    <w:p>
-      <w:pPr>
-        <w:rPr>
-          <w:lang w:val="en-US"/>
-        </w:rPr>
-      </w:pPr>
-    </w:p>
-    <w:p>
-      <w:pPr>
-        <w:rPr>
-          <w:lang w:val="en-US"/>
-        </w:rPr>
-      </w:pPr>
-    </w:p>
-    <w:p>
-      <w:pPr>
-        <w:rPr>
-          <w:lang w:val="en-US"/>
-        </w:rPr>
-      </w:pPr>
-    </w:p>
-    <w:p>
-      <w:pPr>
-        <w:rPr>
-          <w:lang w:val="en-US"/>
-        </w:rPr>
-      </w:pPr>
-    </w:p>
-    <w:p>
-      <w:pPr>
-        <w:rPr>
-          <w:lang w:val="en-US"/>
-        </w:rPr>
-      </w:pPr>
-    </w:p>
-    <w:p>
-      <w:pPr>
-        <w:rPr>
-          <w:lang w:val="en-US"/>
-        </w:rPr>
-      </w:pPr>
-    </w:p>
-    <w:p>
-      <w:pPr>
-        <w:rPr>
-          <w:lang w:val="en-US"/>
-        </w:rPr>
-      </w:pPr>
-    </w:p>
-    <w:p>
-      <w:pPr>
-        <w:rPr>
-          <w:lang w:val="en-US"/>
-        </w:rPr>
-      </w:pPr>
-    </w:p>
-    <w:p>
-      <w:pPr>
-        <w:rPr>
-          <w:lang w:val="en-US"/>
-        </w:rPr>
-      </w:pPr>
-    </w:p>
-    <w:p>
-      <w:pPr>
-        <w:rPr>
-          <w:lang w:val="en-US"/>
-        </w:rPr>
-      </w:pPr>
-    </w:p>
-    <w:p>
-      <w:pPr>
-        <w:rPr>
-          <w:lang w:val="en-US"/>
-        </w:rPr>
-      </w:pPr>
-    </w:p>
-    <w:p>
-      <w:pPr>
-        <w:rPr>
-          <w:lang w:val="en-US"/>
-        </w:rPr>
-      </w:pPr>
-    </w:p>
-    <w:p>
-      <w:pPr>
-        <w:rPr>
-          <w:lang w:val="en-US"/>
-        </w:rPr>
-      </w:pPr>
-    </w:p>
-    <w:p>
-      <w:pPr>
-        <w:rPr>
-          <w:lang w:val="en-US"/>
-        </w:rPr>
-      </w:pPr>
-      <w:r>
-        <w:rPr>
-          <w:rFonts w:ascii="Calibri" w:hAnsi="Calibri" w:cs="Calibri"/>
-          <w:sz w:val="22"/>
-          <w:szCs w:val="22"/>
-          <w:lang w:val="en-US"/>
-        </w:rPr>
-        <w:t>Once the stochastic tree is constructed user can search for the expected pattern sequence candidate on his own or he can speed up this process by clicking on button “Find candidate”.</w:t>
-      </w:r>
-      <w:r>
-        <w:rPr>
-          <w:rFonts w:ascii="Calibri" w:hAnsi="Calibri" w:cs="Calibri"/>
-          <w:sz w:val="22"/>
-          <w:szCs w:val="22"/>
-          <w:lang w:val="en-US"/>
-        </w:rPr>
-        <w:br/>
-      </w:r>
-    </w:p>
-    <w:p>
-      <w:pPr>
-        <w:pStyle w:val="NormalWeb"/>
-        <w:spacing w:before="0" w:beforeAutospacing="0" w:after="0" w:afterAutospacing="0"/>
-        <w:rPr>
-          <w:rFonts w:ascii="Calibri" w:hAnsi="Calibri" w:cs="Calibri"/>
-          <w:sz w:val="22"/>
-          <w:szCs w:val="22"/>
-          <w:lang w:val="en-US"/>
-        </w:rPr>
-      </w:pPr>
-      <w:r>
-        <w:rPr>
-          <w:rFonts w:ascii="Calibri" w:hAnsi="Calibri" w:cs="Calibri"/>
-          <w:noProof/>
-          <w:sz w:val="22"/>
-          <w:szCs w:val="22"/>
-          <w:lang w:val="en-US"/>
-        </w:rPr>
-        <w:drawing>
-          <wp:inline distT="0" distB="0" distL="0" distR="0" wp14:anchorId="2F7ADD91" wp14:editId="3C693091">
-            <wp:extent cx="5760720" cy="3019425"/>
-            <wp:effectExtent l="0" t="0" r="0" b="9525"/>
-            <wp:docPr id="1169255269" name="Picture 3" descr="A screenshot of a computer&#10;&#10;Description automatically generated"/>
-            <wp:cNvGraphicFramePr>
-              <a:graphicFrameLocks xmlns:a="http://schemas.openxmlformats.org/drawingml/2006/main" noChangeAspect="1"/>
-            </wp:cNvGraphicFramePr>
-            <a:graphic xmlns:a="http://schemas.openxmlformats.org/drawingml/2006/main">
-              <a:graphicData uri="http://schemas.openxmlformats.org/drawingml/2006/picture">
-                <pic:pic xmlns:pic="http://schemas.openxmlformats.org/drawingml/2006/picture">
-                  <pic:nvPicPr>
-                    <pic:cNvPr id="1169255269" name="Picture 3" descr="A screenshot of a computer&#10;&#10;Description automatically generated"/>
-                    <pic:cNvPicPr/>
-                  </pic:nvPicPr>
-                  <pic:blipFill>
-                    <a:blip r:embed="rId17" cstate="print">
                       <a:extLst>
                         <a:ext uri="{28A0092B-C50C-407E-A947-70E740481C1C}">
                           <a14:useLocalDpi xmlns:a14="http://schemas.microsoft.com/office/drawing/2010/main" val="0"/>
@@ -3664,101 +3491,126 @@
     </w:p>
     <w:p>
       <w:pPr>
-        <w:pStyle w:val="NormalWeb"/>
-        <w:spacing w:before="0" w:beforeAutospacing="0" w:after="0" w:afterAutospacing="0"/>
-        <w:rPr>
-          <w:rFonts w:ascii="Calibri" w:hAnsi="Calibri" w:cs="Calibri"/>
-          <w:sz w:val="22"/>
-          <w:szCs w:val="22"/>
-          <w:lang w:val="en-US"/>
-        </w:rPr>
-      </w:pPr>
-    </w:p>
-    <w:p>
-      <w:pPr>
-        <w:pStyle w:val="NormalWeb"/>
-        <w:spacing w:before="0" w:beforeAutospacing="0" w:after="0" w:afterAutospacing="0"/>
-        <w:rPr>
-          <w:rFonts w:ascii="Calibri" w:hAnsi="Calibri" w:cs="Calibri"/>
-          <w:sz w:val="22"/>
-          <w:szCs w:val="22"/>
-          <w:lang w:val="en-US"/>
-        </w:rPr>
-      </w:pPr>
-      <w:r>
-        <w:rPr>
-          <w:rFonts w:ascii="Calibri" w:hAnsi="Calibri" w:cs="Calibri"/>
-          <w:sz w:val="22"/>
-          <w:szCs w:val="22"/>
-          <w:lang w:val="en-US"/>
-        </w:rPr>
-        <w:t xml:space="preserve">After that, </w:t>
-      </w:r>
-      <w:r>
-        <w:rPr>
-          <w:rFonts w:ascii="Calibri" w:hAnsi="Calibri" w:cs="Calibri"/>
-          <w:sz w:val="22"/>
-          <w:szCs w:val="22"/>
-          <w:lang w:val="en-US"/>
-        </w:rPr>
-        <w:t>the expected</w:t>
-      </w:r>
-      <w:r>
-        <w:rPr>
-          <w:rFonts w:ascii="Calibri" w:hAnsi="Calibri" w:cs="Calibri"/>
-          <w:sz w:val="22"/>
-          <w:szCs w:val="22"/>
-          <w:lang w:val="en-US"/>
-        </w:rPr>
-        <w:t xml:space="preserve"> pattern sequence candidate is displayed to the user along with probability of applying it.</w:t>
-      </w:r>
-      <w:r>
-        <w:rPr>
-          <w:rFonts w:ascii="Calibri" w:hAnsi="Calibri" w:cs="Calibri"/>
-          <w:sz w:val="22"/>
-          <w:szCs w:val="22"/>
-          <w:lang w:val="en-US"/>
-        </w:rPr>
-        <w:t xml:space="preserve"> </w:t>
-      </w:r>
-      <w:r>
-        <w:rPr>
-          <w:rFonts w:ascii="Calibri" w:hAnsi="Calibri" w:cs="Calibri"/>
-          <w:sz w:val="22"/>
-          <w:szCs w:val="22"/>
-          <w:lang w:val="en-US"/>
-        </w:rPr>
-        <w:t>Users</w:t>
-      </w:r>
-      <w:r>
-        <w:rPr>
-          <w:rFonts w:ascii="Calibri" w:hAnsi="Calibri" w:cs="Calibri"/>
-          <w:sz w:val="22"/>
-          <w:szCs w:val="22"/>
-          <w:lang w:val="en-US"/>
-        </w:rPr>
-        <w:t xml:space="preserve"> can start establishing expected pattern sequence from this sequence by clicking on button “Establish”. </w:t>
-      </w:r>
-    </w:p>
-    <w:p>
-      <w:pPr>
-        <w:pStyle w:val="NormalWeb"/>
-        <w:spacing w:before="0" w:beforeAutospacing="0" w:after="0" w:afterAutospacing="0"/>
-        <w:rPr>
-          <w:rFonts w:ascii="Calibri" w:hAnsi="Calibri" w:cs="Calibri"/>
-          <w:sz w:val="22"/>
-          <w:szCs w:val="22"/>
-          <w:lang w:val="en-US"/>
-        </w:rPr>
-      </w:pPr>
-      <w:r>
-        <w:rPr>
-          <w:rFonts w:ascii="Calibri" w:hAnsi="Calibri" w:cs="Calibri"/>
-          <w:sz w:val="22"/>
-          <w:szCs w:val="22"/>
-          <w:lang w:val="en-US"/>
-        </w:rPr>
-        <w:t xml:space="preserve"> </w:t>
+        <w:rPr>
+          <w:lang w:val="en-US"/>
+        </w:rPr>
+      </w:pPr>
+    </w:p>
+    <w:p>
+      <w:pPr>
+        <w:rPr>
+          <w:lang w:val="en-US"/>
+        </w:rPr>
+      </w:pPr>
+    </w:p>
+    <w:p>
+      <w:pPr>
+        <w:rPr>
+          <w:lang w:val="en-US"/>
+        </w:rPr>
+      </w:pPr>
+    </w:p>
+    <w:p>
+      <w:pPr>
+        <w:rPr>
+          <w:lang w:val="en-US"/>
+        </w:rPr>
+      </w:pPr>
+    </w:p>
+    <w:p>
+      <w:pPr>
+        <w:rPr>
+          <w:lang w:val="en-US"/>
+        </w:rPr>
+      </w:pPr>
+    </w:p>
+    <w:p>
+      <w:pPr>
+        <w:rPr>
+          <w:lang w:val="en-US"/>
+        </w:rPr>
+      </w:pPr>
+    </w:p>
+    <w:p>
+      <w:pPr>
+        <w:rPr>
+          <w:lang w:val="en-US"/>
+        </w:rPr>
+      </w:pPr>
+    </w:p>
+    <w:p>
+      <w:pPr>
+        <w:rPr>
+          <w:lang w:val="en-US"/>
+        </w:rPr>
+      </w:pPr>
+    </w:p>
+    <w:p>
+      <w:pPr>
+        <w:rPr>
+          <w:lang w:val="en-US"/>
+        </w:rPr>
+      </w:pPr>
+    </w:p>
+    <w:p>
+      <w:pPr>
+        <w:rPr>
+          <w:lang w:val="en-US"/>
+        </w:rPr>
+      </w:pPr>
+    </w:p>
+    <w:p>
+      <w:pPr>
+        <w:rPr>
+          <w:lang w:val="en-US"/>
+        </w:rPr>
+      </w:pPr>
+    </w:p>
+    <w:p>
+      <w:pPr>
+        <w:rPr>
+          <w:lang w:val="en-US"/>
+        </w:rPr>
+      </w:pPr>
+    </w:p>
+    <w:p>
+      <w:pPr>
+        <w:rPr>
+          <w:lang w:val="en-US"/>
+        </w:rPr>
+      </w:pPr>
+    </w:p>
+    <w:p>
+      <w:pPr>
+        <w:rPr>
+          <w:lang w:val="en-US"/>
+        </w:rPr>
+      </w:pPr>
+    </w:p>
+    <w:p>
+      <w:pPr>
+        <w:rPr>
+          <w:lang w:val="en-US"/>
+        </w:rPr>
+      </w:pPr>
+      <w:r>
+        <w:rPr>
+          <w:rFonts w:ascii="Calibri" w:hAnsi="Calibri" w:cs="Calibri"/>
+          <w:sz w:val="22"/>
+          <w:szCs w:val="22"/>
+          <w:lang w:val="en-US"/>
+        </w:rPr>
+        <w:lastRenderedPageBreak/>
+        <w:t>Once the stochastic tree is constructed user can search for the expected pattern sequence candidate on his own or he can speed up this process by clicking on button “Find candidate”.</w:t>
+      </w:r>
+      <w:r>
+        <w:rPr>
+          <w:rFonts w:ascii="Calibri" w:hAnsi="Calibri" w:cs="Calibri"/>
+          <w:sz w:val="22"/>
+          <w:szCs w:val="22"/>
+          <w:lang w:val="en-US"/>
+        </w:rPr>
+        <w:br/>
       </w:r>
     </w:p>
     <w:p>
@@ -3781,10 +3633,10 @@
           <w:lang w:val="en-US"/>
         </w:rPr>
         <w:drawing>
-          <wp:inline distT="0" distB="0" distL="0" distR="0" wp14:anchorId="5DA1572A" wp14:editId="40171826">
+          <wp:inline distT="0" distB="0" distL="0" distR="0" wp14:anchorId="63714DDD" wp14:editId="4D812C3E">
             <wp:extent cx="5760720" cy="3028950"/>
             <wp:effectExtent l="0" t="0" r="0" b="0"/>
-            <wp:docPr id="1885545775" name="Picture 4" descr="A screenshot of a computer&#10;&#10;Description automatically generated"/>
+            <wp:docPr id="670108502" name="Picture 5" descr="A screenshot of a computer&#10;&#10;Description automatically generated"/>
             <wp:cNvGraphicFramePr>
               <a:graphicFrameLocks xmlns:a="http://schemas.openxmlformats.org/drawingml/2006/main" noChangeAspect="1"/>
             </wp:cNvGraphicFramePr>
@@ -3792,7 +3644,168 @@
               <a:graphicData uri="http://schemas.openxmlformats.org/drawingml/2006/picture">
                 <pic:pic xmlns:pic="http://schemas.openxmlformats.org/drawingml/2006/picture">
                   <pic:nvPicPr>
-                    <pic:cNvPr id="1885545775" name="Picture 4" descr="A screenshot of a computer&#10;&#10;Description automatically generated"/>
+                    <pic:cNvPr id="670108502" name="Picture 5" descr="A screenshot of a computer&#10;&#10;Description automatically generated"/>
+                    <pic:cNvPicPr/>
+                  </pic:nvPicPr>
+                  <pic:blipFill>
+                    <a:blip r:embed="rId17" cstate="print">
+                      <a:extLst>
+                        <a:ext uri="{28A0092B-C50C-407E-A947-70E740481C1C}">
+                          <a14:useLocalDpi xmlns:a14="http://schemas.microsoft.com/office/drawing/2010/main" val="0"/>
+                        </a:ext>
+                      </a:extLst>
+                    </a:blip>
+                    <a:stretch>
+                      <a:fillRect/>
+                    </a:stretch>
+                  </pic:blipFill>
+                  <pic:spPr>
+                    <a:xfrm>
+                      <a:off x="0" y="0"/>
+                      <a:ext cx="5760720" cy="3028950"/>
+                    </a:xfrm>
+                    <a:prstGeom prst="rect">
+                      <a:avLst/>
+                    </a:prstGeom>
+                  </pic:spPr>
+                </pic:pic>
+              </a:graphicData>
+            </a:graphic>
+          </wp:inline>
+        </w:drawing>
+      </w:r>
+    </w:p>
+    <w:p>
+      <w:pPr>
+        <w:pStyle w:val="NormalWeb"/>
+        <w:spacing w:before="0" w:beforeAutospacing="0" w:after="0" w:afterAutospacing="0"/>
+        <w:rPr>
+          <w:rFonts w:ascii="Calibri" w:hAnsi="Calibri" w:cs="Calibri"/>
+          <w:sz w:val="22"/>
+          <w:szCs w:val="22"/>
+          <w:lang w:val="en-US"/>
+        </w:rPr>
+      </w:pPr>
+    </w:p>
+    <w:p>
+      <w:pPr>
+        <w:pStyle w:val="NormalWeb"/>
+        <w:spacing w:before="0" w:beforeAutospacing="0" w:after="0" w:afterAutospacing="0"/>
+        <w:rPr>
+          <w:rFonts w:ascii="Calibri" w:hAnsi="Calibri" w:cs="Calibri"/>
+          <w:sz w:val="22"/>
+          <w:szCs w:val="22"/>
+          <w:lang w:val="en-US"/>
+        </w:rPr>
+      </w:pPr>
+      <w:r>
+        <w:rPr>
+          <w:rFonts w:ascii="Calibri" w:hAnsi="Calibri" w:cs="Calibri"/>
+          <w:sz w:val="22"/>
+          <w:szCs w:val="22"/>
+          <w:lang w:val="en-US"/>
+        </w:rPr>
+        <w:t xml:space="preserve">After that, </w:t>
+      </w:r>
+      <w:r>
+        <w:rPr>
+          <w:rFonts w:ascii="Calibri" w:hAnsi="Calibri" w:cs="Calibri"/>
+          <w:sz w:val="22"/>
+          <w:szCs w:val="22"/>
+          <w:lang w:val="en-US"/>
+        </w:rPr>
+        <w:t>the expected</w:t>
+      </w:r>
+      <w:r>
+        <w:rPr>
+          <w:rFonts w:ascii="Calibri" w:hAnsi="Calibri" w:cs="Calibri"/>
+          <w:sz w:val="22"/>
+          <w:szCs w:val="22"/>
+          <w:lang w:val="en-US"/>
+        </w:rPr>
+        <w:t xml:space="preserve"> pattern sequence candidate is displayed to the user along with probability of applying it.</w:t>
+      </w:r>
+      <w:r>
+        <w:rPr>
+          <w:rFonts w:ascii="Calibri" w:hAnsi="Calibri" w:cs="Calibri"/>
+          <w:sz w:val="22"/>
+          <w:szCs w:val="22"/>
+          <w:lang w:val="en-US"/>
+        </w:rPr>
+        <w:t xml:space="preserve"> </w:t>
+      </w:r>
+      <w:r>
+        <w:rPr>
+          <w:rFonts w:ascii="Calibri" w:hAnsi="Calibri" w:cs="Calibri"/>
+          <w:sz w:val="22"/>
+          <w:szCs w:val="22"/>
+          <w:lang w:val="en-US"/>
+        </w:rPr>
+        <w:t>Users</w:t>
+      </w:r>
+      <w:r>
+        <w:rPr>
+          <w:rFonts w:ascii="Calibri" w:hAnsi="Calibri" w:cs="Calibri"/>
+          <w:sz w:val="22"/>
+          <w:szCs w:val="22"/>
+          <w:lang w:val="en-US"/>
+        </w:rPr>
+        <w:t xml:space="preserve"> can start establishing expected pattern sequence from this sequence by clicking on button “Establish”. </w:t>
+      </w:r>
+    </w:p>
+    <w:p>
+      <w:pPr>
+        <w:pStyle w:val="NormalWeb"/>
+        <w:spacing w:before="0" w:beforeAutospacing="0" w:after="0" w:afterAutospacing="0"/>
+        <w:rPr>
+          <w:rFonts w:ascii="Calibri" w:hAnsi="Calibri" w:cs="Calibri"/>
+          <w:sz w:val="22"/>
+          <w:szCs w:val="22"/>
+          <w:lang w:val="en-US"/>
+        </w:rPr>
+      </w:pPr>
+      <w:r>
+        <w:rPr>
+          <w:rFonts w:ascii="Calibri" w:hAnsi="Calibri" w:cs="Calibri"/>
+          <w:sz w:val="22"/>
+          <w:szCs w:val="22"/>
+          <w:lang w:val="en-US"/>
+        </w:rPr>
+        <w:t xml:space="preserve"> </w:t>
+      </w:r>
+    </w:p>
+    <w:p>
+      <w:pPr>
+        <w:pStyle w:val="NormalWeb"/>
+        <w:spacing w:before="0" w:beforeAutospacing="0" w:after="0" w:afterAutospacing="0"/>
+        <w:rPr>
+          <w:rFonts w:ascii="Calibri" w:hAnsi="Calibri" w:cs="Calibri"/>
+          <w:sz w:val="22"/>
+          <w:szCs w:val="22"/>
+          <w:lang w:val="en-US"/>
+        </w:rPr>
+      </w:pPr>
+      <w:r>
+        <w:rPr>
+          <w:rFonts w:ascii="Calibri" w:hAnsi="Calibri" w:cs="Calibri"/>
+          <w:noProof/>
+          <w:sz w:val="22"/>
+          <w:szCs w:val="22"/>
+          <w:lang w:val="en-US"/>
+        </w:rPr>
+        <w:drawing>
+          <wp:inline distT="0" distB="0" distL="0" distR="0" wp14:anchorId="1346EDA3" wp14:editId="78548EB1">
+            <wp:extent cx="5760720" cy="3028950"/>
+            <wp:effectExtent l="0" t="0" r="0" b="0"/>
+            <wp:docPr id="1787811857" name="Picture 6" descr="A screenshot of a computer&#10;&#10;Description automatically generated"/>
+            <wp:cNvGraphicFramePr>
+              <a:graphicFrameLocks xmlns:a="http://schemas.openxmlformats.org/drawingml/2006/main" noChangeAspect="1"/>
+            </wp:cNvGraphicFramePr>
+            <a:graphic xmlns:a="http://schemas.openxmlformats.org/drawingml/2006/main">
+              <a:graphicData uri="http://schemas.openxmlformats.org/drawingml/2006/picture">
+                <pic:pic xmlns:pic="http://schemas.openxmlformats.org/drawingml/2006/picture">
+                  <pic:nvPicPr>
+                    <pic:cNvPr id="1787811857" name="Picture 6" descr="A screenshot of a computer&#10;&#10;Description automatically generated"/>
                     <pic:cNvPicPr/>
                   </pic:nvPicPr>
                   <pic:blipFill>
@@ -3938,6 +3951,7 @@
           <w:szCs w:val="22"/>
           <w:lang w:val="en-US"/>
         </w:rPr>
+        <w:lastRenderedPageBreak/>
         <w:t xml:space="preserve">User constructs pattern map of applicable patterns for first pattern in the expected pattern sequence candidate </w:t>
       </w:r>
       <w:r>
@@ -4030,7 +4044,7 @@
           <w:lang w:val="en-US"/>
         </w:rPr>
         <w:drawing>
-          <wp:inline distT="0" distB="0" distL="0" distR="0" wp14:anchorId="45E4176C" wp14:editId="68B02518">
+          <wp:inline distT="0" distB="0" distL="0" distR="0" wp14:anchorId="45E4176C" wp14:editId="24E17975">
             <wp:extent cx="5760720" cy="3013075"/>
             <wp:effectExtent l="0" t="0" r="0" b="0"/>
             <wp:docPr id="2039364188" name="Picture 5"/>
@@ -4121,7 +4135,25 @@
           <w:szCs w:val="22"/>
           <w:lang w:val="en-US"/>
         </w:rPr>
-        <w:t xml:space="preserve"> on button labeled “Find next applicable pattern”, SAP was shown standing as abbreviation for Single Access Point security pattern that is expected to be applied next.</w:t>
+        <w:t xml:space="preserve"> on button labeled “Find next applicable pattern”, SAP was shown standing as abbreviation for Single Access Point security pattern that is expected to be applied </w:t>
+      </w:r>
+      <w:r>
+        <w:rPr>
+          <w:rFonts w:ascii="Calibri" w:hAnsi="Calibri" w:cs="Calibri"/>
+          <w:sz w:val="22"/>
+          <w:szCs w:val="22"/>
+          <w:lang w:val="en-US"/>
+        </w:rPr>
+        <w:t>after the ACR or Access Control Requirements</w:t>
+      </w:r>
+      <w:r>
+        <w:rPr>
+          <w:rFonts w:ascii="Calibri" w:hAnsi="Calibri" w:cs="Calibri"/>
+          <w:sz w:val="22"/>
+          <w:szCs w:val="22"/>
+          <w:lang w:val="en-US"/>
+        </w:rPr>
+        <w:t>.</w:t>
       </w:r>
       <w:r>
         <w:rPr>
@@ -4174,7 +4206,7 @@
           <w:lang w:val="en-US"/>
         </w:rPr>
         <w:drawing>
-          <wp:inline distT="0" distB="0" distL="0" distR="0" wp14:anchorId="591BF909" wp14:editId="3C3F18B9">
+          <wp:inline distT="0" distB="0" distL="0" distR="0" wp14:anchorId="591BF909" wp14:editId="7A0ECD28">
             <wp:extent cx="5760720" cy="3013075"/>
             <wp:effectExtent l="0" t="0" r="0" b="0"/>
             <wp:docPr id="1778742342" name="Picture 6" descr="A screenshot of a computer&#10;&#10;Description automatically generated"/>
@@ -4244,13 +4276,216 @@
       <w:pPr>
         <w:pStyle w:val="NormalWeb"/>
         <w:spacing w:before="0" w:beforeAutospacing="0" w:after="0" w:afterAutospacing="0"/>
-        <w:rPr>
-          <w:rFonts w:ascii="Calibri" w:hAnsi="Calibri" w:cs="Calibri"/>
-          <w:sz w:val="22"/>
-          <w:szCs w:val="22"/>
-          <w:lang w:val="en-US"/>
-        </w:rPr>
-      </w:pPr>
+        <w:jc w:val="both"/>
+        <w:rPr>
+          <w:rFonts w:ascii="Calibri" w:hAnsi="Calibri" w:cs="Calibri"/>
+          <w:sz w:val="22"/>
+          <w:szCs w:val="22"/>
+          <w:lang w:val="en-US"/>
+        </w:rPr>
+      </w:pPr>
+      <w:r>
+        <w:rPr>
+          <w:rFonts w:ascii="Calibri" w:hAnsi="Calibri" w:cs="Calibri"/>
+          <w:sz w:val="22"/>
+          <w:szCs w:val="22"/>
+          <w:lang w:val="en-US"/>
+        </w:rPr>
+        <w:lastRenderedPageBreak/>
+        <w:t>After clicking on button labeled “Find next applicable pattern”</w:t>
+      </w:r>
+      <w:r>
+        <w:rPr>
+          <w:rFonts w:ascii="Calibri" w:hAnsi="Calibri" w:cs="Calibri"/>
+          <w:sz w:val="22"/>
+          <w:szCs w:val="22"/>
+          <w:lang w:val="en-US"/>
+        </w:rPr>
+        <w:t xml:space="preserve"> another expected pattern can be provided. This time it was security pattern abbreviated as SS that stands for Security Session pattern.</w:t>
+      </w:r>
+    </w:p>
+    <w:p>
+      <w:pPr>
+        <w:pStyle w:val="NormalWeb"/>
+        <w:spacing w:before="0" w:beforeAutospacing="0" w:after="0" w:afterAutospacing="0"/>
+        <w:jc w:val="both"/>
+        <w:rPr>
+          <w:rFonts w:ascii="Calibri" w:hAnsi="Calibri" w:cs="Calibri"/>
+          <w:sz w:val="22"/>
+          <w:szCs w:val="22"/>
+          <w:lang w:val="en-US"/>
+        </w:rPr>
+      </w:pPr>
+    </w:p>
+    <w:p>
+      <w:pPr>
+        <w:pStyle w:val="NormalWeb"/>
+        <w:spacing w:before="0" w:beforeAutospacing="0" w:after="0" w:afterAutospacing="0"/>
+        <w:jc w:val="both"/>
+        <w:rPr>
+          <w:rFonts w:ascii="Calibri" w:hAnsi="Calibri" w:cs="Calibri"/>
+          <w:sz w:val="22"/>
+          <w:szCs w:val="22"/>
+          <w:lang w:val="en-US"/>
+        </w:rPr>
+      </w:pPr>
+      <w:r>
+        <w:rPr>
+          <w:rFonts w:ascii="Calibri" w:hAnsi="Calibri" w:cs="Calibri"/>
+          <w:noProof/>
+          <w:sz w:val="22"/>
+          <w:szCs w:val="22"/>
+          <w:lang w:val="en-US"/>
+        </w:rPr>
+        <w:drawing>
+          <wp:inline distT="0" distB="0" distL="0" distR="0" wp14:anchorId="13E32DE2" wp14:editId="467DB5B0">
+            <wp:extent cx="5760720" cy="3009265"/>
+            <wp:effectExtent l="0" t="0" r="0" b="635"/>
+            <wp:docPr id="1917656455" name="Picture 2" descr="A screenshot of a computer&#10;&#10;Description automatically generated"/>
+            <wp:cNvGraphicFramePr>
+              <a:graphicFrameLocks xmlns:a="http://schemas.openxmlformats.org/drawingml/2006/main" noChangeAspect="1"/>
+            </wp:cNvGraphicFramePr>
+            <a:graphic xmlns:a="http://schemas.openxmlformats.org/drawingml/2006/main">
+              <a:graphicData uri="http://schemas.openxmlformats.org/drawingml/2006/picture">
+                <pic:pic xmlns:pic="http://schemas.openxmlformats.org/drawingml/2006/picture">
+                  <pic:nvPicPr>
+                    <pic:cNvPr id="1917656455" name="Picture 2" descr="A screenshot of a computer&#10;&#10;Description automatically generated"/>
+                    <pic:cNvPicPr/>
+                  </pic:nvPicPr>
+                  <pic:blipFill>
+                    <a:blip r:embed="rId21" cstate="print">
+                      <a:extLst>
+                        <a:ext uri="{28A0092B-C50C-407E-A947-70E740481C1C}">
+                          <a14:useLocalDpi xmlns:a14="http://schemas.microsoft.com/office/drawing/2010/main" val="0"/>
+                        </a:ext>
+                      </a:extLst>
+                    </a:blip>
+                    <a:stretch>
+                      <a:fillRect/>
+                    </a:stretch>
+                  </pic:blipFill>
+                  <pic:spPr>
+                    <a:xfrm>
+                      <a:off x="0" y="0"/>
+                      <a:ext cx="5760720" cy="3009265"/>
+                    </a:xfrm>
+                    <a:prstGeom prst="rect">
+                      <a:avLst/>
+                    </a:prstGeom>
+                  </pic:spPr>
+                </pic:pic>
+              </a:graphicData>
+            </a:graphic>
+          </wp:inline>
+        </w:drawing>
+      </w:r>
+    </w:p>
+    <w:p>
+      <w:pPr>
+        <w:pStyle w:val="NormalWeb"/>
+        <w:spacing w:before="0" w:beforeAutospacing="0" w:after="0" w:afterAutospacing="0"/>
+        <w:rPr>
+          <w:rFonts w:ascii="Calibri" w:hAnsi="Calibri" w:cs="Calibri"/>
+          <w:sz w:val="22"/>
+          <w:szCs w:val="22"/>
+          <w:lang w:val="en-US"/>
+        </w:rPr>
+      </w:pPr>
+    </w:p>
+    <w:p>
+      <w:pPr>
+        <w:pStyle w:val="NormalWeb"/>
+        <w:spacing w:before="0" w:beforeAutospacing="0" w:after="0" w:afterAutospacing="0"/>
+        <w:rPr>
+          <w:rFonts w:ascii="Calibri" w:hAnsi="Calibri" w:cs="Calibri"/>
+          <w:sz w:val="22"/>
+          <w:szCs w:val="22"/>
+          <w:lang w:val="en-US"/>
+        </w:rPr>
+      </w:pPr>
+      <w:r>
+        <w:rPr>
+          <w:rFonts w:ascii="Calibri" w:hAnsi="Calibri" w:cs="Calibri"/>
+          <w:sz w:val="22"/>
+          <w:szCs w:val="22"/>
+          <w:lang w:val="en-US"/>
+        </w:rPr>
+        <w:t>If the next applicable pattern is not in the kick-off pattern sequence, application asks for conditional probabilities:</w:t>
+      </w:r>
+    </w:p>
+    <w:p>
+      <w:pPr>
+        <w:pStyle w:val="NormalWeb"/>
+        <w:spacing w:before="0" w:beforeAutospacing="0" w:after="0" w:afterAutospacing="0"/>
+        <w:rPr>
+          <w:rFonts w:ascii="Calibri" w:hAnsi="Calibri" w:cs="Calibri"/>
+          <w:sz w:val="22"/>
+          <w:szCs w:val="22"/>
+          <w:lang w:val="en-US"/>
+        </w:rPr>
+      </w:pPr>
+    </w:p>
+    <w:p>
+      <w:pPr>
+        <w:pStyle w:val="NormalWeb"/>
+        <w:spacing w:before="0" w:beforeAutospacing="0" w:after="0" w:afterAutospacing="0"/>
+        <w:rPr>
+          <w:rFonts w:ascii="Calibri" w:hAnsi="Calibri" w:cs="Calibri"/>
+          <w:sz w:val="22"/>
+          <w:szCs w:val="22"/>
+          <w:lang w:val="en-US"/>
+        </w:rPr>
+      </w:pPr>
+      <w:r>
+        <w:rPr>
+          <w:rFonts w:ascii="Calibri" w:hAnsi="Calibri" w:cs="Calibri"/>
+          <w:noProof/>
+          <w:sz w:val="22"/>
+          <w:szCs w:val="22"/>
+          <w:lang w:val="en-US"/>
+        </w:rPr>
+        <w:drawing>
+          <wp:inline distT="0" distB="0" distL="0" distR="0" wp14:anchorId="57CC03E8" wp14:editId="7B17F6F0">
+            <wp:extent cx="5760720" cy="3019425"/>
+            <wp:effectExtent l="0" t="0" r="0" b="9525"/>
+            <wp:docPr id="1029002623" name="Picture 3" descr="A screenshot of a computer&#10;&#10;Description automatically generated"/>
+            <wp:cNvGraphicFramePr>
+              <a:graphicFrameLocks xmlns:a="http://schemas.openxmlformats.org/drawingml/2006/main" noChangeAspect="1"/>
+            </wp:cNvGraphicFramePr>
+            <a:graphic xmlns:a="http://schemas.openxmlformats.org/drawingml/2006/main">
+              <a:graphicData uri="http://schemas.openxmlformats.org/drawingml/2006/picture">
+                <pic:pic xmlns:pic="http://schemas.openxmlformats.org/drawingml/2006/picture">
+                  <pic:nvPicPr>
+                    <pic:cNvPr id="1029002623" name="Picture 3" descr="A screenshot of a computer&#10;&#10;Description automatically generated"/>
+                    <pic:cNvPicPr/>
+                  </pic:nvPicPr>
+                  <pic:blipFill>
+                    <a:blip r:embed="rId22" cstate="print">
+                      <a:extLst>
+                        <a:ext uri="{28A0092B-C50C-407E-A947-70E740481C1C}">
+                          <a14:useLocalDpi xmlns:a14="http://schemas.microsoft.com/office/drawing/2010/main" val="0"/>
+                        </a:ext>
+                      </a:extLst>
+                    </a:blip>
+                    <a:stretch>
+                      <a:fillRect/>
+                    </a:stretch>
+                  </pic:blipFill>
+                  <pic:spPr>
+                    <a:xfrm>
+                      <a:off x="0" y="0"/>
+                      <a:ext cx="5760720" cy="3019425"/>
+                    </a:xfrm>
+                    <a:prstGeom prst="rect">
+                      <a:avLst/>
+                    </a:prstGeom>
+                  </pic:spPr>
+                </pic:pic>
+              </a:graphicData>
+            </a:graphic>
+          </wp:inline>
+        </w:drawing>
+      </w:r>
     </w:p>
     <w:sectPr>
       <w:pgSz w:w="11906" w:h="16838"/>

</xml_diff>

<commit_message>
fixing bugs and updating documentation
</commit_message>
<xml_diff>
--- a/app/Documentation.docx
+++ b/app/Documentation.docx
@@ -1521,7 +1521,7 @@
         </w:rPr>
         <w:lastRenderedPageBreak/>
         <w:drawing>
-          <wp:inline distT="0" distB="0" distL="0" distR="0" wp14:anchorId="24E3C527" wp14:editId="392CFEF2">
+          <wp:inline distT="0" distB="0" distL="0" distR="0" wp14:anchorId="24E3C527" wp14:editId="1752C756">
             <wp:extent cx="5770414" cy="3002280"/>
             <wp:effectExtent l="0" t="0" r="1905" b="7620"/>
             <wp:docPr id="1" name="Picture 1"/>
@@ -1662,7 +1662,7 @@
           <w:szCs w:val="22"/>
         </w:rPr>
         <w:drawing>
-          <wp:inline distT="0" distB="0" distL="0" distR="0" wp14:anchorId="4E545A63" wp14:editId="7838E16D">
+          <wp:inline distT="0" distB="0" distL="0" distR="0" wp14:anchorId="4E545A63" wp14:editId="67D5FCDE">
             <wp:extent cx="5762729" cy="3055442"/>
             <wp:effectExtent l="0" t="0" r="0" b="0"/>
             <wp:docPr id="2" name="Picture 2"/>
@@ -1862,7 +1862,7 @@
           <w:szCs w:val="22"/>
         </w:rPr>
         <w:drawing>
-          <wp:inline distT="0" distB="0" distL="0" distR="0" wp14:anchorId="7B3780A5" wp14:editId="60D8CCE2">
+          <wp:inline distT="0" distB="0" distL="0" distR="0" wp14:anchorId="7B3780A5" wp14:editId="08D17DDB">
             <wp:extent cx="5897376" cy="3131820"/>
             <wp:effectExtent l="0" t="0" r="8255" b="0"/>
             <wp:docPr id="3" name="Picture 3"/>
@@ -2001,7 +2001,7 @@
           <w:szCs w:val="22"/>
         </w:rPr>
         <w:drawing>
-          <wp:inline distT="0" distB="0" distL="0" distR="0" wp14:anchorId="48CFB6B0" wp14:editId="3D041650">
+          <wp:inline distT="0" distB="0" distL="0" distR="0" wp14:anchorId="48CFB6B0" wp14:editId="768C8B86">
             <wp:extent cx="5921762" cy="3139440"/>
             <wp:effectExtent l="0" t="0" r="3175" b="3810"/>
             <wp:docPr id="4" name="Picture 4"/>
@@ -2199,7 +2199,7 @@
           <w:szCs w:val="22"/>
         </w:rPr>
         <w:drawing>
-          <wp:inline distT="0" distB="0" distL="0" distR="0" wp14:anchorId="1BA18475" wp14:editId="187E36AC">
+          <wp:inline distT="0" distB="0" distL="0" distR="0" wp14:anchorId="1BA18475" wp14:editId="1FFAE0BE">
             <wp:extent cx="5927965" cy="3108960"/>
             <wp:effectExtent l="0" t="0" r="0" b="0"/>
             <wp:docPr id="5" name="Picture 5"/>
@@ -2589,9 +2589,8 @@
           <w:sz w:val="22"/>
           <w:szCs w:val="22"/>
         </w:rPr>
-        <w:lastRenderedPageBreak/>
         <w:drawing>
-          <wp:inline distT="0" distB="0" distL="0" distR="0" wp14:anchorId="3A28D282" wp14:editId="3035BC1B">
+          <wp:inline distT="0" distB="0" distL="0" distR="0" wp14:anchorId="3A28D282" wp14:editId="05A181BD">
             <wp:extent cx="5760720" cy="2994025"/>
             <wp:effectExtent l="0" t="0" r="0" b="0"/>
             <wp:docPr id="1109324000" name="Picture 1" descr="A screenshot of a computer&#10;&#10;Description automatically generated"/>
@@ -2708,7 +2707,7 @@
           <w:lang w:val="en-US"/>
         </w:rPr>
         <w:drawing>
-          <wp:inline distT="0" distB="0" distL="0" distR="0" wp14:anchorId="6C564302" wp14:editId="220EE361">
+          <wp:inline distT="0" distB="0" distL="0" distR="0" wp14:anchorId="6C564302" wp14:editId="3817D70B">
             <wp:extent cx="5760720" cy="3009265"/>
             <wp:effectExtent l="0" t="0" r="0" b="635"/>
             <wp:docPr id="1900117787" name="Picture 3" descr="A screenshot of a computer"/>
@@ -2830,9 +2829,8 @@
           <w:szCs w:val="22"/>
           <w:lang w:val="en-US"/>
         </w:rPr>
-        <w:lastRenderedPageBreak/>
         <w:drawing>
-          <wp:inline distT="0" distB="0" distL="0" distR="0" wp14:anchorId="3F117340" wp14:editId="1ECC636C">
+          <wp:inline distT="0" distB="0" distL="0" distR="0" wp14:anchorId="3F117340" wp14:editId="23C783CB">
             <wp:extent cx="5760720" cy="3009265"/>
             <wp:effectExtent l="0" t="0" r="0" b="635"/>
             <wp:docPr id="1488165577" name="Picture 1" descr="A screenshot of a computer&#10;&#10;Description automatically generated"/>
@@ -2975,7 +2973,7 @@
           <w:lang w:val="en-US"/>
         </w:rPr>
         <w:drawing>
-          <wp:inline distT="0" distB="0" distL="0" distR="0" wp14:anchorId="4970C712" wp14:editId="08256CD2">
+          <wp:inline distT="0" distB="0" distL="0" distR="0" wp14:anchorId="4970C712" wp14:editId="498C3B30">
             <wp:extent cx="5760720" cy="3034665"/>
             <wp:effectExtent l="0" t="0" r="0" b="0"/>
             <wp:docPr id="938384764" name="Picture 2" descr="A screenshot of a computer&#10;&#10;Description automatically generated"/>
@@ -3160,7 +3158,6 @@
         <w:rPr>
           <w:lang w:val="en-US"/>
         </w:rPr>
-        <w:lastRenderedPageBreak/>
         <w:t>Use on Security Patterns</w:t>
       </w:r>
     </w:p>
@@ -3447,7 +3444,7 @@
           <w:lang w:val="en-US"/>
         </w:rPr>
         <w:drawing>
-          <wp:inline distT="0" distB="0" distL="0" distR="0" wp14:anchorId="562C5894" wp14:editId="66E1A0F4">
+          <wp:inline distT="0" distB="0" distL="0" distR="0" wp14:anchorId="562C5894" wp14:editId="4BD51B7C">
             <wp:extent cx="5760720" cy="3019425"/>
             <wp:effectExtent l="0" t="0" r="0" b="9525"/>
             <wp:docPr id="1465841272" name="Picture 4" descr="A screenshot of a computer&#10;&#10;Description automatically generated"/>
@@ -3600,7 +3597,6 @@
           <w:szCs w:val="22"/>
           <w:lang w:val="en-US"/>
         </w:rPr>
-        <w:lastRenderedPageBreak/>
         <w:t>Once the stochastic tree is constructed user can search for the expected pattern sequence candidate on his own or he can speed up this process by clicking on button “Find candidate”.</w:t>
       </w:r>
       <w:r>
@@ -3633,7 +3629,7 @@
           <w:lang w:val="en-US"/>
         </w:rPr>
         <w:drawing>
-          <wp:inline distT="0" distB="0" distL="0" distR="0" wp14:anchorId="63714DDD" wp14:editId="4D812C3E">
+          <wp:inline distT="0" distB="0" distL="0" distR="0" wp14:anchorId="63714DDD" wp14:editId="484CF80E">
             <wp:extent cx="5760720" cy="3028950"/>
             <wp:effectExtent l="0" t="0" r="0" b="0"/>
             <wp:docPr id="670108502" name="Picture 5" descr="A screenshot of a computer&#10;&#10;Description automatically generated"/>
@@ -3794,7 +3790,7 @@
           <w:lang w:val="en-US"/>
         </w:rPr>
         <w:drawing>
-          <wp:inline distT="0" distB="0" distL="0" distR="0" wp14:anchorId="1346EDA3" wp14:editId="78548EB1">
+          <wp:inline distT="0" distB="0" distL="0" distR="0" wp14:anchorId="1346EDA3" wp14:editId="5FD9F9B1">
             <wp:extent cx="5760720" cy="3028950"/>
             <wp:effectExtent l="0" t="0" r="0" b="0"/>
             <wp:docPr id="1787811857" name="Picture 6" descr="A screenshot of a computer&#10;&#10;Description automatically generated"/>
@@ -3951,7 +3947,6 @@
           <w:szCs w:val="22"/>
           <w:lang w:val="en-US"/>
         </w:rPr>
-        <w:lastRenderedPageBreak/>
         <w:t xml:space="preserve">User constructs pattern map of applicable patterns for first pattern in the expected pattern sequence candidate </w:t>
       </w:r>
       <w:r>
@@ -4044,7 +4039,7 @@
           <w:lang w:val="en-US"/>
         </w:rPr>
         <w:drawing>
-          <wp:inline distT="0" distB="0" distL="0" distR="0" wp14:anchorId="45E4176C" wp14:editId="24E17975">
+          <wp:inline distT="0" distB="0" distL="0" distR="0" wp14:anchorId="45E4176C" wp14:editId="149CD667">
             <wp:extent cx="5760720" cy="3013075"/>
             <wp:effectExtent l="0" t="0" r="0" b="0"/>
             <wp:docPr id="2039364188" name="Picture 5"/>
@@ -4206,7 +4201,7 @@
           <w:lang w:val="en-US"/>
         </w:rPr>
         <w:drawing>
-          <wp:inline distT="0" distB="0" distL="0" distR="0" wp14:anchorId="591BF909" wp14:editId="7A0ECD28">
+          <wp:inline distT="0" distB="0" distL="0" distR="0" wp14:anchorId="591BF909" wp14:editId="6A994299">
             <wp:extent cx="5760720" cy="3013075"/>
             <wp:effectExtent l="0" t="0" r="0" b="0"/>
             <wp:docPr id="1778742342" name="Picture 6" descr="A screenshot of a computer&#10;&#10;Description automatically generated"/>
@@ -4291,7 +4286,6 @@
           <w:szCs w:val="22"/>
           <w:lang w:val="en-US"/>
         </w:rPr>
-        <w:lastRenderedPageBreak/>
         <w:t>After clicking on button labeled “Find next applicable pattern”</w:t>
       </w:r>
       <w:r>
@@ -4338,7 +4332,7 @@
           <w:lang w:val="en-US"/>
         </w:rPr>
         <w:drawing>
-          <wp:inline distT="0" distB="0" distL="0" distR="0" wp14:anchorId="13E32DE2" wp14:editId="467DB5B0">
+          <wp:inline distT="0" distB="0" distL="0" distR="0" wp14:anchorId="13E32DE2" wp14:editId="78B8F4EE">
             <wp:extent cx="5760720" cy="3009265"/>
             <wp:effectExtent l="0" t="0" r="0" b="635"/>
             <wp:docPr id="1917656455" name="Picture 2" descr="A screenshot of a computer&#10;&#10;Description automatically generated"/>
@@ -4445,7 +4439,7 @@
           <w:lang w:val="en-US"/>
         </w:rPr>
         <w:drawing>
-          <wp:inline distT="0" distB="0" distL="0" distR="0" wp14:anchorId="57CC03E8" wp14:editId="7B17F6F0">
+          <wp:inline distT="0" distB="0" distL="0" distR="0" wp14:anchorId="57CC03E8" wp14:editId="2CACB56E">
             <wp:extent cx="5760720" cy="3019425"/>
             <wp:effectExtent l="0" t="0" r="0" b="9525"/>
             <wp:docPr id="1029002623" name="Picture 3" descr="A screenshot of a computer&#10;&#10;Description automatically generated"/>
@@ -4475,6 +4469,381 @@
                     <a:xfrm>
                       <a:off x="0" y="0"/>
                       <a:ext cx="5760720" cy="3019425"/>
+                    </a:xfrm>
+                    <a:prstGeom prst="rect">
+                      <a:avLst/>
+                    </a:prstGeom>
+                  </pic:spPr>
+                </pic:pic>
+              </a:graphicData>
+            </a:graphic>
+          </wp:inline>
+        </w:drawing>
+      </w:r>
+    </w:p>
+    <w:p>
+      <w:pPr>
+        <w:pStyle w:val="NormalWeb"/>
+        <w:spacing w:before="0" w:beforeAutospacing="0" w:after="0" w:afterAutospacing="0"/>
+        <w:rPr>
+          <w:rFonts w:ascii="Calibri" w:hAnsi="Calibri" w:cs="Calibri"/>
+          <w:sz w:val="22"/>
+          <w:szCs w:val="22"/>
+          <w:lang w:val="en-US"/>
+        </w:rPr>
+      </w:pPr>
+    </w:p>
+    <w:p>
+      <w:pPr>
+        <w:pStyle w:val="NormalWeb"/>
+        <w:spacing w:before="0" w:beforeAutospacing="0" w:after="0" w:afterAutospacing="0"/>
+        <w:rPr>
+          <w:rFonts w:ascii="Calibri" w:hAnsi="Calibri" w:cs="Calibri"/>
+          <w:sz w:val="22"/>
+          <w:szCs w:val="22"/>
+          <w:lang w:val="en-US"/>
+        </w:rPr>
+      </w:pPr>
+    </w:p>
+    <w:p>
+      <w:pPr>
+        <w:pStyle w:val="NormalWeb"/>
+        <w:spacing w:before="0" w:beforeAutospacing="0" w:after="0" w:afterAutospacing="0"/>
+        <w:rPr>
+          <w:rFonts w:ascii="Calibri" w:hAnsi="Calibri" w:cs="Calibri"/>
+          <w:sz w:val="22"/>
+          <w:szCs w:val="22"/>
+          <w:lang w:val="en-US"/>
+        </w:rPr>
+      </w:pPr>
+    </w:p>
+    <w:p>
+      <w:pPr>
+        <w:pStyle w:val="NormalWeb"/>
+        <w:spacing w:before="0" w:beforeAutospacing="0" w:after="0" w:afterAutospacing="0"/>
+        <w:rPr>
+          <w:rFonts w:ascii="Calibri" w:hAnsi="Calibri" w:cs="Calibri"/>
+          <w:sz w:val="22"/>
+          <w:szCs w:val="22"/>
+          <w:lang w:val="en-US"/>
+        </w:rPr>
+      </w:pPr>
+    </w:p>
+    <w:p>
+      <w:pPr>
+        <w:pStyle w:val="NormalWeb"/>
+        <w:spacing w:before="0" w:beforeAutospacing="0" w:after="0" w:afterAutospacing="0"/>
+        <w:rPr>
+          <w:rFonts w:ascii="Calibri" w:hAnsi="Calibri" w:cs="Calibri"/>
+          <w:sz w:val="22"/>
+          <w:szCs w:val="22"/>
+          <w:lang w:val="en-US"/>
+        </w:rPr>
+      </w:pPr>
+    </w:p>
+    <w:p>
+      <w:pPr>
+        <w:pStyle w:val="NormalWeb"/>
+        <w:spacing w:before="0" w:beforeAutospacing="0" w:after="0" w:afterAutospacing="0"/>
+        <w:rPr>
+          <w:rFonts w:ascii="Calibri" w:hAnsi="Calibri" w:cs="Calibri"/>
+          <w:sz w:val="22"/>
+          <w:szCs w:val="22"/>
+          <w:lang w:val="en-US"/>
+        </w:rPr>
+      </w:pPr>
+    </w:p>
+    <w:p>
+      <w:pPr>
+        <w:pStyle w:val="NormalWeb"/>
+        <w:spacing w:before="0" w:beforeAutospacing="0" w:after="0" w:afterAutospacing="0"/>
+        <w:rPr>
+          <w:rFonts w:ascii="Calibri" w:hAnsi="Calibri" w:cs="Calibri"/>
+          <w:sz w:val="22"/>
+          <w:szCs w:val="22"/>
+          <w:lang w:val="en-US"/>
+        </w:rPr>
+      </w:pPr>
+    </w:p>
+    <w:p>
+      <w:pPr>
+        <w:pStyle w:val="NormalWeb"/>
+        <w:spacing w:before="0" w:beforeAutospacing="0" w:after="0" w:afterAutospacing="0"/>
+        <w:rPr>
+          <w:rFonts w:ascii="Calibri" w:hAnsi="Calibri" w:cs="Calibri"/>
+          <w:sz w:val="22"/>
+          <w:szCs w:val="22"/>
+          <w:lang w:val="en-US"/>
+        </w:rPr>
+      </w:pPr>
+    </w:p>
+    <w:p>
+      <w:pPr>
+        <w:pStyle w:val="NormalWeb"/>
+        <w:spacing w:before="0" w:beforeAutospacing="0" w:after="0" w:afterAutospacing="0"/>
+        <w:rPr>
+          <w:rFonts w:ascii="Calibri" w:hAnsi="Calibri" w:cs="Calibri"/>
+          <w:sz w:val="22"/>
+          <w:szCs w:val="22"/>
+          <w:lang w:val="en-US"/>
+        </w:rPr>
+      </w:pPr>
+    </w:p>
+    <w:p>
+      <w:pPr>
+        <w:pStyle w:val="NormalWeb"/>
+        <w:spacing w:before="0" w:beforeAutospacing="0" w:after="0" w:afterAutospacing="0"/>
+        <w:jc w:val="both"/>
+        <w:rPr>
+          <w:rFonts w:ascii="Calibri" w:hAnsi="Calibri" w:cs="Calibri"/>
+          <w:sz w:val="22"/>
+          <w:szCs w:val="22"/>
+          <w:lang w:val="en-US"/>
+        </w:rPr>
+      </w:pPr>
+      <w:r>
+        <w:rPr>
+          <w:rFonts w:ascii="Calibri" w:hAnsi="Calibri" w:cs="Calibri"/>
+          <w:sz w:val="22"/>
+          <w:szCs w:val="22"/>
+          <w:lang w:val="en-US"/>
+        </w:rPr>
+        <w:t xml:space="preserve">After providing all applicable patterns after </w:t>
+      </w:r>
+      <w:r>
+        <w:rPr>
+          <w:rFonts w:ascii="Calibri" w:hAnsi="Calibri" w:cs="Calibri"/>
+          <w:sz w:val="22"/>
+          <w:szCs w:val="22"/>
+          <w:lang w:val="en-US"/>
+        </w:rPr>
+        <w:t>the second</w:t>
+      </w:r>
+      <w:r>
+        <w:rPr>
+          <w:rFonts w:ascii="Calibri" w:hAnsi="Calibri" w:cs="Calibri"/>
+          <w:sz w:val="22"/>
+          <w:szCs w:val="22"/>
+          <w:lang w:val="en-US"/>
+        </w:rPr>
+        <w:t xml:space="preserve"> expected pattern</w:t>
+      </w:r>
+      <w:r>
+        <w:rPr>
+          <w:rFonts w:ascii="Calibri" w:hAnsi="Calibri" w:cs="Calibri"/>
+          <w:sz w:val="22"/>
+          <w:szCs w:val="22"/>
+          <w:lang w:val="en-US"/>
+        </w:rPr>
+        <w:t>, use of the Role-Based Access Control security pattern was recommended by the app.</w:t>
+      </w:r>
+    </w:p>
+    <w:p>
+      <w:pPr>
+        <w:pStyle w:val="NormalWeb"/>
+        <w:spacing w:before="0" w:beforeAutospacing="0" w:after="0" w:afterAutospacing="0"/>
+        <w:rPr>
+          <w:rFonts w:ascii="Calibri" w:hAnsi="Calibri" w:cs="Calibri"/>
+          <w:sz w:val="22"/>
+          <w:szCs w:val="22"/>
+          <w:lang w:val="en-US"/>
+        </w:rPr>
+      </w:pPr>
+    </w:p>
+    <w:p>
+      <w:pPr>
+        <w:pStyle w:val="NormalWeb"/>
+        <w:spacing w:before="0" w:beforeAutospacing="0" w:after="0" w:afterAutospacing="0"/>
+        <w:rPr>
+          <w:rFonts w:ascii="Calibri" w:hAnsi="Calibri" w:cs="Calibri"/>
+          <w:sz w:val="22"/>
+          <w:szCs w:val="22"/>
+          <w:lang w:val="en-US"/>
+        </w:rPr>
+      </w:pPr>
+      <w:r>
+        <w:rPr>
+          <w:rFonts w:ascii="Calibri" w:hAnsi="Calibri" w:cs="Calibri"/>
+          <w:noProof/>
+          <w:sz w:val="22"/>
+          <w:szCs w:val="22"/>
+          <w:lang w:val="en-US"/>
+        </w:rPr>
+        <w:drawing>
+          <wp:inline distT="0" distB="0" distL="0" distR="0" wp14:anchorId="4E358517" wp14:editId="67D8E758">
+            <wp:extent cx="5760720" cy="3014980"/>
+            <wp:effectExtent l="0" t="0" r="0" b="0"/>
+            <wp:docPr id="1388652233" name="Picture 1"/>
+            <wp:cNvGraphicFramePr>
+              <a:graphicFrameLocks xmlns:a="http://schemas.openxmlformats.org/drawingml/2006/main" noChangeAspect="1"/>
+            </wp:cNvGraphicFramePr>
+            <a:graphic xmlns:a="http://schemas.openxmlformats.org/drawingml/2006/main">
+              <a:graphicData uri="http://schemas.openxmlformats.org/drawingml/2006/picture">
+                <pic:pic xmlns:pic="http://schemas.openxmlformats.org/drawingml/2006/picture">
+                  <pic:nvPicPr>
+                    <pic:cNvPr id="1388652233" name="Picture 1388652233"/>
+                    <pic:cNvPicPr/>
+                  </pic:nvPicPr>
+                  <pic:blipFill>
+                    <a:blip r:embed="rId23" cstate="print">
+                      <a:extLst>
+                        <a:ext uri="{28A0092B-C50C-407E-A947-70E740481C1C}">
+                          <a14:useLocalDpi xmlns:a14="http://schemas.microsoft.com/office/drawing/2010/main" val="0"/>
+                        </a:ext>
+                      </a:extLst>
+                    </a:blip>
+                    <a:stretch>
+                      <a:fillRect/>
+                    </a:stretch>
+                  </pic:blipFill>
+                  <pic:spPr>
+                    <a:xfrm>
+                      <a:off x="0" y="0"/>
+                      <a:ext cx="5760720" cy="3014980"/>
+                    </a:xfrm>
+                    <a:prstGeom prst="rect">
+                      <a:avLst/>
+                    </a:prstGeom>
+                  </pic:spPr>
+                </pic:pic>
+              </a:graphicData>
+            </a:graphic>
+          </wp:inline>
+        </w:drawing>
+      </w:r>
+    </w:p>
+    <w:p>
+      <w:pPr>
+        <w:pStyle w:val="NormalWeb"/>
+        <w:spacing w:before="0" w:beforeAutospacing="0" w:after="0" w:afterAutospacing="0"/>
+        <w:rPr>
+          <w:rFonts w:ascii="Calibri" w:hAnsi="Calibri" w:cs="Calibri"/>
+          <w:sz w:val="22"/>
+          <w:szCs w:val="22"/>
+          <w:lang w:val="en-US"/>
+        </w:rPr>
+      </w:pPr>
+    </w:p>
+    <w:p>
+      <w:pPr>
+        <w:pStyle w:val="NormalWeb"/>
+        <w:spacing w:before="0" w:beforeAutospacing="0" w:after="0" w:afterAutospacing="0"/>
+        <w:jc w:val="both"/>
+        <w:rPr>
+          <w:rFonts w:ascii="Calibri" w:hAnsi="Calibri" w:cs="Calibri"/>
+          <w:sz w:val="22"/>
+          <w:szCs w:val="22"/>
+          <w:lang w:val="en-US"/>
+        </w:rPr>
+      </w:pPr>
+      <w:r>
+        <w:rPr>
+          <w:rFonts w:ascii="Calibri" w:hAnsi="Calibri" w:cs="Calibri"/>
+          <w:sz w:val="22"/>
+          <w:szCs w:val="22"/>
+          <w:lang w:val="en-US"/>
+        </w:rPr>
+        <w:t>Users</w:t>
+      </w:r>
+      <w:r>
+        <w:rPr>
+          <w:rFonts w:ascii="Calibri" w:hAnsi="Calibri" w:cs="Calibri"/>
+          <w:sz w:val="22"/>
+          <w:szCs w:val="22"/>
+          <w:lang w:val="en-US"/>
+        </w:rPr>
+        <w:t xml:space="preserve"> of the app can also look back any time </w:t>
+      </w:r>
+      <w:r>
+        <w:rPr>
+          <w:rFonts w:ascii="Calibri" w:hAnsi="Calibri" w:cs="Calibri"/>
+          <w:sz w:val="22"/>
+          <w:szCs w:val="22"/>
+          <w:lang w:val="en-US"/>
+        </w:rPr>
+        <w:t>they want</w:t>
+      </w:r>
+      <w:r>
+        <w:rPr>
+          <w:rFonts w:ascii="Calibri" w:hAnsi="Calibri" w:cs="Calibri"/>
+          <w:sz w:val="22"/>
+          <w:szCs w:val="22"/>
+          <w:lang w:val="en-US"/>
+        </w:rPr>
+        <w:t xml:space="preserve"> by clicking on the tab name and see what decision led to recommending use of another expected pattern.</w:t>
+      </w:r>
+      <w:r>
+        <w:rPr>
+          <w:rFonts w:ascii="Calibri" w:hAnsi="Calibri" w:cs="Calibri"/>
+          <w:sz w:val="22"/>
+          <w:szCs w:val="22"/>
+          <w:lang w:val="en-US"/>
+        </w:rPr>
+        <w:t xml:space="preserve"> In the screen below, users were interested in what pattern was recommended to be used after Single Access Point. It was Security Session, for which the last editable tab was created.</w:t>
+      </w:r>
+    </w:p>
+    <w:p>
+      <w:pPr>
+        <w:pStyle w:val="NormalWeb"/>
+        <w:spacing w:before="0" w:beforeAutospacing="0" w:after="0" w:afterAutospacing="0"/>
+        <w:rPr>
+          <w:rFonts w:ascii="Calibri" w:hAnsi="Calibri" w:cs="Calibri"/>
+          <w:sz w:val="22"/>
+          <w:szCs w:val="22"/>
+          <w:lang w:val="en-US"/>
+        </w:rPr>
+      </w:pPr>
+    </w:p>
+    <w:p>
+      <w:pPr>
+        <w:pStyle w:val="NormalWeb"/>
+        <w:spacing w:before="0" w:beforeAutospacing="0" w:after="0" w:afterAutospacing="0"/>
+        <w:rPr>
+          <w:rFonts w:ascii="Calibri" w:hAnsi="Calibri" w:cs="Calibri"/>
+          <w:sz w:val="22"/>
+          <w:szCs w:val="22"/>
+          <w:lang w:val="en-US"/>
+        </w:rPr>
+      </w:pPr>
+      <w:r>
+        <w:rPr>
+          <w:rFonts w:ascii="Calibri" w:hAnsi="Calibri" w:cs="Calibri"/>
+          <w:noProof/>
+          <w:sz w:val="22"/>
+          <w:szCs w:val="22"/>
+          <w:lang w:val="en-US"/>
+        </w:rPr>
+        <w:drawing>
+          <wp:inline distT="0" distB="0" distL="0" distR="0" wp14:anchorId="69EE45FC" wp14:editId="064CCC42">
+            <wp:extent cx="5760720" cy="2995930"/>
+            <wp:effectExtent l="0" t="0" r="0" b="0"/>
+            <wp:docPr id="249870502" name="Picture 3" descr="A screenshot of a computer&#10;&#10;Description automatically generated"/>
+            <wp:cNvGraphicFramePr>
+              <a:graphicFrameLocks xmlns:a="http://schemas.openxmlformats.org/drawingml/2006/main" noChangeAspect="1"/>
+            </wp:cNvGraphicFramePr>
+            <a:graphic xmlns:a="http://schemas.openxmlformats.org/drawingml/2006/main">
+              <a:graphicData uri="http://schemas.openxmlformats.org/drawingml/2006/picture">
+                <pic:pic xmlns:pic="http://schemas.openxmlformats.org/drawingml/2006/picture">
+                  <pic:nvPicPr>
+                    <pic:cNvPr id="249870502" name="Picture 3" descr="A screenshot of a computer&#10;&#10;Description automatically generated"/>
+                    <pic:cNvPicPr/>
+                  </pic:nvPicPr>
+                  <pic:blipFill>
+                    <a:blip r:embed="rId24" cstate="print">
+                      <a:extLst>
+                        <a:ext uri="{28A0092B-C50C-407E-A947-70E740481C1C}">
+                          <a14:useLocalDpi xmlns:a14="http://schemas.microsoft.com/office/drawing/2010/main" val="0"/>
+                        </a:ext>
+                      </a:extLst>
+                    </a:blip>
+                    <a:stretch>
+                      <a:fillRect/>
+                    </a:stretch>
+                  </pic:blipFill>
+                  <pic:spPr>
+                    <a:xfrm>
+                      <a:off x="0" y="0"/>
+                      <a:ext cx="5760720" cy="2995930"/>
                     </a:xfrm>
                     <a:prstGeom prst="rect">
                       <a:avLst/>

</xml_diff>

<commit_message>
Fixing issues with establishing
</commit_message>
<xml_diff>
--- a/app/Documentation.docx
+++ b/app/Documentation.docx
@@ -151,7 +151,25 @@
           <w:szCs w:val="22"/>
           <w:lang w:val="en-US"/>
         </w:rPr>
-        <w:t xml:space="preserve"> sequence of organizational </w:t>
+        <w:t xml:space="preserve"> </w:t>
+      </w:r>
+      <w:r>
+        <w:rPr>
+          <w:rFonts w:ascii="Calibri" w:hAnsi="Calibri" w:cs="Calibri"/>
+          <w:sz w:val="22"/>
+          <w:szCs w:val="22"/>
+          <w:lang w:val="en-US"/>
+        </w:rPr>
+        <w:t>a sequence</w:t>
+      </w:r>
+      <w:r>
+        <w:rPr>
+          <w:rFonts w:ascii="Calibri" w:hAnsi="Calibri" w:cs="Calibri"/>
+          <w:sz w:val="22"/>
+          <w:szCs w:val="22"/>
+          <w:lang w:val="en-US"/>
+        </w:rPr>
+        <w:t xml:space="preserve"> of organizational </w:t>
       </w:r>
       <w:r>
         <w:rPr>
@@ -1168,7 +1186,25 @@
           <w:szCs w:val="22"/>
           <w:lang w:val="en-US"/>
         </w:rPr>
-        <w:t xml:space="preserve">transformation of the small team experimenting with new technology into the wider organization structure after </w:t>
+        <w:t>transformation of the small team experimenting with new technology into the wider organization</w:t>
+      </w:r>
+      <w:r>
+        <w:rPr>
+          <w:rFonts w:ascii="Calibri" w:hAnsi="Calibri" w:cs="Calibri"/>
+          <w:sz w:val="22"/>
+          <w:szCs w:val="22"/>
+          <w:lang w:val="en-US"/>
+        </w:rPr>
+        <w:t>al</w:t>
+      </w:r>
+      <w:r>
+        <w:rPr>
+          <w:rFonts w:ascii="Calibri" w:hAnsi="Calibri" w:cs="Calibri"/>
+          <w:sz w:val="22"/>
+          <w:szCs w:val="22"/>
+          <w:lang w:val="en-US"/>
+        </w:rPr>
+        <w:t xml:space="preserve"> structure after </w:t>
       </w:r>
       <w:r>
         <w:rPr>
@@ -1223,17 +1259,15 @@
         </w:rPr>
         <w:t xml:space="preserve">262 141 nodes are required to implement stochastic tree for this sequence, if each node </w:t>
       </w:r>
-      <w:proofErr w:type="gramStart"/>
-      <w:r>
-        <w:rPr>
-          <w:rFonts w:ascii="Calibri" w:hAnsi="Calibri" w:cs="Calibri"/>
-          <w:sz w:val="22"/>
-          <w:szCs w:val="22"/>
-          <w:lang w:val="en-US"/>
-        </w:rPr>
-        <w:t>has to</w:t>
-      </w:r>
-      <w:proofErr w:type="gramEnd"/>
+      <w:r>
+        <w:rPr>
+          <w:rFonts w:ascii="Calibri" w:hAnsi="Calibri" w:cs="Calibri"/>
+          <w:sz w:val="22"/>
+          <w:szCs w:val="22"/>
+          <w:lang w:val="en-US"/>
+        </w:rPr>
+        <w:t>must</w:t>
+      </w:r>
       <w:r>
         <w:rPr>
           <w:rFonts w:ascii="Calibri" w:hAnsi="Calibri" w:cs="Calibri"/>
@@ -1384,7 +1418,25 @@
           <w:szCs w:val="22"/>
           <w:lang w:val="en-US"/>
         </w:rPr>
-        <w:t xml:space="preserve">is added into the tree after clicking on submit button “Insert node”. After that, </w:t>
+        <w:t xml:space="preserve">is added into the </w:t>
+      </w:r>
+      <w:r>
+        <w:rPr>
+          <w:rFonts w:ascii="Calibri" w:hAnsi="Calibri" w:cs="Calibri"/>
+          <w:sz w:val="22"/>
+          <w:szCs w:val="22"/>
+          <w:lang w:val="en-US"/>
+        </w:rPr>
+        <w:t xml:space="preserve">stochastic </w:t>
+      </w:r>
+      <w:r>
+        <w:rPr>
+          <w:rFonts w:ascii="Calibri" w:hAnsi="Calibri" w:cs="Calibri"/>
+          <w:sz w:val="22"/>
+          <w:szCs w:val="22"/>
+          <w:lang w:val="en-US"/>
+        </w:rPr>
+        <w:t xml:space="preserve">tree after clicking on submit button “Insert node”. After that, </w:t>
       </w:r>
       <w:r>
         <w:rPr>
@@ -1420,34 +1472,43 @@
           <w:szCs w:val="22"/>
           <w:lang w:val="en-US"/>
         </w:rPr>
-        <w:t xml:space="preserve"> of patterns </w:t>
-      </w:r>
-      <w:r>
-        <w:rPr>
-          <w:rFonts w:ascii="Calibri" w:hAnsi="Calibri" w:cs="Calibri"/>
-          <w:sz w:val="22"/>
-          <w:szCs w:val="22"/>
-          <w:lang w:val="en-US"/>
-        </w:rPr>
-        <w:t xml:space="preserve"> </w:t>
-      </w:r>
-      <w:r>
-        <w:rPr>
-          <w:rFonts w:ascii="Calibri" w:hAnsi="Calibri" w:cs="Calibri"/>
-          <w:sz w:val="22"/>
-          <w:szCs w:val="22"/>
-          <w:lang w:val="en-US"/>
-        </w:rPr>
-        <w:t>anymore</w:t>
-      </w:r>
-      <w:r>
-        <w:rPr>
-          <w:rFonts w:ascii="Calibri" w:hAnsi="Calibri" w:cs="Calibri"/>
-          <w:sz w:val="22"/>
-          <w:szCs w:val="22"/>
-          <w:lang w:val="en-US"/>
-        </w:rPr>
-        <w:t xml:space="preserve"> but the text field for this number because non-editable</w:t>
+        <w:t xml:space="preserve"> of patterns anymore</w:t>
+      </w:r>
+      <w:r>
+        <w:rPr>
+          <w:rFonts w:ascii="Calibri" w:hAnsi="Calibri" w:cs="Calibri"/>
+          <w:sz w:val="22"/>
+          <w:szCs w:val="22"/>
+          <w:lang w:val="en-US"/>
+        </w:rPr>
+        <w:t>,</w:t>
+      </w:r>
+      <w:r>
+        <w:rPr>
+          <w:rFonts w:ascii="Calibri" w:hAnsi="Calibri" w:cs="Calibri"/>
+          <w:sz w:val="22"/>
+          <w:szCs w:val="22"/>
+          <w:lang w:val="en-US"/>
+        </w:rPr>
+        <w:t xml:space="preserve"> but the text field for this number </w:t>
+      </w:r>
+      <w:r>
+        <w:rPr>
+          <w:rFonts w:ascii="Calibri" w:hAnsi="Calibri" w:cs="Calibri"/>
+          <w:sz w:val="22"/>
+          <w:szCs w:val="22"/>
+          <w:lang w:val="en-US"/>
+        </w:rPr>
+        <w:t>becomes</w:t>
+      </w:r>
+      <w:r>
+        <w:rPr>
+          <w:rFonts w:ascii="Calibri" w:hAnsi="Calibri" w:cs="Calibri"/>
+          <w:sz w:val="22"/>
+          <w:szCs w:val="22"/>
+          <w:lang w:val="en-US"/>
+        </w:rPr>
+        <w:t xml:space="preserve"> non-editable</w:t>
       </w:r>
       <w:r>
         <w:rPr>
@@ -1521,7 +1582,7 @@
         </w:rPr>
         <w:lastRenderedPageBreak/>
         <w:drawing>
-          <wp:inline distT="0" distB="0" distL="0" distR="0" wp14:anchorId="24E3C527" wp14:editId="1752C756">
+          <wp:inline distT="0" distB="0" distL="0" distR="0" wp14:anchorId="24E3C527" wp14:editId="0DDD4553">
             <wp:extent cx="5770414" cy="3002280"/>
             <wp:effectExtent l="0" t="0" r="1905" b="7620"/>
             <wp:docPr id="1" name="Picture 1"/>
@@ -1595,38 +1656,38 @@
       <w:pPr>
         <w:pStyle w:val="NormalWeb"/>
         <w:spacing w:before="0" w:beforeAutospacing="0" w:after="0" w:afterAutospacing="0"/>
-        <w:rPr>
-          <w:rFonts w:ascii="Calibri" w:hAnsi="Calibri" w:cs="Calibri"/>
-          <w:sz w:val="22"/>
-          <w:szCs w:val="22"/>
-          <w:lang w:val="en-US"/>
-        </w:rPr>
-      </w:pPr>
-      <w:proofErr w:type="gramStart"/>
-      <w:r>
-        <w:rPr>
-          <w:rFonts w:ascii="Calibri" w:hAnsi="Calibri" w:cs="Calibri"/>
-          <w:sz w:val="22"/>
-          <w:szCs w:val="22"/>
-          <w:lang w:val="en-US"/>
-        </w:rPr>
-        <w:t>In order to</w:t>
-      </w:r>
-      <w:proofErr w:type="gramEnd"/>
-      <w:r>
-        <w:rPr>
-          <w:rFonts w:ascii="Calibri" w:hAnsi="Calibri" w:cs="Calibri"/>
-          <w:sz w:val="22"/>
-          <w:szCs w:val="22"/>
-          <w:lang w:val="en-US"/>
-        </w:rPr>
-        <w:t xml:space="preserve"> speed up inserting kick-off sequences and constructing stochastic trees on top of them, application provides option to batch upload them through the text area displayed after the click on “Insert Kick-off Sequence” button.</w:t>
-      </w:r>
-    </w:p>
-    <w:p>
-      <w:pPr>
-        <w:pStyle w:val="NormalWeb"/>
-        <w:spacing w:before="0" w:beforeAutospacing="0" w:after="0" w:afterAutospacing="0"/>
+        <w:jc w:val="both"/>
+        <w:rPr>
+          <w:rFonts w:ascii="Calibri" w:hAnsi="Calibri" w:cs="Calibri"/>
+          <w:sz w:val="22"/>
+          <w:szCs w:val="22"/>
+          <w:lang w:val="en-US"/>
+        </w:rPr>
+      </w:pPr>
+      <w:r>
+        <w:rPr>
+          <w:rFonts w:ascii="Calibri" w:hAnsi="Calibri" w:cs="Calibri"/>
+          <w:sz w:val="22"/>
+          <w:szCs w:val="22"/>
+          <w:lang w:val="en-US"/>
+        </w:rPr>
+        <w:t>To</w:t>
+      </w:r>
+      <w:r>
+        <w:rPr>
+          <w:rFonts w:ascii="Calibri" w:hAnsi="Calibri" w:cs="Calibri"/>
+          <w:sz w:val="22"/>
+          <w:szCs w:val="22"/>
+          <w:lang w:val="en-US"/>
+        </w:rPr>
+        <w:t xml:space="preserve"> speed up inserting kick-off sequences and constructing stochastic trees on top of them, application provides option to upload them through the text area displayed after the click on “Insert Kick-off Sequence” button.</w:t>
+      </w:r>
+    </w:p>
+    <w:p>
+      <w:pPr>
+        <w:pStyle w:val="NormalWeb"/>
+        <w:spacing w:before="0" w:beforeAutospacing="0" w:after="0" w:afterAutospacing="0"/>
+        <w:jc w:val="both"/>
         <w:rPr>
           <w:rFonts w:ascii="Calibri" w:hAnsi="Calibri" w:cs="Calibri"/>
           <w:sz w:val="22"/>
@@ -1662,7 +1723,7 @@
           <w:szCs w:val="22"/>
         </w:rPr>
         <w:drawing>
-          <wp:inline distT="0" distB="0" distL="0" distR="0" wp14:anchorId="4E545A63" wp14:editId="67D5FCDE">
+          <wp:inline distT="0" distB="0" distL="0" distR="0" wp14:anchorId="4E545A63" wp14:editId="66CE27E4">
             <wp:extent cx="5762729" cy="3055442"/>
             <wp:effectExtent l="0" t="0" r="0" b="0"/>
             <wp:docPr id="2" name="Picture 2"/>
@@ -1751,7 +1812,25 @@
           <w:szCs w:val="22"/>
           <w:lang w:val="en-US"/>
         </w:rPr>
-        <w:t>Because our kick-off sequence has 17 patterns, stochastic tree for this sequence would be too big to be displayed with J</w:t>
+        <w:t xml:space="preserve">Because our kick-off sequence has 17 patterns, </w:t>
+      </w:r>
+      <w:r>
+        <w:rPr>
+          <w:rFonts w:ascii="Calibri" w:hAnsi="Calibri" w:cs="Calibri"/>
+          <w:sz w:val="22"/>
+          <w:szCs w:val="22"/>
+          <w:lang w:val="en-US"/>
+        </w:rPr>
+        <w:t>a stochastic</w:t>
+      </w:r>
+      <w:r>
+        <w:rPr>
+          <w:rFonts w:ascii="Calibri" w:hAnsi="Calibri" w:cs="Calibri"/>
+          <w:sz w:val="22"/>
+          <w:szCs w:val="22"/>
+          <w:lang w:val="en-US"/>
+        </w:rPr>
+        <w:t xml:space="preserve"> tree for this sequence would be too big to be displayed with J</w:t>
       </w:r>
       <w:r>
         <w:rPr>
@@ -1769,7 +1848,25 @@
           <w:szCs w:val="22"/>
           <w:lang w:val="en-US"/>
         </w:rPr>
-        <w:t xml:space="preserve">aphT graphic library. This library only allows to draw a binary tree and functionality behind the stochastic tree must be implemented by my own. </w:t>
+        <w:t xml:space="preserve">aphT graphic library. This library only </w:t>
+      </w:r>
+      <w:r>
+        <w:rPr>
+          <w:rFonts w:ascii="Calibri" w:hAnsi="Calibri" w:cs="Calibri"/>
+          <w:sz w:val="22"/>
+          <w:szCs w:val="22"/>
+          <w:lang w:val="en-US"/>
+        </w:rPr>
+        <w:t>allows me</w:t>
+      </w:r>
+      <w:r>
+        <w:rPr>
+          <w:rFonts w:ascii="Calibri" w:hAnsi="Calibri" w:cs="Calibri"/>
+          <w:sz w:val="22"/>
+          <w:szCs w:val="22"/>
+          <w:lang w:val="en-US"/>
+        </w:rPr>
+        <w:t xml:space="preserve"> to draw a binary tree and functionality behind the stochastic tree must be implemented by my own. </w:t>
       </w:r>
       <w:r>
         <w:rPr>
@@ -1813,56 +1910,101 @@
           <w:szCs w:val="22"/>
           <w:lang w:val="en-US"/>
         </w:rPr>
-        <w:t xml:space="preserve">Stochastic trees are used only to find an expected pattern sequence candidate. If the visualization of the stochastic tree would be too big to be visualized, application stops to visualize it, provides warning about what happened and let’s user to be shown with the expected pattern sequence candidate, in a </w:t>
-      </w:r>
-      <w:r>
-        <w:rPr>
-          <w:rFonts w:ascii="Calibri" w:hAnsi="Calibri" w:cs="Calibri"/>
-          <w:sz w:val="22"/>
-          <w:szCs w:val="22"/>
-          <w:lang w:val="en-US"/>
+        <w:t xml:space="preserve">Stochastic trees are used only to find an expected pattern sequence candidate. If the visualization of the stochastic tree would be too big to be visualized, </w:t>
+      </w:r>
+      <w:r>
+        <w:rPr>
+          <w:rFonts w:ascii="Calibri" w:hAnsi="Calibri" w:cs="Calibri"/>
+          <w:sz w:val="22"/>
+          <w:szCs w:val="22"/>
+          <w:lang w:val="en-US"/>
+        </w:rPr>
+        <w:t>the application</w:t>
+      </w:r>
+      <w:r>
+        <w:rPr>
+          <w:rFonts w:ascii="Calibri" w:hAnsi="Calibri" w:cs="Calibri"/>
+          <w:sz w:val="22"/>
+          <w:szCs w:val="22"/>
+          <w:lang w:val="en-US"/>
+        </w:rPr>
+        <w:t xml:space="preserve"> stops </w:t>
+      </w:r>
+      <w:r>
+        <w:rPr>
+          <w:rFonts w:ascii="Calibri" w:hAnsi="Calibri" w:cs="Calibri"/>
+          <w:sz w:val="22"/>
+          <w:szCs w:val="22"/>
+          <w:lang w:val="en-US"/>
+        </w:rPr>
+        <w:t>visualizing</w:t>
+      </w:r>
+      <w:r>
+        <w:rPr>
+          <w:rFonts w:ascii="Calibri" w:hAnsi="Calibri" w:cs="Calibri"/>
+          <w:sz w:val="22"/>
+          <w:szCs w:val="22"/>
+          <w:lang w:val="en-US"/>
+        </w:rPr>
+        <w:t xml:space="preserve"> it, provides warning about what happened and </w:t>
+      </w:r>
+      <w:r>
+        <w:rPr>
+          <w:rFonts w:ascii="Calibri" w:hAnsi="Calibri" w:cs="Calibri"/>
+          <w:sz w:val="22"/>
+          <w:szCs w:val="22"/>
+          <w:lang w:val="en-US"/>
+        </w:rPr>
+        <w:t>lets user</w:t>
+      </w:r>
+      <w:r>
+        <w:rPr>
+          <w:rFonts w:ascii="Calibri" w:hAnsi="Calibri" w:cs="Calibri"/>
+          <w:sz w:val="22"/>
+          <w:szCs w:val="22"/>
+          <w:lang w:val="en-US"/>
+        </w:rPr>
+        <w:t xml:space="preserve"> be shown with the expected pattern sequence candidate, in a matter of seconds. </w:t>
+      </w:r>
+      <w:r>
+        <w:rPr>
+          <w:rFonts w:ascii="Calibri" w:hAnsi="Calibri" w:cs="Calibri"/>
+          <w:sz w:val="22"/>
+          <w:szCs w:val="22"/>
+          <w:lang w:val="en-US"/>
+        </w:rPr>
+        <w:t>The structure</w:t>
+      </w:r>
+      <w:r>
+        <w:rPr>
+          <w:rFonts w:ascii="Calibri" w:hAnsi="Calibri" w:cs="Calibri"/>
+          <w:sz w:val="22"/>
+          <w:szCs w:val="22"/>
+          <w:lang w:val="en-US"/>
+        </w:rPr>
+        <w:t xml:space="preserve"> of the stochastic tree is constructed but visualization is stopped.</w:t>
+      </w:r>
+    </w:p>
+    <w:p>
+      <w:pPr>
+        <w:pStyle w:val="NormalWeb"/>
+        <w:spacing w:before="0" w:beforeAutospacing="0" w:after="0" w:afterAutospacing="0"/>
+        <w:rPr>
+          <w:rFonts w:ascii="Calibri" w:hAnsi="Calibri" w:cs="Calibri"/>
+          <w:sz w:val="22"/>
+          <w:szCs w:val="22"/>
+        </w:rPr>
+      </w:pPr>
+      <w:r>
+        <w:rPr>
+          <w:rFonts w:ascii="Calibri" w:hAnsi="Calibri" w:cs="Calibri"/>
+          <w:noProof/>
+          <w:sz w:val="22"/>
+          <w:szCs w:val="22"/>
         </w:rPr>
         <w:lastRenderedPageBreak/>
-        <w:t xml:space="preserve">matter of seconds. </w:t>
-      </w:r>
-      <w:r>
-        <w:rPr>
-          <w:rFonts w:ascii="Calibri" w:hAnsi="Calibri" w:cs="Calibri"/>
-          <w:sz w:val="22"/>
-          <w:szCs w:val="22"/>
-          <w:lang w:val="en-US"/>
-        </w:rPr>
-        <w:t>The structure</w:t>
-      </w:r>
-      <w:r>
-        <w:rPr>
-          <w:rFonts w:ascii="Calibri" w:hAnsi="Calibri" w:cs="Calibri"/>
-          <w:sz w:val="22"/>
-          <w:szCs w:val="22"/>
-          <w:lang w:val="en-US"/>
-        </w:rPr>
-        <w:t xml:space="preserve"> of the stochastic tree is this time constructed but visualization is stopped.</w:t>
-      </w:r>
-    </w:p>
-    <w:p>
-      <w:pPr>
-        <w:pStyle w:val="NormalWeb"/>
-        <w:spacing w:before="0" w:beforeAutospacing="0" w:after="0" w:afterAutospacing="0"/>
-        <w:rPr>
-          <w:rFonts w:ascii="Calibri" w:hAnsi="Calibri" w:cs="Calibri"/>
-          <w:sz w:val="22"/>
-          <w:szCs w:val="22"/>
-        </w:rPr>
-      </w:pPr>
-      <w:r>
-        <w:rPr>
-          <w:rFonts w:ascii="Calibri" w:hAnsi="Calibri" w:cs="Calibri"/>
-          <w:noProof/>
-          <w:sz w:val="22"/>
-          <w:szCs w:val="22"/>
-        </w:rPr>
         <w:drawing>
-          <wp:inline distT="0" distB="0" distL="0" distR="0" wp14:anchorId="7B3780A5" wp14:editId="08D17DDB">
+          <wp:inline distT="0" distB="0" distL="0" distR="0" wp14:anchorId="7B3780A5" wp14:editId="5C027EFA">
             <wp:extent cx="5897376" cy="3131820"/>
             <wp:effectExtent l="0" t="0" r="8255" b="0"/>
             <wp:docPr id="3" name="Picture 3"/>
@@ -1962,7 +2104,27 @@
           <w:szCs w:val="22"/>
           <w:lang w:val="en-US"/>
         </w:rPr>
-        <w:t>As can be seen on the bottom picture, application displays expected pattern sequence candidate along with the probability of applying it by the assumed domain expert.</w:t>
+        <w:t xml:space="preserve">As can be seen on the bottom picture, </w:t>
+      </w:r>
+      <w:proofErr w:type="gramStart"/>
+      <w:r>
+        <w:rPr>
+          <w:rFonts w:ascii="Calibri" w:hAnsi="Calibri" w:cs="Calibri"/>
+          <w:sz w:val="22"/>
+          <w:szCs w:val="22"/>
+          <w:lang w:val="en-US"/>
+        </w:rPr>
+        <w:t>application</w:t>
+      </w:r>
+      <w:proofErr w:type="gramEnd"/>
+      <w:r>
+        <w:rPr>
+          <w:rFonts w:ascii="Calibri" w:hAnsi="Calibri" w:cs="Calibri"/>
+          <w:sz w:val="22"/>
+          <w:szCs w:val="22"/>
+          <w:lang w:val="en-US"/>
+        </w:rPr>
+        <w:t xml:space="preserve"> displays expected pattern sequence candidate along with the probability of applying it by the assumed domain expert.</w:t>
       </w:r>
       <w:r>
         <w:rPr>
@@ -2001,7 +2163,7 @@
           <w:szCs w:val="22"/>
         </w:rPr>
         <w:drawing>
-          <wp:inline distT="0" distB="0" distL="0" distR="0" wp14:anchorId="48CFB6B0" wp14:editId="768C8B86">
+          <wp:inline distT="0" distB="0" distL="0" distR="0" wp14:anchorId="48CFB6B0" wp14:editId="1CA75F5F">
             <wp:extent cx="5921762" cy="3139440"/>
             <wp:effectExtent l="0" t="0" r="3175" b="3810"/>
             <wp:docPr id="4" name="Picture 4"/>
@@ -2090,7 +2252,61 @@
           <w:szCs w:val="22"/>
           <w:lang w:val="en-US"/>
         </w:rPr>
-        <w:t xml:space="preserve">After clicking on button “Establish” user is redirected to new tab where he can add additional applicable patterns after the first pattern in the expected pattern sequence candidate into the pattern map of applicable patterns. Abbreviations for these patterns must be inserted into the text field labeled “Next applicable pattern abbreviation”. If this second pattern links to the first pattern in candidate sequence in its text description, </w:t>
+        <w:t>After clicking on button “Establish”</w:t>
+      </w:r>
+      <w:r>
+        <w:rPr>
+          <w:rFonts w:ascii="Calibri" w:hAnsi="Calibri" w:cs="Calibri"/>
+          <w:sz w:val="22"/>
+          <w:szCs w:val="22"/>
+          <w:lang w:val="en-US"/>
+        </w:rPr>
+        <w:t>,</w:t>
+      </w:r>
+      <w:r>
+        <w:rPr>
+          <w:rFonts w:ascii="Calibri" w:hAnsi="Calibri" w:cs="Calibri"/>
+          <w:sz w:val="22"/>
+          <w:szCs w:val="22"/>
+          <w:lang w:val="en-US"/>
+        </w:rPr>
+        <w:t xml:space="preserve"> user is redirected to new tab where </w:t>
+      </w:r>
+      <w:r>
+        <w:rPr>
+          <w:rFonts w:ascii="Calibri" w:hAnsi="Calibri" w:cs="Calibri"/>
+          <w:sz w:val="22"/>
+          <w:szCs w:val="22"/>
+          <w:lang w:val="en-US"/>
+        </w:rPr>
+        <w:t>s</w:t>
+      </w:r>
+      <w:r>
+        <w:rPr>
+          <w:rFonts w:ascii="Calibri" w:hAnsi="Calibri" w:cs="Calibri"/>
+          <w:sz w:val="22"/>
+          <w:szCs w:val="22"/>
+          <w:lang w:val="en-US"/>
+        </w:rPr>
+        <w:t>he can add additional applicable patterns after the first pattern in the candidate</w:t>
+      </w:r>
+      <w:r>
+        <w:rPr>
+          <w:rFonts w:ascii="Calibri" w:hAnsi="Calibri" w:cs="Calibri"/>
+          <w:sz w:val="22"/>
+          <w:szCs w:val="22"/>
+          <w:lang w:val="en-US"/>
+        </w:rPr>
+        <w:t xml:space="preserve"> sequence</w:t>
+      </w:r>
+      <w:r>
+        <w:rPr>
+          <w:rFonts w:ascii="Calibri" w:hAnsi="Calibri" w:cs="Calibri"/>
+          <w:sz w:val="22"/>
+          <w:szCs w:val="22"/>
+          <w:lang w:val="en-US"/>
+        </w:rPr>
+        <w:t xml:space="preserve"> into the pattern map of applicable patterns. Abbreviations for these patterns must be inserted into the text field labeled “Next applicable pattern abbreviation”. If this second pattern links to the first pattern in candidate sequence in its text description, </w:t>
       </w:r>
       <w:r>
         <w:rPr>
@@ -2108,7 +2324,25 @@
           <w:szCs w:val="22"/>
           <w:lang w:val="en-US"/>
         </w:rPr>
-        <w:t xml:space="preserve"> “Two-way relationship” should be checked.</w:t>
+        <w:t xml:space="preserve"> “Two-way relationship” </w:t>
+      </w:r>
+      <w:r>
+        <w:rPr>
+          <w:rFonts w:ascii="Calibri" w:hAnsi="Calibri" w:cs="Calibri"/>
+          <w:sz w:val="22"/>
+          <w:szCs w:val="22"/>
+          <w:lang w:val="en-US"/>
+        </w:rPr>
+        <w:t>must be</w:t>
+      </w:r>
+      <w:r>
+        <w:rPr>
+          <w:rFonts w:ascii="Calibri" w:hAnsi="Calibri" w:cs="Calibri"/>
+          <w:sz w:val="22"/>
+          <w:szCs w:val="22"/>
+          <w:lang w:val="en-US"/>
+        </w:rPr>
+        <w:t xml:space="preserve"> checked.</w:t>
       </w:r>
     </w:p>
     <w:p>
@@ -2169,7 +2403,62 @@
           <w:szCs w:val="22"/>
           <w:lang w:val="en-US"/>
         </w:rPr>
-        <w:t>Each relationship between first pattern in expected pattern sequence candidate and additional applicable pattern is added into the pattern map after click on ‘Insert node’ pattern.</w:t>
+        <w:lastRenderedPageBreak/>
+        <w:t xml:space="preserve">Each relationship between </w:t>
+      </w:r>
+      <w:r>
+        <w:rPr>
+          <w:rFonts w:ascii="Calibri" w:hAnsi="Calibri" w:cs="Calibri"/>
+          <w:sz w:val="22"/>
+          <w:szCs w:val="22"/>
+          <w:lang w:val="en-US"/>
+        </w:rPr>
+        <w:t>the first</w:t>
+      </w:r>
+      <w:r>
+        <w:rPr>
+          <w:rFonts w:ascii="Calibri" w:hAnsi="Calibri" w:cs="Calibri"/>
+          <w:sz w:val="22"/>
+          <w:szCs w:val="22"/>
+          <w:lang w:val="en-US"/>
+        </w:rPr>
+        <w:t xml:space="preserve"> pattern in expected pattern sequence candidate and additional applicable pattern is added into the pattern map after click</w:t>
+      </w:r>
+      <w:r>
+        <w:rPr>
+          <w:rFonts w:ascii="Calibri" w:hAnsi="Calibri" w:cs="Calibri"/>
+          <w:sz w:val="22"/>
+          <w:szCs w:val="22"/>
+          <w:lang w:val="en-US"/>
+        </w:rPr>
+        <w:t>ing</w:t>
+      </w:r>
+      <w:r>
+        <w:rPr>
+          <w:rFonts w:ascii="Calibri" w:hAnsi="Calibri" w:cs="Calibri"/>
+          <w:sz w:val="22"/>
+          <w:szCs w:val="22"/>
+          <w:lang w:val="en-US"/>
+        </w:rPr>
+        <w:t xml:space="preserve"> on</w:t>
+      </w:r>
+      <w:r>
+        <w:rPr>
+          <w:rFonts w:ascii="Calibri" w:hAnsi="Calibri" w:cs="Calibri"/>
+          <w:sz w:val="22"/>
+          <w:szCs w:val="22"/>
+          <w:lang w:val="en-US"/>
+        </w:rPr>
+        <w:t xml:space="preserve"> button</w:t>
+      </w:r>
+      <w:r>
+        <w:rPr>
+          <w:rFonts w:ascii="Calibri" w:hAnsi="Calibri" w:cs="Calibri"/>
+          <w:sz w:val="22"/>
+          <w:szCs w:val="22"/>
+          <w:lang w:val="en-US"/>
+        </w:rPr>
+        <w:t xml:space="preserve"> ‘Insert node’.</w:t>
       </w:r>
       <w:r>
         <w:rPr>
@@ -2199,7 +2488,7 @@
           <w:szCs w:val="22"/>
         </w:rPr>
         <w:drawing>
-          <wp:inline distT="0" distB="0" distL="0" distR="0" wp14:anchorId="1BA18475" wp14:editId="1FFAE0BE">
+          <wp:inline distT="0" distB="0" distL="0" distR="0" wp14:anchorId="1BA18475" wp14:editId="01E08051">
             <wp:extent cx="5927965" cy="3108960"/>
             <wp:effectExtent l="0" t="0" r="0" b="0"/>
             <wp:docPr id="5" name="Picture 5"/>
@@ -2288,7 +2577,43 @@
           <w:szCs w:val="22"/>
           <w:lang w:val="en-US"/>
         </w:rPr>
-        <w:t>After each addition of relationship to pattern map, new row is added to the table with the conditional probabilities and symmetry of relationships. This table is shown on the right side of the tab. Table has four columns:</w:t>
+        <w:t xml:space="preserve">After each addition of relationship to pattern map, </w:t>
+      </w:r>
+      <w:r>
+        <w:rPr>
+          <w:rFonts w:ascii="Calibri" w:hAnsi="Calibri" w:cs="Calibri"/>
+          <w:sz w:val="22"/>
+          <w:szCs w:val="22"/>
+          <w:lang w:val="en-US"/>
+        </w:rPr>
+        <w:t>a new</w:t>
+      </w:r>
+      <w:r>
+        <w:rPr>
+          <w:rFonts w:ascii="Calibri" w:hAnsi="Calibri" w:cs="Calibri"/>
+          <w:sz w:val="22"/>
+          <w:szCs w:val="22"/>
+          <w:lang w:val="en-US"/>
+        </w:rPr>
+        <w:t xml:space="preserve"> row is added to the table with the conditional probabilities and symmetry of relationships. This table is shown on the right side of the tab. Table </w:t>
+      </w:r>
+      <w:r>
+        <w:rPr>
+          <w:rFonts w:ascii="Calibri" w:hAnsi="Calibri" w:cs="Calibri"/>
+          <w:sz w:val="22"/>
+          <w:szCs w:val="22"/>
+          <w:lang w:val="en-US"/>
+        </w:rPr>
+        <w:t xml:space="preserve">consists of </w:t>
+      </w:r>
+      <w:r>
+        <w:rPr>
+          <w:rFonts w:ascii="Calibri" w:hAnsi="Calibri" w:cs="Calibri"/>
+          <w:sz w:val="22"/>
+          <w:szCs w:val="22"/>
+          <w:lang w:val="en-US"/>
+        </w:rPr>
+        <w:t>four columns:</w:t>
       </w:r>
     </w:p>
     <w:p>
@@ -2354,7 +2679,7 @@
           <w:szCs w:val="22"/>
           <w:lang w:val="en-US"/>
         </w:rPr>
-        <w:t xml:space="preserve"> pattern in the expected pattern sequence candidate links to additional pattern provided by user of this application in its text description.</w:t>
+        <w:t xml:space="preserve"> pattern in the expected pattern sequence candidate links to additional pattern provided by user of this application.</w:t>
       </w:r>
     </w:p>
     <w:p>
@@ -2406,7 +2731,25 @@
           <w:szCs w:val="22"/>
           <w:lang w:val="en-US"/>
         </w:rPr>
-        <w:t>A column named “Opposite Relationship” provides inverse probability to the conditional probability calculated with Bayes rule.</w:t>
+        <w:t xml:space="preserve">A column named “Opposite Relationship” provides inverse probability to the conditional probability </w:t>
+      </w:r>
+      <w:r>
+        <w:rPr>
+          <w:rFonts w:ascii="Calibri" w:hAnsi="Calibri" w:cs="Calibri"/>
+          <w:sz w:val="22"/>
+          <w:szCs w:val="22"/>
+          <w:lang w:val="en-US"/>
+        </w:rPr>
+        <w:t>and this opposite probability is calculated with</w:t>
+      </w:r>
+      <w:r>
+        <w:rPr>
+          <w:rFonts w:ascii="Calibri" w:hAnsi="Calibri" w:cs="Calibri"/>
+          <w:sz w:val="22"/>
+          <w:szCs w:val="22"/>
+          <w:lang w:val="en-US"/>
+        </w:rPr>
+        <w:t xml:space="preserve"> Bayes rule.</w:t>
       </w:r>
       <w:r>
         <w:rPr>
@@ -2433,7 +2776,25 @@
           <w:szCs w:val="22"/>
           <w:lang w:val="en-US"/>
         </w:rPr>
-        <w:t xml:space="preserve"> applicable pattern before application of first pattern in expected pattern sequence candidate.</w:t>
+        <w:t xml:space="preserve"> applicable pattern before application of </w:t>
+      </w:r>
+      <w:r>
+        <w:rPr>
+          <w:rFonts w:ascii="Calibri" w:hAnsi="Calibri" w:cs="Calibri"/>
+          <w:sz w:val="22"/>
+          <w:szCs w:val="22"/>
+          <w:lang w:val="en-US"/>
+        </w:rPr>
+        <w:t xml:space="preserve">the </w:t>
+      </w:r>
+      <w:r>
+        <w:rPr>
+          <w:rFonts w:ascii="Calibri" w:hAnsi="Calibri" w:cs="Calibri"/>
+          <w:sz w:val="22"/>
+          <w:szCs w:val="22"/>
+          <w:lang w:val="en-US"/>
+        </w:rPr>
+        <w:t>first pattern in expected pattern sequence candidate.</w:t>
       </w:r>
     </w:p>
     <w:p>
@@ -2504,7 +2865,7 @@
           <w:szCs w:val="22"/>
           <w:lang w:val="en-US"/>
         </w:rPr>
-        <w:t xml:space="preserve"> value of diffference between values in columns “Probability” and “Opposite probability”.</w:t>
+        <w:t xml:space="preserve"> value of difference between values in columns “Probability” and “Opposite probability”.</w:t>
       </w:r>
     </w:p>
     <w:p>
@@ -2539,16 +2900,70 @@
           <w:szCs w:val="22"/>
           <w:lang w:val="en-US"/>
         </w:rPr>
-        <w:t>Pattern expected to be applied after the first pattern in the expected pattern sequence candidate is the one having the strongest symmetry (lowest number in the column “Symmetry of relationship”) of relationship with the first pattern in candidate sequence.</w:t>
-      </w:r>
-      <w:r>
-        <w:rPr>
-          <w:rFonts w:ascii="Calibri" w:hAnsi="Calibri" w:cs="Calibri"/>
-          <w:sz w:val="22"/>
-          <w:szCs w:val="22"/>
-          <w:lang w:val="en-US"/>
-        </w:rPr>
-        <w:t xml:space="preserve"> Name of this next expected pattern is provided to user after the click on button “Find next applicable pattern”.</w:t>
+        <w:t xml:space="preserve">Pattern expected to be applied after the first pattern in the expected pattern sequence candidate is the one having the strongest symmetry (lowest number in the column “Symmetry of </w:t>
+      </w:r>
+      <w:r>
+        <w:rPr>
+          <w:rFonts w:ascii="Calibri" w:hAnsi="Calibri" w:cs="Calibri"/>
+          <w:sz w:val="22"/>
+          <w:szCs w:val="22"/>
+          <w:lang w:val="en-US"/>
+        </w:rPr>
+        <w:t>R</w:t>
+      </w:r>
+      <w:r>
+        <w:rPr>
+          <w:rFonts w:ascii="Calibri" w:hAnsi="Calibri" w:cs="Calibri"/>
+          <w:sz w:val="22"/>
+          <w:szCs w:val="22"/>
+          <w:lang w:val="en-US"/>
+        </w:rPr>
+        <w:t>elationship”) of relationship with the first pattern in candidate sequence.</w:t>
+      </w:r>
+      <w:r>
+        <w:rPr>
+          <w:rFonts w:ascii="Calibri" w:hAnsi="Calibri" w:cs="Calibri"/>
+          <w:sz w:val="22"/>
+          <w:szCs w:val="22"/>
+          <w:lang w:val="en-US"/>
+        </w:rPr>
+        <w:t xml:space="preserve"> Name of this next expected pattern is provided to </w:t>
+      </w:r>
+      <w:r>
+        <w:rPr>
+          <w:rFonts w:ascii="Calibri" w:hAnsi="Calibri" w:cs="Calibri"/>
+          <w:sz w:val="22"/>
+          <w:szCs w:val="22"/>
+          <w:lang w:val="en-US"/>
+        </w:rPr>
+        <w:t xml:space="preserve">the </w:t>
+      </w:r>
+      <w:r>
+        <w:rPr>
+          <w:rFonts w:ascii="Calibri" w:hAnsi="Calibri" w:cs="Calibri"/>
+          <w:sz w:val="22"/>
+          <w:szCs w:val="22"/>
+          <w:lang w:val="en-US"/>
+        </w:rPr>
+        <w:t xml:space="preserve">user after </w:t>
+      </w:r>
+      <w:r>
+        <w:rPr>
+          <w:rFonts w:ascii="Calibri" w:hAnsi="Calibri" w:cs="Calibri"/>
+          <w:sz w:val="22"/>
+          <w:szCs w:val="22"/>
+          <w:lang w:val="en-US"/>
+        </w:rPr>
+        <w:t xml:space="preserve">clicking </w:t>
+      </w:r>
+      <w:r>
+        <w:rPr>
+          <w:rFonts w:ascii="Calibri" w:hAnsi="Calibri" w:cs="Calibri"/>
+          <w:sz w:val="22"/>
+          <w:szCs w:val="22"/>
+          <w:lang w:val="en-US"/>
+        </w:rPr>
+        <w:t>on button “Find next applicable pattern”.</w:t>
       </w:r>
     </w:p>
     <w:p>
@@ -2589,8 +3004,9 @@
           <w:sz w:val="22"/>
           <w:szCs w:val="22"/>
         </w:rPr>
+        <w:lastRenderedPageBreak/>
         <w:drawing>
-          <wp:inline distT="0" distB="0" distL="0" distR="0" wp14:anchorId="3A28D282" wp14:editId="05A181BD">
+          <wp:inline distT="0" distB="0" distL="0" distR="0" wp14:anchorId="3A28D282" wp14:editId="28FCB60B">
             <wp:extent cx="5760720" cy="2994025"/>
             <wp:effectExtent l="0" t="0" r="0" b="0"/>
             <wp:docPr id="1109324000" name="Picture 1" descr="A screenshot of a computer&#10;&#10;Description automatically generated"/>
@@ -2663,16 +3079,70 @@
           <w:szCs w:val="22"/>
           <w:lang w:val="en-US"/>
         </w:rPr>
-        <w:t>If the next applicable pattern is not present in the kick-off pattern sequence, conditional probability for column “Probability” cannot be extracted from the stochastic tree and different stochastic tree for different kick-off pattern sequence had to be constructed. Because of that application prompts user to skip this step and provide value for column “Probability” and “Symmetry of Relationships” directly</w:t>
-      </w:r>
-      <w:r>
-        <w:rPr>
-          <w:rFonts w:ascii="Calibri" w:hAnsi="Calibri" w:cs="Calibri"/>
-          <w:sz w:val="22"/>
-          <w:szCs w:val="22"/>
-          <w:lang w:val="en-US"/>
-        </w:rPr>
-        <w:t>, such that symmetry of relationship can be computed.</w:t>
+        <w:t>If the next applicable pattern is not present in the kick-off pattern sequence, conditional probability for column “Probability” cannot be extracted from the stochastic tree and different stochastic tree for different kick-off pattern sequence had to be constructed. Because of that</w:t>
+      </w:r>
+      <w:r>
+        <w:rPr>
+          <w:rFonts w:ascii="Calibri" w:hAnsi="Calibri" w:cs="Calibri"/>
+          <w:sz w:val="22"/>
+          <w:szCs w:val="22"/>
+          <w:lang w:val="en-US"/>
+        </w:rPr>
+        <w:t>,</w:t>
+      </w:r>
+      <w:r>
+        <w:rPr>
+          <w:rFonts w:ascii="Calibri" w:hAnsi="Calibri" w:cs="Calibri"/>
+          <w:sz w:val="22"/>
+          <w:szCs w:val="22"/>
+          <w:lang w:val="en-US"/>
+        </w:rPr>
+        <w:t xml:space="preserve"> application prompts user to provide value for column “Probability” and “</w:t>
+      </w:r>
+      <w:r>
+        <w:rPr>
+          <w:rFonts w:ascii="Calibri" w:hAnsi="Calibri" w:cs="Calibri"/>
+          <w:sz w:val="22"/>
+          <w:szCs w:val="22"/>
+          <w:lang w:val="en-US"/>
+        </w:rPr>
+        <w:t>Opposite Probability</w:t>
+      </w:r>
+      <w:r>
+        <w:rPr>
+          <w:rFonts w:ascii="Calibri" w:hAnsi="Calibri" w:cs="Calibri"/>
+          <w:sz w:val="22"/>
+          <w:szCs w:val="22"/>
+          <w:lang w:val="en-US"/>
+        </w:rPr>
+        <w:t>” directly</w:t>
+      </w:r>
+      <w:r>
+        <w:rPr>
+          <w:rFonts w:ascii="Calibri" w:hAnsi="Calibri" w:cs="Calibri"/>
+          <w:sz w:val="22"/>
+          <w:szCs w:val="22"/>
+          <w:lang w:val="en-US"/>
+        </w:rPr>
+        <w:t xml:space="preserve">, such that symmetry of </w:t>
+      </w:r>
+      <w:r>
+        <w:rPr>
+          <w:rFonts w:ascii="Calibri" w:hAnsi="Calibri" w:cs="Calibri"/>
+          <w:sz w:val="22"/>
+          <w:szCs w:val="22"/>
+          <w:lang w:val="en-US"/>
+        </w:rPr>
+        <w:t xml:space="preserve">the </w:t>
+      </w:r>
+      <w:r>
+        <w:rPr>
+          <w:rFonts w:ascii="Calibri" w:hAnsi="Calibri" w:cs="Calibri"/>
+          <w:sz w:val="22"/>
+          <w:szCs w:val="22"/>
+          <w:lang w:val="en-US"/>
+        </w:rPr>
+        <w:t>relationship can be computed.</w:t>
       </w:r>
     </w:p>
     <w:p>
@@ -2707,7 +3177,7 @@
           <w:lang w:val="en-US"/>
         </w:rPr>
         <w:drawing>
-          <wp:inline distT="0" distB="0" distL="0" distR="0" wp14:anchorId="6C564302" wp14:editId="3817D70B">
+          <wp:inline distT="0" distB="0" distL="0" distR="0" wp14:anchorId="6C564302" wp14:editId="27A967B8">
             <wp:extent cx="5760720" cy="3009265"/>
             <wp:effectExtent l="0" t="0" r="0" b="635"/>
             <wp:docPr id="1900117787" name="Picture 3" descr="A screenshot of a computer"/>
@@ -2780,7 +3250,79 @@
           <w:szCs w:val="22"/>
           <w:lang w:val="en-US"/>
         </w:rPr>
-        <w:t xml:space="preserve">After clicking on button “Continue”, user is redirected to another tab where he continues the same. He is asked to provide other applicable patterns but this time, after the pattern that was previously identified as pattern expected to be applied next (after SW, and it was Self Selecting Team). Symmetries of relationships are calculated again and provided in the table on the right-hand side. This time, </w:t>
+        <w:t xml:space="preserve">After clicking on button “Continue”, user is redirected to another tab where he continues </w:t>
+      </w:r>
+      <w:r>
+        <w:rPr>
+          <w:rFonts w:ascii="Calibri" w:hAnsi="Calibri" w:cs="Calibri"/>
+          <w:sz w:val="22"/>
+          <w:szCs w:val="22"/>
+          <w:lang w:val="en-US"/>
+        </w:rPr>
+        <w:t>doing the</w:t>
+      </w:r>
+      <w:r>
+        <w:rPr>
+          <w:rFonts w:ascii="Calibri" w:hAnsi="Calibri" w:cs="Calibri"/>
+          <w:sz w:val="22"/>
+          <w:szCs w:val="22"/>
+          <w:lang w:val="en-US"/>
+        </w:rPr>
+        <w:t xml:space="preserve"> same. </w:t>
+      </w:r>
+      <w:r>
+        <w:rPr>
+          <w:rFonts w:ascii="Calibri" w:hAnsi="Calibri" w:cs="Calibri"/>
+          <w:sz w:val="22"/>
+          <w:szCs w:val="22"/>
+          <w:lang w:val="en-US"/>
+        </w:rPr>
+        <w:t>Sh</w:t>
+      </w:r>
+      <w:r>
+        <w:rPr>
+          <w:rFonts w:ascii="Calibri" w:hAnsi="Calibri" w:cs="Calibri"/>
+          <w:sz w:val="22"/>
+          <w:szCs w:val="22"/>
+          <w:lang w:val="en-US"/>
+        </w:rPr>
+        <w:t xml:space="preserve">e is asked to provide other applicable patterns after the pattern that was previously identified as pattern expected to be applied next </w:t>
+      </w:r>
+      <w:r>
+        <w:rPr>
+          <w:rFonts w:ascii="Calibri" w:hAnsi="Calibri" w:cs="Calibri"/>
+          <w:sz w:val="22"/>
+          <w:szCs w:val="22"/>
+          <w:lang w:val="en-US"/>
+        </w:rPr>
+        <w:t xml:space="preserve">in the first tab </w:t>
+      </w:r>
+      <w:r>
+        <w:rPr>
+          <w:rFonts w:ascii="Calibri" w:hAnsi="Calibri" w:cs="Calibri"/>
+          <w:sz w:val="22"/>
+          <w:szCs w:val="22"/>
+          <w:lang w:val="en-US"/>
+        </w:rPr>
+        <w:t xml:space="preserve">(Self Selecting Team). Symmetries of relationships are calculated again and provided </w:t>
+      </w:r>
+      <w:r>
+        <w:rPr>
+          <w:rFonts w:ascii="Calibri" w:hAnsi="Calibri" w:cs="Calibri"/>
+          <w:sz w:val="22"/>
+          <w:szCs w:val="22"/>
+          <w:lang w:val="en-US"/>
+        </w:rPr>
+        <w:t>on</w:t>
+      </w:r>
+      <w:r>
+        <w:rPr>
+          <w:rFonts w:ascii="Calibri" w:hAnsi="Calibri" w:cs="Calibri"/>
+          <w:sz w:val="22"/>
+          <w:szCs w:val="22"/>
+          <w:lang w:val="en-US"/>
+        </w:rPr>
+        <w:t xml:space="preserve"> the table on the right-hand side. This time, </w:t>
       </w:r>
       <w:r>
         <w:rPr>
@@ -2798,7 +3340,7 @@
           <w:szCs w:val="22"/>
           <w:lang w:val="en-US"/>
         </w:rPr>
-        <w:t xml:space="preserve"> applicable pattern was identified as DG = Diverse Groups. This makes </w:t>
+        <w:t xml:space="preserve"> applicable pattern was DG = Diverse Groups. This makes </w:t>
       </w:r>
       <w:r>
         <w:rPr>
@@ -2829,8 +3371,9 @@
           <w:szCs w:val="22"/>
           <w:lang w:val="en-US"/>
         </w:rPr>
+        <w:lastRenderedPageBreak/>
         <w:drawing>
-          <wp:inline distT="0" distB="0" distL="0" distR="0" wp14:anchorId="3F117340" wp14:editId="23C783CB">
+          <wp:inline distT="0" distB="0" distL="0" distR="0" wp14:anchorId="3F117340" wp14:editId="2A5C07F1">
             <wp:extent cx="5760720" cy="3009265"/>
             <wp:effectExtent l="0" t="0" r="0" b="635"/>
             <wp:docPr id="1488165577" name="Picture 1" descr="A screenshot of a computer&#10;&#10;Description automatically generated"/>
@@ -2902,7 +3445,16 @@
           <w:szCs w:val="22"/>
           <w:lang w:val="en-US"/>
         </w:rPr>
-        <w:t>User can also get back</w:t>
+        <w:t>Users</w:t>
+      </w:r>
+      <w:r>
+        <w:rPr>
+          <w:rFonts w:ascii="Calibri" w:hAnsi="Calibri" w:cs="Calibri"/>
+          <w:sz w:val="22"/>
+          <w:szCs w:val="22"/>
+          <w:lang w:val="en-US"/>
+        </w:rPr>
+        <w:t xml:space="preserve"> can also get back</w:t>
       </w:r>
       <w:r>
         <w:rPr>
@@ -2920,7 +3472,16 @@
           <w:szCs w:val="22"/>
           <w:lang w:val="en-US"/>
         </w:rPr>
-        <w:t xml:space="preserve">he wants </w:t>
+        <w:t>they want</w:t>
+      </w:r>
+      <w:r>
+        <w:rPr>
+          <w:rFonts w:ascii="Calibri" w:hAnsi="Calibri" w:cs="Calibri"/>
+          <w:sz w:val="22"/>
+          <w:szCs w:val="22"/>
+          <w:lang w:val="en-US"/>
+        </w:rPr>
+        <w:t xml:space="preserve"> </w:t>
       </w:r>
       <w:r>
         <w:rPr>
@@ -2938,7 +3499,43 @@
           <w:szCs w:val="22"/>
           <w:lang w:val="en-US"/>
         </w:rPr>
-        <w:t>led to decision to recommend next applicable pattern.</w:t>
+        <w:t xml:space="preserve">led to </w:t>
+      </w:r>
+      <w:r>
+        <w:rPr>
+          <w:rFonts w:ascii="Calibri" w:hAnsi="Calibri" w:cs="Calibri"/>
+          <w:sz w:val="22"/>
+          <w:szCs w:val="22"/>
+          <w:lang w:val="en-US"/>
+        </w:rPr>
+        <w:t>the decision</w:t>
+      </w:r>
+      <w:r>
+        <w:rPr>
+          <w:rFonts w:ascii="Calibri" w:hAnsi="Calibri" w:cs="Calibri"/>
+          <w:sz w:val="22"/>
+          <w:szCs w:val="22"/>
+          <w:lang w:val="en-US"/>
+        </w:rPr>
+        <w:t xml:space="preserve"> to recommend </w:t>
+      </w:r>
+      <w:r>
+        <w:rPr>
+          <w:rFonts w:ascii="Calibri" w:hAnsi="Calibri" w:cs="Calibri"/>
+          <w:sz w:val="22"/>
+          <w:szCs w:val="22"/>
+          <w:lang w:val="en-US"/>
+        </w:rPr>
+        <w:t>the next</w:t>
+      </w:r>
+      <w:r>
+        <w:rPr>
+          <w:rFonts w:ascii="Calibri" w:hAnsi="Calibri" w:cs="Calibri"/>
+          <w:sz w:val="22"/>
+          <w:szCs w:val="22"/>
+          <w:lang w:val="en-US"/>
+        </w:rPr>
+        <w:t xml:space="preserve"> applicable pattern.</w:t>
       </w:r>
     </w:p>
     <w:p>
@@ -2973,7 +3570,7 @@
           <w:lang w:val="en-US"/>
         </w:rPr>
         <w:drawing>
-          <wp:inline distT="0" distB="0" distL="0" distR="0" wp14:anchorId="4970C712" wp14:editId="498C3B30">
+          <wp:inline distT="0" distB="0" distL="0" distR="0" wp14:anchorId="4970C712" wp14:editId="06F61A4F">
             <wp:extent cx="5760720" cy="3034665"/>
             <wp:effectExtent l="0" t="0" r="0" b="0"/>
             <wp:docPr id="938384764" name="Picture 2" descr="A screenshot of a computer&#10;&#10;Description automatically generated"/>
@@ -3149,1712 +3746,15 @@
     </w:p>
     <w:p>
       <w:pPr>
-        <w:pStyle w:val="Heading2"/>
-        <w:rPr>
-          <w:lang w:val="en-US"/>
-        </w:rPr>
-      </w:pPr>
-      <w:r>
-        <w:rPr>
-          <w:lang w:val="en-US"/>
-        </w:rPr>
-        <w:t>Use on Security Patterns</w:t>
-      </w:r>
-    </w:p>
-    <w:p>
-      <w:pPr>
-        <w:rPr>
-          <w:lang w:val="en-US"/>
-        </w:rPr>
-      </w:pPr>
-    </w:p>
-    <w:p>
-      <w:pPr>
-        <w:rPr>
-          <w:rFonts w:ascii="Calibri" w:hAnsi="Calibri" w:cs="Calibri"/>
-          <w:sz w:val="22"/>
-          <w:szCs w:val="22"/>
-          <w:lang w:val="en-US"/>
-        </w:rPr>
-      </w:pPr>
-      <w:r>
-        <w:rPr>
-          <w:rFonts w:ascii="Calibri" w:hAnsi="Calibri" w:cs="Calibri"/>
-          <w:sz w:val="22"/>
-          <w:szCs w:val="22"/>
-          <w:lang w:val="en-US"/>
-        </w:rPr>
-        <w:t>Let’s assume sequence of security patterns from the catalog of security patterns. Let’s denote names of the patterns in this sequence with first letters of the words in their names:</w:t>
-      </w:r>
-    </w:p>
-    <w:p>
-      <w:pPr>
-        <w:rPr>
-          <w:rFonts w:ascii="Calibri" w:hAnsi="Calibri" w:cs="Calibri"/>
-          <w:sz w:val="22"/>
-          <w:szCs w:val="22"/>
-          <w:lang w:val="en-US"/>
-        </w:rPr>
-      </w:pPr>
-    </w:p>
-    <w:p>
-      <w:pPr>
-        <w:rPr>
-          <w:rFonts w:ascii="Calibri" w:hAnsi="Calibri" w:cs="Calibri"/>
-          <w:sz w:val="22"/>
-          <w:szCs w:val="22"/>
-          <w:lang w:val="en-US"/>
-        </w:rPr>
-      </w:pPr>
-      <w:r>
-        <w:rPr>
-          <w:rFonts w:ascii="Calibri" w:hAnsi="Calibri" w:cs="Calibri"/>
-          <w:sz w:val="22"/>
-          <w:szCs w:val="22"/>
-          <w:lang w:val="en-US"/>
-        </w:rPr>
-        <w:t>ACR – stands for Access Control Requirements.</w:t>
-      </w:r>
-    </w:p>
-    <w:p>
-      <w:pPr>
-        <w:rPr>
-          <w:rFonts w:ascii="Calibri" w:hAnsi="Calibri" w:cs="Calibri"/>
-          <w:sz w:val="22"/>
-          <w:szCs w:val="22"/>
-          <w:lang w:val="en-US"/>
-        </w:rPr>
-      </w:pPr>
-      <w:r>
-        <w:rPr>
-          <w:rFonts w:ascii="Calibri" w:hAnsi="Calibri" w:cs="Calibri"/>
-          <w:sz w:val="22"/>
-          <w:szCs w:val="22"/>
-          <w:lang w:val="en-US"/>
-        </w:rPr>
-        <w:t>SAP – stands for Single Access Point.</w:t>
-      </w:r>
-    </w:p>
-    <w:p>
-      <w:pPr>
-        <w:rPr>
-          <w:rFonts w:ascii="Calibri" w:hAnsi="Calibri" w:cs="Calibri"/>
-          <w:sz w:val="22"/>
-          <w:szCs w:val="22"/>
-          <w:lang w:val="en-US"/>
-        </w:rPr>
-      </w:pPr>
-      <w:r>
-        <w:rPr>
-          <w:rFonts w:ascii="Calibri" w:hAnsi="Calibri" w:cs="Calibri"/>
-          <w:sz w:val="22"/>
-          <w:szCs w:val="22"/>
-          <w:lang w:val="en-US"/>
-        </w:rPr>
-        <w:t>SS – stands for Security Session.</w:t>
-      </w:r>
-    </w:p>
-    <w:p>
-      <w:pPr>
-        <w:rPr>
-          <w:rFonts w:ascii="Calibri" w:hAnsi="Calibri" w:cs="Calibri"/>
-          <w:sz w:val="22"/>
-          <w:szCs w:val="22"/>
-          <w:lang w:val="en-US"/>
-        </w:rPr>
-      </w:pPr>
-      <w:r>
-        <w:rPr>
-          <w:rFonts w:ascii="Calibri" w:hAnsi="Calibri" w:cs="Calibri"/>
-          <w:sz w:val="22"/>
-          <w:szCs w:val="22"/>
-          <w:lang w:val="en-US"/>
-        </w:rPr>
-        <w:t>RBAC – stands for Role-Based Access Control.</w:t>
-      </w:r>
-    </w:p>
-    <w:p>
-      <w:pPr>
-        <w:rPr>
-          <w:rFonts w:ascii="Calibri" w:hAnsi="Calibri" w:cs="Calibri"/>
-          <w:sz w:val="22"/>
-          <w:szCs w:val="22"/>
-          <w:lang w:val="en-US"/>
-        </w:rPr>
-      </w:pPr>
-      <w:r>
-        <w:rPr>
-          <w:rFonts w:ascii="Calibri" w:hAnsi="Calibri" w:cs="Calibri"/>
-          <w:sz w:val="22"/>
-          <w:szCs w:val="22"/>
-          <w:lang w:val="en-US"/>
-        </w:rPr>
-        <w:t>AUTH – stands for Authorization.</w:t>
-      </w:r>
-    </w:p>
-    <w:p>
-      <w:pPr>
-        <w:rPr>
-          <w:rFonts w:ascii="Calibri" w:hAnsi="Calibri" w:cs="Calibri"/>
-          <w:sz w:val="22"/>
-          <w:szCs w:val="22"/>
-          <w:lang w:val="en-US"/>
-        </w:rPr>
-      </w:pPr>
-      <w:r>
-        <w:rPr>
-          <w:rFonts w:ascii="Calibri" w:hAnsi="Calibri" w:cs="Calibri"/>
-          <w:sz w:val="22"/>
-          <w:szCs w:val="22"/>
-          <w:lang w:val="en-US"/>
-        </w:rPr>
-        <w:t>ACL – stands for Access Control List.</w:t>
-      </w:r>
-    </w:p>
-    <w:p>
-      <w:pPr>
-        <w:rPr>
-          <w:rFonts w:ascii="Calibri" w:hAnsi="Calibri" w:cs="Calibri"/>
-          <w:sz w:val="22"/>
-          <w:szCs w:val="22"/>
-          <w:lang w:val="en-US"/>
-        </w:rPr>
-      </w:pPr>
-      <w:r>
-        <w:rPr>
-          <w:rFonts w:ascii="Calibri" w:hAnsi="Calibri" w:cs="Calibri"/>
-          <w:sz w:val="22"/>
-          <w:szCs w:val="22"/>
-          <w:lang w:val="en-US"/>
-        </w:rPr>
-        <w:t>PBAC – Policy-Based Access Control.</w:t>
-      </w:r>
-    </w:p>
-    <w:p>
-      <w:pPr>
-        <w:rPr>
-          <w:lang w:val="en-US"/>
-        </w:rPr>
-      </w:pPr>
-    </w:p>
-    <w:p>
-      <w:pPr>
-        <w:pStyle w:val="NormalWeb"/>
-        <w:spacing w:before="0" w:beforeAutospacing="0" w:after="0" w:afterAutospacing="0"/>
-        <w:rPr>
-          <w:rFonts w:ascii="Calibri" w:hAnsi="Calibri" w:cs="Calibri"/>
-          <w:sz w:val="22"/>
-          <w:szCs w:val="22"/>
-          <w:lang w:val="en-US"/>
-        </w:rPr>
-      </w:pPr>
-      <w:r>
-        <w:rPr>
-          <w:rFonts w:ascii="Calibri" w:hAnsi="Calibri" w:cs="Calibri"/>
-          <w:b/>
-          <w:bCs/>
-          <w:sz w:val="22"/>
-          <w:szCs w:val="22"/>
-          <w:lang w:val="en-US"/>
-        </w:rPr>
-        <w:t xml:space="preserve">Kick-off sequence 1:  </w:t>
-      </w:r>
-      <w:r>
-        <w:rPr>
-          <w:rFonts w:ascii="Calibri" w:hAnsi="Calibri" w:cs="Calibri"/>
-          <w:sz w:val="22"/>
-          <w:szCs w:val="22"/>
-          <w:lang w:val="en-US"/>
-        </w:rPr>
-        <w:t>ACR -&gt; SAP -&gt; SS -&gt; RBAC -&gt; AUTH -&gt; ACL -&gt; PBAC</w:t>
-      </w:r>
-    </w:p>
-    <w:p>
-      <w:pPr>
-        <w:pStyle w:val="NormalWeb"/>
-        <w:spacing w:before="0" w:beforeAutospacing="0" w:after="0" w:afterAutospacing="0"/>
-        <w:rPr>
-          <w:rFonts w:ascii="Calibri" w:hAnsi="Calibri" w:cs="Calibri"/>
-          <w:sz w:val="22"/>
-          <w:szCs w:val="22"/>
-          <w:lang w:val="en-US"/>
-        </w:rPr>
-      </w:pPr>
-    </w:p>
-    <w:p>
-      <w:pPr>
-        <w:pStyle w:val="NormalWeb"/>
-        <w:spacing w:before="0" w:beforeAutospacing="0" w:after="0" w:afterAutospacing="0"/>
-        <w:jc w:val="both"/>
-        <w:rPr>
-          <w:rFonts w:ascii="Calibri" w:hAnsi="Calibri" w:cs="Calibri"/>
-          <w:sz w:val="22"/>
-          <w:szCs w:val="22"/>
-          <w:lang w:val="en-US"/>
-        </w:rPr>
-      </w:pPr>
-      <w:r>
-        <w:rPr>
-          <w:rFonts w:ascii="Calibri" w:hAnsi="Calibri" w:cs="Calibri"/>
-          <w:sz w:val="22"/>
-          <w:szCs w:val="22"/>
-          <w:lang w:val="en-US"/>
-        </w:rPr>
-        <w:t>User clicks on the “Insert Kick-off Sequence” button and inserts number of the patterns in catalog of security patterns and kick-off pattern sequence where patterns have abbreviated names.</w:t>
-      </w:r>
-      <w:r>
-        <w:rPr>
-          <w:rFonts w:ascii="Calibri" w:hAnsi="Calibri" w:cs="Calibri"/>
-          <w:sz w:val="22"/>
-          <w:szCs w:val="22"/>
-          <w:lang w:val="en-US"/>
-        </w:rPr>
-        <w:t xml:space="preserve"> User constructs the stochastic tree for this kick-off pattern sequence by clicking on button “Construct Tree”.</w:t>
-      </w:r>
-    </w:p>
-    <w:p>
-      <w:pPr>
-        <w:pStyle w:val="NormalWeb"/>
-        <w:spacing w:before="0" w:beforeAutospacing="0" w:after="0" w:afterAutospacing="0"/>
-        <w:rPr>
-          <w:rFonts w:ascii="Calibri" w:hAnsi="Calibri" w:cs="Calibri"/>
-          <w:sz w:val="22"/>
-          <w:szCs w:val="22"/>
-          <w:lang w:val="en-US"/>
-        </w:rPr>
-      </w:pPr>
-    </w:p>
-    <w:p>
-      <w:pPr>
-        <w:pStyle w:val="NormalWeb"/>
-        <w:spacing w:before="0" w:beforeAutospacing="0" w:after="0" w:afterAutospacing="0"/>
-        <w:rPr>
-          <w:rFonts w:ascii="Calibri" w:hAnsi="Calibri" w:cs="Calibri"/>
-          <w:sz w:val="22"/>
-          <w:szCs w:val="22"/>
-          <w:lang w:val="en-US"/>
-        </w:rPr>
-      </w:pPr>
-      <w:r>
-        <w:rPr>
-          <w:rFonts w:ascii="Calibri" w:hAnsi="Calibri" w:cs="Calibri"/>
-          <w:noProof/>
-          <w:sz w:val="22"/>
-          <w:szCs w:val="22"/>
-          <w:lang w:val="en-US"/>
-        </w:rPr>
-        <w:drawing>
-          <wp:inline distT="0" distB="0" distL="0" distR="0" wp14:anchorId="562C5894" wp14:editId="4BD51B7C">
-            <wp:extent cx="5760720" cy="3019425"/>
-            <wp:effectExtent l="0" t="0" r="0" b="9525"/>
-            <wp:docPr id="1465841272" name="Picture 4" descr="A screenshot of a computer&#10;&#10;Description automatically generated"/>
-            <wp:cNvGraphicFramePr>
-              <a:graphicFrameLocks xmlns:a="http://schemas.openxmlformats.org/drawingml/2006/main" noChangeAspect="1"/>
-            </wp:cNvGraphicFramePr>
-            <a:graphic xmlns:a="http://schemas.openxmlformats.org/drawingml/2006/main">
-              <a:graphicData uri="http://schemas.openxmlformats.org/drawingml/2006/picture">
-                <pic:pic xmlns:pic="http://schemas.openxmlformats.org/drawingml/2006/picture">
-                  <pic:nvPicPr>
-                    <pic:cNvPr id="1465841272" name="Picture 4" descr="A screenshot of a computer&#10;&#10;Description automatically generated"/>
-                    <pic:cNvPicPr/>
-                  </pic:nvPicPr>
-                  <pic:blipFill>
-                    <a:blip r:embed="rId16" cstate="print">
-                      <a:extLst>
-                        <a:ext uri="{28A0092B-C50C-407E-A947-70E740481C1C}">
-                          <a14:useLocalDpi xmlns:a14="http://schemas.microsoft.com/office/drawing/2010/main" val="0"/>
-                        </a:ext>
-                      </a:extLst>
-                    </a:blip>
-                    <a:stretch>
-                      <a:fillRect/>
-                    </a:stretch>
-                  </pic:blipFill>
-                  <pic:spPr>
-                    <a:xfrm>
-                      <a:off x="0" y="0"/>
-                      <a:ext cx="5760720" cy="3019425"/>
-                    </a:xfrm>
-                    <a:prstGeom prst="rect">
-                      <a:avLst/>
-                    </a:prstGeom>
-                  </pic:spPr>
-                </pic:pic>
-              </a:graphicData>
-            </a:graphic>
-          </wp:inline>
-        </w:drawing>
-      </w:r>
-    </w:p>
-    <w:p>
-      <w:pPr>
-        <w:rPr>
-          <w:lang w:val="en-US"/>
-        </w:rPr>
-      </w:pPr>
-    </w:p>
-    <w:p>
-      <w:pPr>
-        <w:rPr>
-          <w:lang w:val="en-US"/>
-        </w:rPr>
-      </w:pPr>
-    </w:p>
-    <w:p>
-      <w:pPr>
-        <w:rPr>
-          <w:lang w:val="en-US"/>
-        </w:rPr>
-      </w:pPr>
-    </w:p>
-    <w:p>
-      <w:pPr>
-        <w:rPr>
-          <w:lang w:val="en-US"/>
-        </w:rPr>
-      </w:pPr>
-    </w:p>
-    <w:p>
-      <w:pPr>
-        <w:rPr>
-          <w:lang w:val="en-US"/>
-        </w:rPr>
-      </w:pPr>
-    </w:p>
-    <w:p>
-      <w:pPr>
-        <w:rPr>
-          <w:lang w:val="en-US"/>
-        </w:rPr>
-      </w:pPr>
-    </w:p>
-    <w:p>
-      <w:pPr>
-        <w:rPr>
-          <w:lang w:val="en-US"/>
-        </w:rPr>
-      </w:pPr>
-    </w:p>
-    <w:p>
-      <w:pPr>
-        <w:rPr>
-          <w:lang w:val="en-US"/>
-        </w:rPr>
-      </w:pPr>
-    </w:p>
-    <w:p>
-      <w:pPr>
-        <w:rPr>
-          <w:lang w:val="en-US"/>
-        </w:rPr>
-      </w:pPr>
-    </w:p>
-    <w:p>
-      <w:pPr>
-        <w:rPr>
-          <w:lang w:val="en-US"/>
-        </w:rPr>
-      </w:pPr>
-    </w:p>
-    <w:p>
-      <w:pPr>
-        <w:rPr>
-          <w:lang w:val="en-US"/>
-        </w:rPr>
-      </w:pPr>
-    </w:p>
-    <w:p>
-      <w:pPr>
-        <w:rPr>
-          <w:lang w:val="en-US"/>
-        </w:rPr>
-      </w:pPr>
-    </w:p>
-    <w:p>
-      <w:pPr>
-        <w:rPr>
-          <w:lang w:val="en-US"/>
-        </w:rPr>
-      </w:pPr>
-    </w:p>
-    <w:p>
-      <w:pPr>
-        <w:rPr>
-          <w:lang w:val="en-US"/>
-        </w:rPr>
-      </w:pPr>
-    </w:p>
-    <w:p>
-      <w:pPr>
-        <w:rPr>
-          <w:lang w:val="en-US"/>
-        </w:rPr>
-      </w:pPr>
-      <w:r>
-        <w:rPr>
-          <w:rFonts w:ascii="Calibri" w:hAnsi="Calibri" w:cs="Calibri"/>
-          <w:sz w:val="22"/>
-          <w:szCs w:val="22"/>
-          <w:lang w:val="en-US"/>
-        </w:rPr>
-        <w:t>Once the stochastic tree is constructed user can search for the expected pattern sequence candidate on his own or he can speed up this process by clicking on button “Find candidate”.</w:t>
-      </w:r>
-      <w:r>
-        <w:rPr>
-          <w:rFonts w:ascii="Calibri" w:hAnsi="Calibri" w:cs="Calibri"/>
-          <w:sz w:val="22"/>
-          <w:szCs w:val="22"/>
-          <w:lang w:val="en-US"/>
-        </w:rPr>
-        <w:br/>
-      </w:r>
-    </w:p>
-    <w:p>
-      <w:pPr>
-        <w:pStyle w:val="NormalWeb"/>
-        <w:spacing w:before="0" w:beforeAutospacing="0" w:after="0" w:afterAutospacing="0"/>
-        <w:rPr>
-          <w:rFonts w:ascii="Calibri" w:hAnsi="Calibri" w:cs="Calibri"/>
-          <w:sz w:val="22"/>
-          <w:szCs w:val="22"/>
-          <w:lang w:val="en-US"/>
-        </w:rPr>
-      </w:pPr>
-      <w:r>
-        <w:rPr>
-          <w:rFonts w:ascii="Calibri" w:hAnsi="Calibri" w:cs="Calibri"/>
-          <w:noProof/>
-          <w:sz w:val="22"/>
-          <w:szCs w:val="22"/>
-          <w:lang w:val="en-US"/>
-        </w:rPr>
-        <w:drawing>
-          <wp:inline distT="0" distB="0" distL="0" distR="0" wp14:anchorId="63714DDD" wp14:editId="484CF80E">
-            <wp:extent cx="5760720" cy="3028950"/>
-            <wp:effectExtent l="0" t="0" r="0" b="0"/>
-            <wp:docPr id="670108502" name="Picture 5" descr="A screenshot of a computer&#10;&#10;Description automatically generated"/>
-            <wp:cNvGraphicFramePr>
-              <a:graphicFrameLocks xmlns:a="http://schemas.openxmlformats.org/drawingml/2006/main" noChangeAspect="1"/>
-            </wp:cNvGraphicFramePr>
-            <a:graphic xmlns:a="http://schemas.openxmlformats.org/drawingml/2006/main">
-              <a:graphicData uri="http://schemas.openxmlformats.org/drawingml/2006/picture">
-                <pic:pic xmlns:pic="http://schemas.openxmlformats.org/drawingml/2006/picture">
-                  <pic:nvPicPr>
-                    <pic:cNvPr id="670108502" name="Picture 5" descr="A screenshot of a computer&#10;&#10;Description automatically generated"/>
-                    <pic:cNvPicPr/>
-                  </pic:nvPicPr>
-                  <pic:blipFill>
-                    <a:blip r:embed="rId17" cstate="print">
-                      <a:extLst>
-                        <a:ext uri="{28A0092B-C50C-407E-A947-70E740481C1C}">
-                          <a14:useLocalDpi xmlns:a14="http://schemas.microsoft.com/office/drawing/2010/main" val="0"/>
-                        </a:ext>
-                      </a:extLst>
-                    </a:blip>
-                    <a:stretch>
-                      <a:fillRect/>
-                    </a:stretch>
-                  </pic:blipFill>
-                  <pic:spPr>
-                    <a:xfrm>
-                      <a:off x="0" y="0"/>
-                      <a:ext cx="5760720" cy="3028950"/>
-                    </a:xfrm>
-                    <a:prstGeom prst="rect">
-                      <a:avLst/>
-                    </a:prstGeom>
-                  </pic:spPr>
-                </pic:pic>
-              </a:graphicData>
-            </a:graphic>
-          </wp:inline>
-        </w:drawing>
-      </w:r>
-    </w:p>
-    <w:p>
-      <w:pPr>
-        <w:pStyle w:val="NormalWeb"/>
-        <w:spacing w:before="0" w:beforeAutospacing="0" w:after="0" w:afterAutospacing="0"/>
-        <w:rPr>
-          <w:rFonts w:ascii="Calibri" w:hAnsi="Calibri" w:cs="Calibri"/>
-          <w:sz w:val="22"/>
-          <w:szCs w:val="22"/>
-          <w:lang w:val="en-US"/>
-        </w:rPr>
-      </w:pPr>
-    </w:p>
-    <w:p>
-      <w:pPr>
-        <w:pStyle w:val="NormalWeb"/>
-        <w:spacing w:before="0" w:beforeAutospacing="0" w:after="0" w:afterAutospacing="0"/>
-        <w:rPr>
-          <w:rFonts w:ascii="Calibri" w:hAnsi="Calibri" w:cs="Calibri"/>
-          <w:sz w:val="22"/>
-          <w:szCs w:val="22"/>
-          <w:lang w:val="en-US"/>
-        </w:rPr>
-      </w:pPr>
-      <w:r>
-        <w:rPr>
-          <w:rFonts w:ascii="Calibri" w:hAnsi="Calibri" w:cs="Calibri"/>
-          <w:sz w:val="22"/>
-          <w:szCs w:val="22"/>
-          <w:lang w:val="en-US"/>
-        </w:rPr>
-        <w:t xml:space="preserve">After that, </w:t>
-      </w:r>
-      <w:r>
-        <w:rPr>
-          <w:rFonts w:ascii="Calibri" w:hAnsi="Calibri" w:cs="Calibri"/>
-          <w:sz w:val="22"/>
-          <w:szCs w:val="22"/>
-          <w:lang w:val="en-US"/>
-        </w:rPr>
-        <w:t>the expected</w:t>
-      </w:r>
-      <w:r>
-        <w:rPr>
-          <w:rFonts w:ascii="Calibri" w:hAnsi="Calibri" w:cs="Calibri"/>
-          <w:sz w:val="22"/>
-          <w:szCs w:val="22"/>
-          <w:lang w:val="en-US"/>
-        </w:rPr>
-        <w:t xml:space="preserve"> pattern sequence candidate is displayed to the user along with probability of applying it.</w:t>
-      </w:r>
-      <w:r>
-        <w:rPr>
-          <w:rFonts w:ascii="Calibri" w:hAnsi="Calibri" w:cs="Calibri"/>
-          <w:sz w:val="22"/>
-          <w:szCs w:val="22"/>
-          <w:lang w:val="en-US"/>
-        </w:rPr>
-        <w:t xml:space="preserve"> </w:t>
-      </w:r>
-      <w:r>
-        <w:rPr>
-          <w:rFonts w:ascii="Calibri" w:hAnsi="Calibri" w:cs="Calibri"/>
-          <w:sz w:val="22"/>
-          <w:szCs w:val="22"/>
-          <w:lang w:val="en-US"/>
-        </w:rPr>
-        <w:t>Users</w:t>
-      </w:r>
-      <w:r>
-        <w:rPr>
-          <w:rFonts w:ascii="Calibri" w:hAnsi="Calibri" w:cs="Calibri"/>
-          <w:sz w:val="22"/>
-          <w:szCs w:val="22"/>
-          <w:lang w:val="en-US"/>
-        </w:rPr>
-        <w:t xml:space="preserve"> can start establishing expected pattern sequence from this sequence by clicking on button “Establish”. </w:t>
-      </w:r>
-    </w:p>
-    <w:p>
-      <w:pPr>
-        <w:pStyle w:val="NormalWeb"/>
-        <w:spacing w:before="0" w:beforeAutospacing="0" w:after="0" w:afterAutospacing="0"/>
-        <w:rPr>
-          <w:rFonts w:ascii="Calibri" w:hAnsi="Calibri" w:cs="Calibri"/>
-          <w:sz w:val="22"/>
-          <w:szCs w:val="22"/>
-          <w:lang w:val="en-US"/>
-        </w:rPr>
-      </w:pPr>
-      <w:r>
-        <w:rPr>
-          <w:rFonts w:ascii="Calibri" w:hAnsi="Calibri" w:cs="Calibri"/>
-          <w:sz w:val="22"/>
-          <w:szCs w:val="22"/>
-          <w:lang w:val="en-US"/>
-        </w:rPr>
-        <w:t xml:space="preserve"> </w:t>
-      </w:r>
-    </w:p>
-    <w:p>
-      <w:pPr>
-        <w:pStyle w:val="NormalWeb"/>
-        <w:spacing w:before="0" w:beforeAutospacing="0" w:after="0" w:afterAutospacing="0"/>
-        <w:rPr>
-          <w:rFonts w:ascii="Calibri" w:hAnsi="Calibri" w:cs="Calibri"/>
-          <w:sz w:val="22"/>
-          <w:szCs w:val="22"/>
-          <w:lang w:val="en-US"/>
-        </w:rPr>
-      </w:pPr>
-      <w:r>
-        <w:rPr>
-          <w:rFonts w:ascii="Calibri" w:hAnsi="Calibri" w:cs="Calibri"/>
-          <w:noProof/>
-          <w:sz w:val="22"/>
-          <w:szCs w:val="22"/>
-          <w:lang w:val="en-US"/>
-        </w:rPr>
-        <w:drawing>
-          <wp:inline distT="0" distB="0" distL="0" distR="0" wp14:anchorId="1346EDA3" wp14:editId="5FD9F9B1">
-            <wp:extent cx="5760720" cy="3028950"/>
-            <wp:effectExtent l="0" t="0" r="0" b="0"/>
-            <wp:docPr id="1787811857" name="Picture 6" descr="A screenshot of a computer&#10;&#10;Description automatically generated"/>
-            <wp:cNvGraphicFramePr>
-              <a:graphicFrameLocks xmlns:a="http://schemas.openxmlformats.org/drawingml/2006/main" noChangeAspect="1"/>
-            </wp:cNvGraphicFramePr>
-            <a:graphic xmlns:a="http://schemas.openxmlformats.org/drawingml/2006/main">
-              <a:graphicData uri="http://schemas.openxmlformats.org/drawingml/2006/picture">
-                <pic:pic xmlns:pic="http://schemas.openxmlformats.org/drawingml/2006/picture">
-                  <pic:nvPicPr>
-                    <pic:cNvPr id="1787811857" name="Picture 6" descr="A screenshot of a computer&#10;&#10;Description automatically generated"/>
-                    <pic:cNvPicPr/>
-                  </pic:nvPicPr>
-                  <pic:blipFill>
-                    <a:blip r:embed="rId18" cstate="print">
-                      <a:extLst>
-                        <a:ext uri="{28A0092B-C50C-407E-A947-70E740481C1C}">
-                          <a14:useLocalDpi xmlns:a14="http://schemas.microsoft.com/office/drawing/2010/main" val="0"/>
-                        </a:ext>
-                      </a:extLst>
-                    </a:blip>
-                    <a:stretch>
-                      <a:fillRect/>
-                    </a:stretch>
-                  </pic:blipFill>
-                  <pic:spPr>
-                    <a:xfrm>
-                      <a:off x="0" y="0"/>
-                      <a:ext cx="5760720" cy="3028950"/>
-                    </a:xfrm>
-                    <a:prstGeom prst="rect">
-                      <a:avLst/>
-                    </a:prstGeom>
-                  </pic:spPr>
-                </pic:pic>
-              </a:graphicData>
-            </a:graphic>
-          </wp:inline>
-        </w:drawing>
-      </w:r>
-    </w:p>
-    <w:p>
-      <w:pPr>
-        <w:pStyle w:val="NormalWeb"/>
-        <w:spacing w:before="0" w:beforeAutospacing="0" w:after="0" w:afterAutospacing="0"/>
-        <w:rPr>
-          <w:rFonts w:ascii="Calibri" w:hAnsi="Calibri" w:cs="Calibri"/>
-          <w:sz w:val="22"/>
-          <w:szCs w:val="22"/>
-          <w:lang w:val="en-US"/>
-        </w:rPr>
-      </w:pPr>
-    </w:p>
-    <w:p>
-      <w:pPr>
-        <w:pStyle w:val="NormalWeb"/>
-        <w:spacing w:before="0" w:beforeAutospacing="0" w:after="0" w:afterAutospacing="0"/>
-        <w:rPr>
-          <w:rFonts w:ascii="Calibri" w:hAnsi="Calibri" w:cs="Calibri"/>
-          <w:sz w:val="22"/>
-          <w:szCs w:val="22"/>
-          <w:lang w:val="en-US"/>
-        </w:rPr>
-      </w:pPr>
-    </w:p>
-    <w:p>
-      <w:pPr>
-        <w:pStyle w:val="NormalWeb"/>
-        <w:spacing w:before="0" w:beforeAutospacing="0" w:after="0" w:afterAutospacing="0"/>
-        <w:rPr>
-          <w:rFonts w:ascii="Calibri" w:hAnsi="Calibri" w:cs="Calibri"/>
-          <w:sz w:val="22"/>
-          <w:szCs w:val="22"/>
-          <w:lang w:val="en-US"/>
-        </w:rPr>
-      </w:pPr>
-    </w:p>
-    <w:p>
-      <w:pPr>
-        <w:pStyle w:val="NormalWeb"/>
-        <w:spacing w:before="0" w:beforeAutospacing="0" w:after="0" w:afterAutospacing="0"/>
-        <w:rPr>
-          <w:rFonts w:ascii="Calibri" w:hAnsi="Calibri" w:cs="Calibri"/>
-          <w:sz w:val="22"/>
-          <w:szCs w:val="22"/>
-          <w:lang w:val="en-US"/>
-        </w:rPr>
-      </w:pPr>
-    </w:p>
-    <w:p>
-      <w:pPr>
-        <w:pStyle w:val="NormalWeb"/>
-        <w:spacing w:before="0" w:beforeAutospacing="0" w:after="0" w:afterAutospacing="0"/>
-        <w:rPr>
-          <w:rFonts w:ascii="Calibri" w:hAnsi="Calibri" w:cs="Calibri"/>
-          <w:sz w:val="22"/>
-          <w:szCs w:val="22"/>
-          <w:lang w:val="en-US"/>
-        </w:rPr>
-      </w:pPr>
-    </w:p>
-    <w:p>
-      <w:pPr>
-        <w:pStyle w:val="NormalWeb"/>
-        <w:spacing w:before="0" w:beforeAutospacing="0" w:after="0" w:afterAutospacing="0"/>
-        <w:rPr>
-          <w:rFonts w:ascii="Calibri" w:hAnsi="Calibri" w:cs="Calibri"/>
-          <w:sz w:val="22"/>
-          <w:szCs w:val="22"/>
-          <w:lang w:val="en-US"/>
-        </w:rPr>
-      </w:pPr>
-    </w:p>
-    <w:p>
-      <w:pPr>
-        <w:pStyle w:val="NormalWeb"/>
-        <w:spacing w:before="0" w:beforeAutospacing="0" w:after="0" w:afterAutospacing="0"/>
-        <w:rPr>
-          <w:rFonts w:ascii="Calibri" w:hAnsi="Calibri" w:cs="Calibri"/>
-          <w:sz w:val="22"/>
-          <w:szCs w:val="22"/>
-          <w:lang w:val="en-US"/>
-        </w:rPr>
-      </w:pPr>
-    </w:p>
-    <w:p>
-      <w:pPr>
-        <w:pStyle w:val="NormalWeb"/>
-        <w:spacing w:before="0" w:beforeAutospacing="0" w:after="0" w:afterAutospacing="0"/>
-        <w:rPr>
-          <w:rFonts w:ascii="Calibri" w:hAnsi="Calibri" w:cs="Calibri"/>
-          <w:sz w:val="22"/>
-          <w:szCs w:val="22"/>
-          <w:lang w:val="en-US"/>
-        </w:rPr>
-      </w:pPr>
-    </w:p>
-    <w:p>
-      <w:pPr>
-        <w:pStyle w:val="NormalWeb"/>
-        <w:spacing w:before="0" w:beforeAutospacing="0" w:after="0" w:afterAutospacing="0"/>
-        <w:jc w:val="both"/>
-        <w:rPr>
-          <w:rFonts w:ascii="Calibri" w:hAnsi="Calibri" w:cs="Calibri"/>
-          <w:sz w:val="22"/>
-          <w:szCs w:val="22"/>
-          <w:lang w:val="en-US"/>
-        </w:rPr>
-      </w:pPr>
-      <w:r>
-        <w:rPr>
-          <w:rFonts w:ascii="Calibri" w:hAnsi="Calibri" w:cs="Calibri"/>
-          <w:sz w:val="22"/>
-          <w:szCs w:val="22"/>
-          <w:lang w:val="en-US"/>
-        </w:rPr>
-        <w:t xml:space="preserve">User constructs pattern map of applicable patterns for first pattern in the expected pattern sequence candidate </w:t>
-      </w:r>
-      <w:r>
-        <w:rPr>
-          <w:rFonts w:ascii="Calibri" w:hAnsi="Calibri" w:cs="Calibri"/>
-          <w:sz w:val="22"/>
-          <w:szCs w:val="22"/>
-          <w:lang w:val="en-US"/>
-        </w:rPr>
-        <w:t xml:space="preserve">in the first tab. User is provided with pattern expected to be applied next after the </w:t>
-      </w:r>
-      <w:r>
-        <w:rPr>
-          <w:rFonts w:ascii="Calibri" w:hAnsi="Calibri" w:cs="Calibri"/>
-          <w:sz w:val="22"/>
-          <w:szCs w:val="22"/>
-          <w:lang w:val="en-US"/>
-        </w:rPr>
-        <w:t>first pattern in candidate sequence after clicking on “Find next applicable pattern” button.</w:t>
-      </w:r>
-      <w:r>
-        <w:rPr>
-          <w:rFonts w:ascii="Calibri" w:hAnsi="Calibri" w:cs="Calibri"/>
-          <w:sz w:val="22"/>
-          <w:szCs w:val="22"/>
-          <w:lang w:val="en-US"/>
-        </w:rPr>
-        <w:t xml:space="preserve"> For patterns that are not present in the kick-off pattern sequence and there were identified in pattern map as applicable</w:t>
-      </w:r>
-      <w:r>
-        <w:rPr>
-          <w:rFonts w:ascii="Calibri" w:hAnsi="Calibri" w:cs="Calibri"/>
-          <w:sz w:val="22"/>
-          <w:szCs w:val="22"/>
-          <w:lang w:val="en-US"/>
-        </w:rPr>
-        <w:t xml:space="preserve">, probability of applying them before and after the first pattern in candidate sequence must be provided in </w:t>
-      </w:r>
-      <w:r>
-        <w:rPr>
-          <w:rFonts w:ascii="Calibri" w:hAnsi="Calibri" w:cs="Calibri"/>
-          <w:sz w:val="22"/>
-          <w:szCs w:val="22"/>
-          <w:lang w:val="en-US"/>
-        </w:rPr>
-        <w:t>modal window, such that symmetry of relationship can be computed.</w:t>
-      </w:r>
-    </w:p>
-    <w:p>
-      <w:pPr>
-        <w:pStyle w:val="NormalWeb"/>
-        <w:spacing w:before="0" w:beforeAutospacing="0" w:after="0" w:afterAutospacing="0"/>
-        <w:rPr>
-          <w:rFonts w:ascii="Calibri" w:hAnsi="Calibri" w:cs="Calibri"/>
-          <w:sz w:val="22"/>
-          <w:szCs w:val="22"/>
-          <w:lang w:val="en-US"/>
-        </w:rPr>
-      </w:pPr>
-    </w:p>
-    <w:p>
-      <w:pPr>
-        <w:pStyle w:val="NormalWeb"/>
-        <w:spacing w:before="0" w:beforeAutospacing="0" w:after="0" w:afterAutospacing="0"/>
-        <w:rPr>
-          <w:rFonts w:ascii="Calibri" w:hAnsi="Calibri" w:cs="Calibri"/>
-          <w:sz w:val="22"/>
-          <w:szCs w:val="22"/>
-          <w:lang w:val="en-US"/>
-        </w:rPr>
-      </w:pPr>
-    </w:p>
-    <w:p>
-      <w:pPr>
-        <w:pStyle w:val="NormalWeb"/>
-        <w:spacing w:before="0" w:beforeAutospacing="0" w:after="0" w:afterAutospacing="0"/>
-        <w:rPr>
-          <w:rFonts w:ascii="Calibri" w:hAnsi="Calibri" w:cs="Calibri"/>
-          <w:sz w:val="22"/>
-          <w:szCs w:val="22"/>
-          <w:lang w:val="en-US"/>
-        </w:rPr>
-      </w:pPr>
-      <w:r>
-        <w:rPr>
-          <w:rFonts w:ascii="Calibri" w:hAnsi="Calibri" w:cs="Calibri"/>
-          <w:noProof/>
-          <w:sz w:val="22"/>
-          <w:szCs w:val="22"/>
-          <w:lang w:val="en-US"/>
-        </w:rPr>
-        <w:drawing>
-          <wp:inline distT="0" distB="0" distL="0" distR="0" wp14:anchorId="45E4176C" wp14:editId="149CD667">
-            <wp:extent cx="5760720" cy="3013075"/>
-            <wp:effectExtent l="0" t="0" r="0" b="0"/>
-            <wp:docPr id="2039364188" name="Picture 5"/>
-            <wp:cNvGraphicFramePr>
-              <a:graphicFrameLocks xmlns:a="http://schemas.openxmlformats.org/drawingml/2006/main" noChangeAspect="1"/>
-            </wp:cNvGraphicFramePr>
-            <a:graphic xmlns:a="http://schemas.openxmlformats.org/drawingml/2006/main">
-              <a:graphicData uri="http://schemas.openxmlformats.org/drawingml/2006/picture">
-                <pic:pic xmlns:pic="http://schemas.openxmlformats.org/drawingml/2006/picture">
-                  <pic:nvPicPr>
-                    <pic:cNvPr id="2039364188" name="Picture 2039364188"/>
-                    <pic:cNvPicPr/>
-                  </pic:nvPicPr>
-                  <pic:blipFill>
-                    <a:blip r:embed="rId19" cstate="print">
-                      <a:extLst>
-                        <a:ext uri="{28A0092B-C50C-407E-A947-70E740481C1C}">
-                          <a14:useLocalDpi xmlns:a14="http://schemas.microsoft.com/office/drawing/2010/main" val="0"/>
-                        </a:ext>
-                      </a:extLst>
-                    </a:blip>
-                    <a:stretch>
-                      <a:fillRect/>
-                    </a:stretch>
-                  </pic:blipFill>
-                  <pic:spPr>
-                    <a:xfrm>
-                      <a:off x="0" y="0"/>
-                      <a:ext cx="5760720" cy="3013075"/>
-                    </a:xfrm>
-                    <a:prstGeom prst="rect">
-                      <a:avLst/>
-                    </a:prstGeom>
-                  </pic:spPr>
-                </pic:pic>
-              </a:graphicData>
-            </a:graphic>
-          </wp:inline>
-        </w:drawing>
-      </w:r>
-    </w:p>
-    <w:p>
-      <w:pPr>
-        <w:pStyle w:val="NormalWeb"/>
-        <w:spacing w:before="0" w:beforeAutospacing="0" w:after="0" w:afterAutospacing="0"/>
-        <w:rPr>
-          <w:rFonts w:ascii="Calibri" w:hAnsi="Calibri" w:cs="Calibri"/>
-          <w:sz w:val="22"/>
-          <w:szCs w:val="22"/>
-          <w:lang w:val="en-US"/>
-        </w:rPr>
-      </w:pPr>
-    </w:p>
-    <w:p>
-      <w:pPr>
-        <w:pStyle w:val="NormalWeb"/>
-        <w:spacing w:before="0" w:beforeAutospacing="0" w:after="0" w:afterAutospacing="0"/>
-        <w:jc w:val="both"/>
-        <w:rPr>
-          <w:rFonts w:ascii="Calibri" w:hAnsi="Calibri" w:cs="Calibri"/>
-          <w:sz w:val="22"/>
-          <w:szCs w:val="22"/>
-          <w:lang w:val="en-US"/>
-        </w:rPr>
-      </w:pPr>
-      <w:r>
-        <w:rPr>
-          <w:rFonts w:ascii="Calibri" w:hAnsi="Calibri" w:cs="Calibri"/>
-          <w:sz w:val="22"/>
-          <w:szCs w:val="22"/>
-          <w:lang w:val="en-US"/>
-        </w:rPr>
-        <w:t xml:space="preserve">After </w:t>
-      </w:r>
-      <w:r>
-        <w:rPr>
-          <w:rFonts w:ascii="Calibri" w:hAnsi="Calibri" w:cs="Calibri"/>
-          <w:sz w:val="22"/>
-          <w:szCs w:val="22"/>
-          <w:lang w:val="en-US"/>
-        </w:rPr>
-        <w:t>clicking</w:t>
-      </w:r>
-      <w:r>
-        <w:rPr>
-          <w:rFonts w:ascii="Calibri" w:hAnsi="Calibri" w:cs="Calibri"/>
-          <w:sz w:val="22"/>
-          <w:szCs w:val="22"/>
-          <w:lang w:val="en-US"/>
-        </w:rPr>
-        <w:t xml:space="preserve"> on button labeled “Find next applicable pattern”, SAP was shown standing as abbreviation for Single Access Point security pattern that is expected to be applied </w:t>
-      </w:r>
-      <w:r>
-        <w:rPr>
-          <w:rFonts w:ascii="Calibri" w:hAnsi="Calibri" w:cs="Calibri"/>
-          <w:sz w:val="22"/>
-          <w:szCs w:val="22"/>
-          <w:lang w:val="en-US"/>
-        </w:rPr>
-        <w:t>after the ACR or Access Control Requirements</w:t>
-      </w:r>
-      <w:r>
-        <w:rPr>
-          <w:rFonts w:ascii="Calibri" w:hAnsi="Calibri" w:cs="Calibri"/>
-          <w:sz w:val="22"/>
-          <w:szCs w:val="22"/>
-          <w:lang w:val="en-US"/>
-        </w:rPr>
-        <w:t>.</w:t>
-      </w:r>
-      <w:r>
-        <w:rPr>
-          <w:rFonts w:ascii="Calibri" w:hAnsi="Calibri" w:cs="Calibri"/>
-          <w:sz w:val="22"/>
-          <w:szCs w:val="22"/>
-          <w:lang w:val="en-US"/>
-        </w:rPr>
-        <w:t xml:space="preserve"> User can now continue to establish expected pattern sequence</w:t>
-      </w:r>
-      <w:r>
-        <w:rPr>
-          <w:rFonts w:ascii="Calibri" w:hAnsi="Calibri" w:cs="Calibri"/>
-          <w:sz w:val="22"/>
-          <w:szCs w:val="22"/>
-          <w:lang w:val="en-US"/>
-        </w:rPr>
-        <w:t xml:space="preserve"> by clicking on button “Continue”.</w:t>
-      </w:r>
-    </w:p>
-    <w:p>
-      <w:pPr>
-        <w:pStyle w:val="NormalWeb"/>
-        <w:spacing w:before="0" w:beforeAutospacing="0" w:after="0" w:afterAutospacing="0"/>
-        <w:rPr>
-          <w:rFonts w:ascii="Calibri" w:hAnsi="Calibri" w:cs="Calibri"/>
-          <w:sz w:val="22"/>
-          <w:szCs w:val="22"/>
-          <w:lang w:val="en-US"/>
-        </w:rPr>
-      </w:pPr>
-    </w:p>
-    <w:p>
-      <w:pPr>
-        <w:pStyle w:val="NormalWeb"/>
-        <w:spacing w:before="0" w:beforeAutospacing="0" w:after="0" w:afterAutospacing="0"/>
-        <w:rPr>
-          <w:rFonts w:ascii="Calibri" w:hAnsi="Calibri" w:cs="Calibri"/>
-          <w:sz w:val="22"/>
-          <w:szCs w:val="22"/>
-          <w:lang w:val="en-US"/>
-        </w:rPr>
-      </w:pPr>
-      <w:r>
-        <w:rPr>
-          <w:rFonts w:ascii="Calibri" w:hAnsi="Calibri" w:cs="Calibri"/>
-          <w:noProof/>
-          <w:sz w:val="22"/>
-          <w:szCs w:val="22"/>
-          <w:lang w:val="en-US"/>
-        </w:rPr>
-        <w:drawing>
-          <wp:inline distT="0" distB="0" distL="0" distR="0" wp14:anchorId="591BF909" wp14:editId="6A994299">
-            <wp:extent cx="5760720" cy="3013075"/>
-            <wp:effectExtent l="0" t="0" r="0" b="0"/>
-            <wp:docPr id="1778742342" name="Picture 6" descr="A screenshot of a computer&#10;&#10;Description automatically generated"/>
-            <wp:cNvGraphicFramePr>
-              <a:graphicFrameLocks xmlns:a="http://schemas.openxmlformats.org/drawingml/2006/main" noChangeAspect="1"/>
-            </wp:cNvGraphicFramePr>
-            <a:graphic xmlns:a="http://schemas.openxmlformats.org/drawingml/2006/main">
-              <a:graphicData uri="http://schemas.openxmlformats.org/drawingml/2006/picture">
-                <pic:pic xmlns:pic="http://schemas.openxmlformats.org/drawingml/2006/picture">
-                  <pic:nvPicPr>
-                    <pic:cNvPr id="1778742342" name="Picture 6" descr="A screenshot of a computer&#10;&#10;Description automatically generated"/>
-                    <pic:cNvPicPr/>
-                  </pic:nvPicPr>
-                  <pic:blipFill>
-                    <a:blip r:embed="rId20" cstate="print">
-                      <a:extLst>
-                        <a:ext uri="{28A0092B-C50C-407E-A947-70E740481C1C}">
-                          <a14:useLocalDpi xmlns:a14="http://schemas.microsoft.com/office/drawing/2010/main" val="0"/>
-                        </a:ext>
-                      </a:extLst>
-                    </a:blip>
-                    <a:stretch>
-                      <a:fillRect/>
-                    </a:stretch>
-                  </pic:blipFill>
-                  <pic:spPr>
-                    <a:xfrm>
-                      <a:off x="0" y="0"/>
-                      <a:ext cx="5760720" cy="3013075"/>
-                    </a:xfrm>
-                    <a:prstGeom prst="rect">
-                      <a:avLst/>
-                    </a:prstGeom>
-                  </pic:spPr>
-                </pic:pic>
-              </a:graphicData>
-            </a:graphic>
-          </wp:inline>
-        </w:drawing>
-      </w:r>
-    </w:p>
-    <w:p>
-      <w:pPr>
-        <w:pStyle w:val="NormalWeb"/>
-        <w:spacing w:before="0" w:beforeAutospacing="0" w:after="0" w:afterAutospacing="0"/>
-        <w:rPr>
-          <w:rFonts w:ascii="Calibri" w:hAnsi="Calibri" w:cs="Calibri"/>
-          <w:sz w:val="22"/>
-          <w:szCs w:val="22"/>
-          <w:lang w:val="en-US"/>
-        </w:rPr>
-      </w:pPr>
-    </w:p>
-    <w:p>
-      <w:pPr>
-        <w:pStyle w:val="NormalWeb"/>
-        <w:spacing w:before="0" w:beforeAutospacing="0" w:after="0" w:afterAutospacing="0"/>
-        <w:rPr>
-          <w:rFonts w:ascii="Calibri" w:hAnsi="Calibri" w:cs="Calibri"/>
-          <w:sz w:val="22"/>
-          <w:szCs w:val="22"/>
-          <w:lang w:val="en-US"/>
-        </w:rPr>
-      </w:pPr>
-    </w:p>
-    <w:p>
-      <w:pPr>
-        <w:pStyle w:val="NormalWeb"/>
-        <w:spacing w:before="0" w:beforeAutospacing="0" w:after="0" w:afterAutospacing="0"/>
-        <w:jc w:val="both"/>
-        <w:rPr>
-          <w:rFonts w:ascii="Calibri" w:hAnsi="Calibri" w:cs="Calibri"/>
-          <w:sz w:val="22"/>
-          <w:szCs w:val="22"/>
-          <w:lang w:val="en-US"/>
-        </w:rPr>
-      </w:pPr>
-      <w:r>
-        <w:rPr>
-          <w:rFonts w:ascii="Calibri" w:hAnsi="Calibri" w:cs="Calibri"/>
-          <w:sz w:val="22"/>
-          <w:szCs w:val="22"/>
-          <w:lang w:val="en-US"/>
-        </w:rPr>
-        <w:t>After clicking on button labeled “Find next applicable pattern”</w:t>
-      </w:r>
-      <w:r>
-        <w:rPr>
-          <w:rFonts w:ascii="Calibri" w:hAnsi="Calibri" w:cs="Calibri"/>
-          <w:sz w:val="22"/>
-          <w:szCs w:val="22"/>
-          <w:lang w:val="en-US"/>
-        </w:rPr>
-        <w:t xml:space="preserve"> another expected pattern can be provided. This time it was security pattern abbreviated as SS that stands for Security Session pattern.</w:t>
-      </w:r>
-    </w:p>
-    <w:p>
-      <w:pPr>
-        <w:pStyle w:val="NormalWeb"/>
-        <w:spacing w:before="0" w:beforeAutospacing="0" w:after="0" w:afterAutospacing="0"/>
-        <w:jc w:val="both"/>
-        <w:rPr>
-          <w:rFonts w:ascii="Calibri" w:hAnsi="Calibri" w:cs="Calibri"/>
-          <w:sz w:val="22"/>
-          <w:szCs w:val="22"/>
-          <w:lang w:val="en-US"/>
-        </w:rPr>
-      </w:pPr>
-    </w:p>
-    <w:p>
-      <w:pPr>
-        <w:pStyle w:val="NormalWeb"/>
-        <w:spacing w:before="0" w:beforeAutospacing="0" w:after="0" w:afterAutospacing="0"/>
-        <w:jc w:val="both"/>
-        <w:rPr>
-          <w:rFonts w:ascii="Calibri" w:hAnsi="Calibri" w:cs="Calibri"/>
-          <w:sz w:val="22"/>
-          <w:szCs w:val="22"/>
-          <w:lang w:val="en-US"/>
-        </w:rPr>
-      </w:pPr>
-      <w:r>
-        <w:rPr>
-          <w:rFonts w:ascii="Calibri" w:hAnsi="Calibri" w:cs="Calibri"/>
-          <w:noProof/>
-          <w:sz w:val="22"/>
-          <w:szCs w:val="22"/>
-          <w:lang w:val="en-US"/>
-        </w:rPr>
-        <w:drawing>
-          <wp:inline distT="0" distB="0" distL="0" distR="0" wp14:anchorId="13E32DE2" wp14:editId="78B8F4EE">
-            <wp:extent cx="5760720" cy="3009265"/>
-            <wp:effectExtent l="0" t="0" r="0" b="635"/>
-            <wp:docPr id="1917656455" name="Picture 2" descr="A screenshot of a computer&#10;&#10;Description automatically generated"/>
-            <wp:cNvGraphicFramePr>
-              <a:graphicFrameLocks xmlns:a="http://schemas.openxmlformats.org/drawingml/2006/main" noChangeAspect="1"/>
-            </wp:cNvGraphicFramePr>
-            <a:graphic xmlns:a="http://schemas.openxmlformats.org/drawingml/2006/main">
-              <a:graphicData uri="http://schemas.openxmlformats.org/drawingml/2006/picture">
-                <pic:pic xmlns:pic="http://schemas.openxmlformats.org/drawingml/2006/picture">
-                  <pic:nvPicPr>
-                    <pic:cNvPr id="1917656455" name="Picture 2" descr="A screenshot of a computer&#10;&#10;Description automatically generated"/>
-                    <pic:cNvPicPr/>
-                  </pic:nvPicPr>
-                  <pic:blipFill>
-                    <a:blip r:embed="rId21" cstate="print">
-                      <a:extLst>
-                        <a:ext uri="{28A0092B-C50C-407E-A947-70E740481C1C}">
-                          <a14:useLocalDpi xmlns:a14="http://schemas.microsoft.com/office/drawing/2010/main" val="0"/>
-                        </a:ext>
-                      </a:extLst>
-                    </a:blip>
-                    <a:stretch>
-                      <a:fillRect/>
-                    </a:stretch>
-                  </pic:blipFill>
-                  <pic:spPr>
-                    <a:xfrm>
-                      <a:off x="0" y="0"/>
-                      <a:ext cx="5760720" cy="3009265"/>
-                    </a:xfrm>
-                    <a:prstGeom prst="rect">
-                      <a:avLst/>
-                    </a:prstGeom>
-                  </pic:spPr>
-                </pic:pic>
-              </a:graphicData>
-            </a:graphic>
-          </wp:inline>
-        </w:drawing>
-      </w:r>
-    </w:p>
-    <w:p>
-      <w:pPr>
-        <w:pStyle w:val="NormalWeb"/>
-        <w:spacing w:before="0" w:beforeAutospacing="0" w:after="0" w:afterAutospacing="0"/>
-        <w:rPr>
-          <w:rFonts w:ascii="Calibri" w:hAnsi="Calibri" w:cs="Calibri"/>
-          <w:sz w:val="22"/>
-          <w:szCs w:val="22"/>
-          <w:lang w:val="en-US"/>
-        </w:rPr>
-      </w:pPr>
-    </w:p>
-    <w:p>
-      <w:pPr>
-        <w:pStyle w:val="NormalWeb"/>
-        <w:spacing w:before="0" w:beforeAutospacing="0" w:after="0" w:afterAutospacing="0"/>
-        <w:rPr>
-          <w:rFonts w:ascii="Calibri" w:hAnsi="Calibri" w:cs="Calibri"/>
-          <w:sz w:val="22"/>
-          <w:szCs w:val="22"/>
-          <w:lang w:val="en-US"/>
-        </w:rPr>
-      </w:pPr>
-      <w:r>
-        <w:rPr>
-          <w:rFonts w:ascii="Calibri" w:hAnsi="Calibri" w:cs="Calibri"/>
-          <w:sz w:val="22"/>
-          <w:szCs w:val="22"/>
-          <w:lang w:val="en-US"/>
-        </w:rPr>
-        <w:t>If the next applicable pattern is not in the kick-off pattern sequence, application asks for conditional probabilities:</w:t>
-      </w:r>
-    </w:p>
-    <w:p>
-      <w:pPr>
-        <w:pStyle w:val="NormalWeb"/>
-        <w:spacing w:before="0" w:beforeAutospacing="0" w:after="0" w:afterAutospacing="0"/>
-        <w:rPr>
-          <w:rFonts w:ascii="Calibri" w:hAnsi="Calibri" w:cs="Calibri"/>
-          <w:sz w:val="22"/>
-          <w:szCs w:val="22"/>
-          <w:lang w:val="en-US"/>
-        </w:rPr>
-      </w:pPr>
-    </w:p>
-    <w:p>
-      <w:pPr>
-        <w:pStyle w:val="NormalWeb"/>
-        <w:spacing w:before="0" w:beforeAutospacing="0" w:after="0" w:afterAutospacing="0"/>
-        <w:rPr>
-          <w:rFonts w:ascii="Calibri" w:hAnsi="Calibri" w:cs="Calibri"/>
-          <w:sz w:val="22"/>
-          <w:szCs w:val="22"/>
-          <w:lang w:val="en-US"/>
-        </w:rPr>
-      </w:pPr>
-      <w:r>
-        <w:rPr>
-          <w:rFonts w:ascii="Calibri" w:hAnsi="Calibri" w:cs="Calibri"/>
-          <w:noProof/>
-          <w:sz w:val="22"/>
-          <w:szCs w:val="22"/>
-          <w:lang w:val="en-US"/>
-        </w:rPr>
-        <w:drawing>
-          <wp:inline distT="0" distB="0" distL="0" distR="0" wp14:anchorId="57CC03E8" wp14:editId="2CACB56E">
-            <wp:extent cx="5760720" cy="3019425"/>
-            <wp:effectExtent l="0" t="0" r="0" b="9525"/>
-            <wp:docPr id="1029002623" name="Picture 3" descr="A screenshot of a computer&#10;&#10;Description automatically generated"/>
-            <wp:cNvGraphicFramePr>
-              <a:graphicFrameLocks xmlns:a="http://schemas.openxmlformats.org/drawingml/2006/main" noChangeAspect="1"/>
-            </wp:cNvGraphicFramePr>
-            <a:graphic xmlns:a="http://schemas.openxmlformats.org/drawingml/2006/main">
-              <a:graphicData uri="http://schemas.openxmlformats.org/drawingml/2006/picture">
-                <pic:pic xmlns:pic="http://schemas.openxmlformats.org/drawingml/2006/picture">
-                  <pic:nvPicPr>
-                    <pic:cNvPr id="1029002623" name="Picture 3" descr="A screenshot of a computer&#10;&#10;Description automatically generated"/>
-                    <pic:cNvPicPr/>
-                  </pic:nvPicPr>
-                  <pic:blipFill>
-                    <a:blip r:embed="rId22" cstate="print">
-                      <a:extLst>
-                        <a:ext uri="{28A0092B-C50C-407E-A947-70E740481C1C}">
-                          <a14:useLocalDpi xmlns:a14="http://schemas.microsoft.com/office/drawing/2010/main" val="0"/>
-                        </a:ext>
-                      </a:extLst>
-                    </a:blip>
-                    <a:stretch>
-                      <a:fillRect/>
-                    </a:stretch>
-                  </pic:blipFill>
-                  <pic:spPr>
-                    <a:xfrm>
-                      <a:off x="0" y="0"/>
-                      <a:ext cx="5760720" cy="3019425"/>
-                    </a:xfrm>
-                    <a:prstGeom prst="rect">
-                      <a:avLst/>
-                    </a:prstGeom>
-                  </pic:spPr>
-                </pic:pic>
-              </a:graphicData>
-            </a:graphic>
-          </wp:inline>
-        </w:drawing>
-      </w:r>
-    </w:p>
-    <w:p>
-      <w:pPr>
-        <w:pStyle w:val="NormalWeb"/>
-        <w:spacing w:before="0" w:beforeAutospacing="0" w:after="0" w:afterAutospacing="0"/>
-        <w:rPr>
-          <w:rFonts w:ascii="Calibri" w:hAnsi="Calibri" w:cs="Calibri"/>
-          <w:sz w:val="22"/>
-          <w:szCs w:val="22"/>
-          <w:lang w:val="en-US"/>
-        </w:rPr>
-      </w:pPr>
-    </w:p>
-    <w:p>
-      <w:pPr>
-        <w:pStyle w:val="NormalWeb"/>
-        <w:spacing w:before="0" w:beforeAutospacing="0" w:after="0" w:afterAutospacing="0"/>
-        <w:rPr>
-          <w:rFonts w:ascii="Calibri" w:hAnsi="Calibri" w:cs="Calibri"/>
-          <w:sz w:val="22"/>
-          <w:szCs w:val="22"/>
-          <w:lang w:val="en-US"/>
-        </w:rPr>
-      </w:pPr>
-    </w:p>
-    <w:p>
-      <w:pPr>
-        <w:pStyle w:val="NormalWeb"/>
-        <w:spacing w:before="0" w:beforeAutospacing="0" w:after="0" w:afterAutospacing="0"/>
-        <w:rPr>
-          <w:rFonts w:ascii="Calibri" w:hAnsi="Calibri" w:cs="Calibri"/>
-          <w:sz w:val="22"/>
-          <w:szCs w:val="22"/>
-          <w:lang w:val="en-US"/>
-        </w:rPr>
-      </w:pPr>
-    </w:p>
-    <w:p>
-      <w:pPr>
-        <w:pStyle w:val="NormalWeb"/>
-        <w:spacing w:before="0" w:beforeAutospacing="0" w:after="0" w:afterAutospacing="0"/>
-        <w:rPr>
-          <w:rFonts w:ascii="Calibri" w:hAnsi="Calibri" w:cs="Calibri"/>
-          <w:sz w:val="22"/>
-          <w:szCs w:val="22"/>
-          <w:lang w:val="en-US"/>
-        </w:rPr>
-      </w:pPr>
-    </w:p>
-    <w:p>
-      <w:pPr>
-        <w:pStyle w:val="NormalWeb"/>
-        <w:spacing w:before="0" w:beforeAutospacing="0" w:after="0" w:afterAutospacing="0"/>
-        <w:rPr>
-          <w:rFonts w:ascii="Calibri" w:hAnsi="Calibri" w:cs="Calibri"/>
-          <w:sz w:val="22"/>
-          <w:szCs w:val="22"/>
-          <w:lang w:val="en-US"/>
-        </w:rPr>
-      </w:pPr>
-    </w:p>
-    <w:p>
-      <w:pPr>
-        <w:pStyle w:val="NormalWeb"/>
-        <w:spacing w:before="0" w:beforeAutospacing="0" w:after="0" w:afterAutospacing="0"/>
-        <w:rPr>
-          <w:rFonts w:ascii="Calibri" w:hAnsi="Calibri" w:cs="Calibri"/>
-          <w:sz w:val="22"/>
-          <w:szCs w:val="22"/>
-          <w:lang w:val="en-US"/>
-        </w:rPr>
-      </w:pPr>
-    </w:p>
-    <w:p>
-      <w:pPr>
-        <w:pStyle w:val="NormalWeb"/>
-        <w:spacing w:before="0" w:beforeAutospacing="0" w:after="0" w:afterAutospacing="0"/>
-        <w:rPr>
-          <w:rFonts w:ascii="Calibri" w:hAnsi="Calibri" w:cs="Calibri"/>
-          <w:sz w:val="22"/>
-          <w:szCs w:val="22"/>
-          <w:lang w:val="en-US"/>
-        </w:rPr>
-      </w:pPr>
-    </w:p>
-    <w:p>
-      <w:pPr>
-        <w:pStyle w:val="NormalWeb"/>
-        <w:spacing w:before="0" w:beforeAutospacing="0" w:after="0" w:afterAutospacing="0"/>
-        <w:rPr>
-          <w:rFonts w:ascii="Calibri" w:hAnsi="Calibri" w:cs="Calibri"/>
-          <w:sz w:val="22"/>
-          <w:szCs w:val="22"/>
-          <w:lang w:val="en-US"/>
-        </w:rPr>
-      </w:pPr>
-    </w:p>
-    <w:p>
-      <w:pPr>
-        <w:pStyle w:val="NormalWeb"/>
-        <w:spacing w:before="0" w:beforeAutospacing="0" w:after="0" w:afterAutospacing="0"/>
-        <w:rPr>
-          <w:rFonts w:ascii="Calibri" w:hAnsi="Calibri" w:cs="Calibri"/>
-          <w:sz w:val="22"/>
-          <w:szCs w:val="22"/>
-          <w:lang w:val="en-US"/>
-        </w:rPr>
-      </w:pPr>
-    </w:p>
-    <w:p>
-      <w:pPr>
-        <w:pStyle w:val="NormalWeb"/>
-        <w:spacing w:before="0" w:beforeAutospacing="0" w:after="0" w:afterAutospacing="0"/>
-        <w:jc w:val="both"/>
-        <w:rPr>
-          <w:rFonts w:ascii="Calibri" w:hAnsi="Calibri" w:cs="Calibri"/>
-          <w:sz w:val="22"/>
-          <w:szCs w:val="22"/>
-          <w:lang w:val="en-US"/>
-        </w:rPr>
-      </w:pPr>
-      <w:r>
-        <w:rPr>
-          <w:rFonts w:ascii="Calibri" w:hAnsi="Calibri" w:cs="Calibri"/>
-          <w:sz w:val="22"/>
-          <w:szCs w:val="22"/>
-          <w:lang w:val="en-US"/>
-        </w:rPr>
-        <w:t xml:space="preserve">After providing all applicable patterns after </w:t>
-      </w:r>
-      <w:r>
-        <w:rPr>
-          <w:rFonts w:ascii="Calibri" w:hAnsi="Calibri" w:cs="Calibri"/>
-          <w:sz w:val="22"/>
-          <w:szCs w:val="22"/>
-          <w:lang w:val="en-US"/>
-        </w:rPr>
-        <w:t>the second</w:t>
-      </w:r>
-      <w:r>
-        <w:rPr>
-          <w:rFonts w:ascii="Calibri" w:hAnsi="Calibri" w:cs="Calibri"/>
-          <w:sz w:val="22"/>
-          <w:szCs w:val="22"/>
-          <w:lang w:val="en-US"/>
-        </w:rPr>
-        <w:t xml:space="preserve"> expected pattern</w:t>
-      </w:r>
-      <w:r>
-        <w:rPr>
-          <w:rFonts w:ascii="Calibri" w:hAnsi="Calibri" w:cs="Calibri"/>
-          <w:sz w:val="22"/>
-          <w:szCs w:val="22"/>
-          <w:lang w:val="en-US"/>
-        </w:rPr>
-        <w:t>, use of the Role-Based Access Control security pattern was recommended by the app.</w:t>
-      </w:r>
-    </w:p>
-    <w:p>
-      <w:pPr>
-        <w:pStyle w:val="NormalWeb"/>
-        <w:spacing w:before="0" w:beforeAutospacing="0" w:after="0" w:afterAutospacing="0"/>
-        <w:rPr>
-          <w:rFonts w:ascii="Calibri" w:hAnsi="Calibri" w:cs="Calibri"/>
-          <w:sz w:val="22"/>
-          <w:szCs w:val="22"/>
-          <w:lang w:val="en-US"/>
-        </w:rPr>
-      </w:pPr>
-    </w:p>
-    <w:p>
-      <w:pPr>
-        <w:pStyle w:val="NormalWeb"/>
-        <w:spacing w:before="0" w:beforeAutospacing="0" w:after="0" w:afterAutospacing="0"/>
-        <w:rPr>
-          <w:rFonts w:ascii="Calibri" w:hAnsi="Calibri" w:cs="Calibri"/>
-          <w:sz w:val="22"/>
-          <w:szCs w:val="22"/>
-          <w:lang w:val="en-US"/>
-        </w:rPr>
-      </w:pPr>
-      <w:r>
-        <w:rPr>
-          <w:rFonts w:ascii="Calibri" w:hAnsi="Calibri" w:cs="Calibri"/>
-          <w:noProof/>
-          <w:sz w:val="22"/>
-          <w:szCs w:val="22"/>
-          <w:lang w:val="en-US"/>
-        </w:rPr>
-        <w:drawing>
-          <wp:inline distT="0" distB="0" distL="0" distR="0" wp14:anchorId="4E358517" wp14:editId="67D8E758">
-            <wp:extent cx="5760720" cy="3014980"/>
-            <wp:effectExtent l="0" t="0" r="0" b="0"/>
-            <wp:docPr id="1388652233" name="Picture 1"/>
-            <wp:cNvGraphicFramePr>
-              <a:graphicFrameLocks xmlns:a="http://schemas.openxmlformats.org/drawingml/2006/main" noChangeAspect="1"/>
-            </wp:cNvGraphicFramePr>
-            <a:graphic xmlns:a="http://schemas.openxmlformats.org/drawingml/2006/main">
-              <a:graphicData uri="http://schemas.openxmlformats.org/drawingml/2006/picture">
-                <pic:pic xmlns:pic="http://schemas.openxmlformats.org/drawingml/2006/picture">
-                  <pic:nvPicPr>
-                    <pic:cNvPr id="1388652233" name="Picture 1388652233"/>
-                    <pic:cNvPicPr/>
-                  </pic:nvPicPr>
-                  <pic:blipFill>
-                    <a:blip r:embed="rId23" cstate="print">
-                      <a:extLst>
-                        <a:ext uri="{28A0092B-C50C-407E-A947-70E740481C1C}">
-                          <a14:useLocalDpi xmlns:a14="http://schemas.microsoft.com/office/drawing/2010/main" val="0"/>
-                        </a:ext>
-                      </a:extLst>
-                    </a:blip>
-                    <a:stretch>
-                      <a:fillRect/>
-                    </a:stretch>
-                  </pic:blipFill>
-                  <pic:spPr>
-                    <a:xfrm>
-                      <a:off x="0" y="0"/>
-                      <a:ext cx="5760720" cy="3014980"/>
-                    </a:xfrm>
-                    <a:prstGeom prst="rect">
-                      <a:avLst/>
-                    </a:prstGeom>
-                  </pic:spPr>
-                </pic:pic>
-              </a:graphicData>
-            </a:graphic>
-          </wp:inline>
-        </w:drawing>
-      </w:r>
-    </w:p>
-    <w:p>
-      <w:pPr>
-        <w:pStyle w:val="NormalWeb"/>
-        <w:spacing w:before="0" w:beforeAutospacing="0" w:after="0" w:afterAutospacing="0"/>
-        <w:rPr>
-          <w:rFonts w:ascii="Calibri" w:hAnsi="Calibri" w:cs="Calibri"/>
-          <w:sz w:val="22"/>
-          <w:szCs w:val="22"/>
-          <w:lang w:val="en-US"/>
-        </w:rPr>
-      </w:pPr>
-    </w:p>
-    <w:p>
-      <w:pPr>
-        <w:pStyle w:val="NormalWeb"/>
-        <w:spacing w:before="0" w:beforeAutospacing="0" w:after="0" w:afterAutospacing="0"/>
-        <w:jc w:val="both"/>
-        <w:rPr>
-          <w:rFonts w:ascii="Calibri" w:hAnsi="Calibri" w:cs="Calibri"/>
-          <w:sz w:val="22"/>
-          <w:szCs w:val="22"/>
-          <w:lang w:val="en-US"/>
-        </w:rPr>
-      </w:pPr>
-      <w:r>
-        <w:rPr>
-          <w:rFonts w:ascii="Calibri" w:hAnsi="Calibri" w:cs="Calibri"/>
-          <w:sz w:val="22"/>
-          <w:szCs w:val="22"/>
-          <w:lang w:val="en-US"/>
-        </w:rPr>
-        <w:t>Users</w:t>
-      </w:r>
-      <w:r>
-        <w:rPr>
-          <w:rFonts w:ascii="Calibri" w:hAnsi="Calibri" w:cs="Calibri"/>
-          <w:sz w:val="22"/>
-          <w:szCs w:val="22"/>
-          <w:lang w:val="en-US"/>
-        </w:rPr>
-        <w:t xml:space="preserve"> of the app can also look back any time </w:t>
-      </w:r>
-      <w:r>
-        <w:rPr>
-          <w:rFonts w:ascii="Calibri" w:hAnsi="Calibri" w:cs="Calibri"/>
-          <w:sz w:val="22"/>
-          <w:szCs w:val="22"/>
-          <w:lang w:val="en-US"/>
-        </w:rPr>
-        <w:t>they want</w:t>
-      </w:r>
-      <w:r>
-        <w:rPr>
-          <w:rFonts w:ascii="Calibri" w:hAnsi="Calibri" w:cs="Calibri"/>
-          <w:sz w:val="22"/>
-          <w:szCs w:val="22"/>
-          <w:lang w:val="en-US"/>
-        </w:rPr>
-        <w:t xml:space="preserve"> by clicking on the tab name and see what decision led to recommending use of another expected pattern.</w:t>
-      </w:r>
-      <w:r>
-        <w:rPr>
-          <w:rFonts w:ascii="Calibri" w:hAnsi="Calibri" w:cs="Calibri"/>
-          <w:sz w:val="22"/>
-          <w:szCs w:val="22"/>
-          <w:lang w:val="en-US"/>
-        </w:rPr>
-        <w:t xml:space="preserve"> In the screen below, users were interested in what pattern was recommended to be used after Single Access Point. It was Security Session, for which the last editable tab was created.</w:t>
-      </w:r>
-    </w:p>
-    <w:p>
-      <w:pPr>
-        <w:pStyle w:val="NormalWeb"/>
-        <w:spacing w:before="0" w:beforeAutospacing="0" w:after="0" w:afterAutospacing="0"/>
-        <w:rPr>
-          <w:rFonts w:ascii="Calibri" w:hAnsi="Calibri" w:cs="Calibri"/>
-          <w:sz w:val="22"/>
-          <w:szCs w:val="22"/>
-          <w:lang w:val="en-US"/>
-        </w:rPr>
-      </w:pPr>
-    </w:p>
-    <w:p>
-      <w:pPr>
-        <w:pStyle w:val="NormalWeb"/>
-        <w:spacing w:before="0" w:beforeAutospacing="0" w:after="0" w:afterAutospacing="0"/>
-        <w:rPr>
-          <w:rFonts w:ascii="Calibri" w:hAnsi="Calibri" w:cs="Calibri"/>
-          <w:sz w:val="22"/>
-          <w:szCs w:val="22"/>
-          <w:lang w:val="en-US"/>
-        </w:rPr>
-      </w:pPr>
-      <w:r>
-        <w:rPr>
-          <w:rFonts w:ascii="Calibri" w:hAnsi="Calibri" w:cs="Calibri"/>
-          <w:noProof/>
-          <w:sz w:val="22"/>
-          <w:szCs w:val="22"/>
-          <w:lang w:val="en-US"/>
-        </w:rPr>
-        <w:drawing>
-          <wp:inline distT="0" distB="0" distL="0" distR="0" wp14:anchorId="69EE45FC" wp14:editId="064CCC42">
-            <wp:extent cx="5760720" cy="2995930"/>
-            <wp:effectExtent l="0" t="0" r="0" b="0"/>
-            <wp:docPr id="249870502" name="Picture 3" descr="A screenshot of a computer&#10;&#10;Description automatically generated"/>
-            <wp:cNvGraphicFramePr>
-              <a:graphicFrameLocks xmlns:a="http://schemas.openxmlformats.org/drawingml/2006/main" noChangeAspect="1"/>
-            </wp:cNvGraphicFramePr>
-            <a:graphic xmlns:a="http://schemas.openxmlformats.org/drawingml/2006/main">
-              <a:graphicData uri="http://schemas.openxmlformats.org/drawingml/2006/picture">
-                <pic:pic xmlns:pic="http://schemas.openxmlformats.org/drawingml/2006/picture">
-                  <pic:nvPicPr>
-                    <pic:cNvPr id="249870502" name="Picture 3" descr="A screenshot of a computer&#10;&#10;Description automatically generated"/>
-                    <pic:cNvPicPr/>
-                  </pic:nvPicPr>
-                  <pic:blipFill>
-                    <a:blip r:embed="rId24" cstate="print">
-                      <a:extLst>
-                        <a:ext uri="{28A0092B-C50C-407E-A947-70E740481C1C}">
-                          <a14:useLocalDpi xmlns:a14="http://schemas.microsoft.com/office/drawing/2010/main" val="0"/>
-                        </a:ext>
-                      </a:extLst>
-                    </a:blip>
-                    <a:stretch>
-                      <a:fillRect/>
-                    </a:stretch>
-                  </pic:blipFill>
-                  <pic:spPr>
-                    <a:xfrm>
-                      <a:off x="0" y="0"/>
-                      <a:ext cx="5760720" cy="2995930"/>
-                    </a:xfrm>
-                    <a:prstGeom prst="rect">
-                      <a:avLst/>
-                    </a:prstGeom>
-                  </pic:spPr>
-                </pic:pic>
-              </a:graphicData>
-            </a:graphic>
-          </wp:inline>
-        </w:drawing>
-      </w:r>
+        <w:pStyle w:val="NormalWeb"/>
+        <w:spacing w:before="0" w:beforeAutospacing="0" w:after="0" w:afterAutospacing="0"/>
+        <w:rPr>
+          <w:rFonts w:ascii="Calibri" w:hAnsi="Calibri" w:cs="Calibri"/>
+          <w:sz w:val="22"/>
+          <w:szCs w:val="22"/>
+          <w:lang w:val="en-US"/>
+        </w:rPr>
+      </w:pPr>
     </w:p>
     <w:sectPr>
       <w:pgSz w:w="11906" w:h="16838"/>

</xml_diff>